<commit_message>
Correcciones varias, entre otras, la pantalla de journal funciona correctamente, se agrego la pantalla para aclaraciones.
</commit_message>
<xml_diff>
--- a/documentation/app/Notas sobre el proyecto.docx
+++ b/documentation/app/Notas sobre el proyecto.docx
@@ -17,15 +17,25 @@
           <w:b/>
           <w:sz w:val="32"/>
         </w:rPr>
-        <w:t>Solución a problemas CORS (</w:t>
-      </w:r>
+        <w:t>Solución a problemas CORS (Access-Control-</w:t>
+      </w:r>
+      <w:proofErr w:type="spellStart"/>
       <w:r>
         <w:rPr>
           <w:rFonts w:cstheme="minorHAnsi"/>
           <w:b/>
           <w:sz w:val="32"/>
         </w:rPr>
-        <w:t>Access-Control-</w:t>
+        <w:t>Allow</w:t>
+      </w:r>
+      <w:proofErr w:type="spellEnd"/>
+      <w:r>
+        <w:rPr>
+          <w:rFonts w:cstheme="minorHAnsi"/>
+          <w:b/>
+          <w:sz w:val="32"/>
+        </w:rPr>
+        <w:t>-</w:t>
       </w:r>
       <w:proofErr w:type="spellStart"/>
       <w:r>
@@ -34,7 +44,7 @@
           <w:b/>
           <w:sz w:val="32"/>
         </w:rPr>
-        <w:t>Allow</w:t>
+        <w:t>Origin</w:t>
       </w:r>
       <w:proofErr w:type="spellEnd"/>
       <w:r>
@@ -43,24 +53,6 @@
           <w:b/>
           <w:sz w:val="32"/>
         </w:rPr>
-        <w:t>-</w:t>
-      </w:r>
-      <w:proofErr w:type="spellStart"/>
-      <w:r>
-        <w:rPr>
-          <w:rFonts w:cstheme="minorHAnsi"/>
-          <w:b/>
-          <w:sz w:val="32"/>
-        </w:rPr>
-        <w:t>Origin</w:t>
-      </w:r>
-      <w:proofErr w:type="spellEnd"/>
-      <w:r>
-        <w:rPr>
-          <w:rFonts w:cstheme="minorHAnsi"/>
-          <w:b/>
-          <w:sz w:val="32"/>
-        </w:rPr>
         <w:t>)</w:t>
       </w:r>
     </w:p>
@@ -101,8 +93,6 @@
           <w:szCs w:val="24"/>
         </w:rPr>
       </w:pPr>
-      <w:bookmarkStart w:id="0" w:name="_GoBack"/>
-      <w:bookmarkEnd w:id="0"/>
     </w:p>
     <w:p>
       <w:pPr>
@@ -379,23 +369,7 @@
           <w:sz w:val="24"/>
           <w:szCs w:val="24"/>
         </w:rPr>
-        <w:t>/</w:t>
-      </w:r>
-      <w:r>
-        <w:rPr>
-          <w:rFonts w:asciiTheme="minorHAnsi" w:hAnsiTheme="minorHAnsi" w:cstheme="minorHAnsi"/>
-          <w:sz w:val="24"/>
-          <w:szCs w:val="24"/>
-        </w:rPr>
-        <w:t>Autorizacion</w:t>
-      </w:r>
-      <w:r>
-        <w:rPr>
-          <w:rFonts w:asciiTheme="minorHAnsi" w:hAnsiTheme="minorHAnsi" w:cstheme="minorHAnsi"/>
-          <w:sz w:val="24"/>
-          <w:szCs w:val="24"/>
-        </w:rPr>
-        <w:t>ComprobantesOffline?wsdl</w:t>
+        <w:t>/AutorizacionComprobantesOffline?wsdl</w:t>
       </w:r>
     </w:p>
     <w:p>
@@ -506,16 +480,7 @@
           <w:sz w:val="24"/>
           <w:szCs w:val="24"/>
         </w:rPr>
-        <w:t xml:space="preserve"> </w:t>
-      </w:r>
-      <w:r>
-        <w:rPr>
-          <w:rFonts w:asciiTheme="minorHAnsi" w:hAnsiTheme="minorHAnsi" w:cstheme="minorHAnsi"/>
-          <w:color w:val="00FF00"/>
-          <w:sz w:val="24"/>
-          <w:szCs w:val="24"/>
-        </w:rPr>
-        <w:t>comprobantes-</w:t>
+        <w:t xml:space="preserve"> comprobantes-</w:t>
       </w:r>
       <w:proofErr w:type="spellStart"/>
       <w:r>
@@ -627,18 +592,7 @@
           <w:sz w:val="24"/>
           <w:szCs w:val="24"/>
         </w:rPr>
-        <w:t xml:space="preserve"> </w:t>
-      </w:r>
-      <w:r>
-        <w:rPr>
-          <w:rFonts w:asciiTheme="minorHAnsi" w:hAnsiTheme="minorHAnsi" w:cstheme="minorHAnsi"/>
-          <w:i/>
-          <w:iCs/>
-          <w:color w:val="FF0000"/>
-          <w:sz w:val="24"/>
-          <w:szCs w:val="24"/>
-        </w:rPr>
-        <w:t>https://celcer.sri.gob.ec</w:t>
+        <w:t xml:space="preserve"> https://celcer.sri.gob.ec</w:t>
       </w:r>
       <w:r>
         <w:rPr>
@@ -1945,16 +1899,7 @@
           <w:sz w:val="24"/>
           <w:szCs w:val="24"/>
         </w:rPr>
-        <w:t>”</w:t>
-      </w:r>
-      <w:r>
-        <w:rPr>
-          <w:rFonts w:cstheme="minorHAnsi"/>
-          <w:i/>
-          <w:sz w:val="24"/>
-          <w:szCs w:val="24"/>
-        </w:rPr>
-        <w:t>,</w:t>
+        <w:t>”,</w:t>
       </w:r>
     </w:p>
     <w:p>
@@ -2172,6 +2117,664 @@
         <w:t>start</w:t>
       </w:r>
       <w:proofErr w:type="spellEnd"/>
+    </w:p>
+    <w:p>
+      <w:pPr>
+        <w:spacing w:after="0" w:line="240" w:lineRule="auto"/>
+        <w:rPr>
+          <w:rFonts w:cstheme="minorHAnsi"/>
+          <w:i/>
+          <w:sz w:val="24"/>
+          <w:szCs w:val="24"/>
+        </w:rPr>
+      </w:pPr>
+    </w:p>
+    <w:p>
+      <w:pPr>
+        <w:spacing w:after="0" w:line="240" w:lineRule="auto"/>
+        <w:rPr>
+          <w:rFonts w:cstheme="minorHAnsi"/>
+          <w:i/>
+          <w:sz w:val="24"/>
+          <w:szCs w:val="24"/>
+        </w:rPr>
+      </w:pPr>
+    </w:p>
+    <w:p>
+      <w:pPr>
+        <w:rPr>
+          <w:rFonts w:cstheme="minorHAnsi"/>
+          <w:sz w:val="24"/>
+          <w:szCs w:val="24"/>
+        </w:rPr>
+      </w:pPr>
+      <w:r>
+        <w:rPr>
+          <w:rFonts w:cstheme="minorHAnsi"/>
+          <w:sz w:val="24"/>
+          <w:szCs w:val="24"/>
+        </w:rPr>
+        <w:br w:type="page"/>
+      </w:r>
+    </w:p>
+    <w:p>
+      <w:pPr>
+        <w:spacing w:after="0" w:line="240" w:lineRule="auto"/>
+        <w:rPr>
+          <w:rFonts w:cstheme="minorHAnsi"/>
+          <w:b/>
+          <w:sz w:val="32"/>
+          <w:szCs w:val="24"/>
+        </w:rPr>
+      </w:pPr>
+      <w:r>
+        <w:rPr>
+          <w:rFonts w:cstheme="minorHAnsi"/>
+          <w:b/>
+          <w:sz w:val="32"/>
+          <w:szCs w:val="24"/>
+        </w:rPr>
+        <w:lastRenderedPageBreak/>
+        <w:t>Noviembre 27</w:t>
+      </w:r>
+    </w:p>
+    <w:p>
+      <w:pPr>
+        <w:spacing w:after="0" w:line="240" w:lineRule="auto"/>
+        <w:rPr>
+          <w:rFonts w:cstheme="minorHAnsi"/>
+          <w:sz w:val="24"/>
+          <w:szCs w:val="24"/>
+        </w:rPr>
+      </w:pPr>
+    </w:p>
+    <w:p>
+      <w:pPr>
+        <w:spacing w:after="0" w:line="240" w:lineRule="auto"/>
+        <w:rPr>
+          <w:rFonts w:cstheme="minorHAnsi"/>
+          <w:b/>
+          <w:sz w:val="24"/>
+          <w:szCs w:val="24"/>
+        </w:rPr>
+      </w:pPr>
+      <w:bookmarkStart w:id="0" w:name="_GoBack"/>
+      <w:r>
+        <w:rPr>
+          <w:rFonts w:cstheme="minorHAnsi"/>
+          <w:b/>
+          <w:sz w:val="24"/>
+          <w:szCs w:val="24"/>
+        </w:rPr>
+        <w:t xml:space="preserve">Página de iconos para el </w:t>
+      </w:r>
+      <w:proofErr w:type="spellStart"/>
+      <w:r>
+        <w:rPr>
+          <w:rFonts w:cstheme="minorHAnsi"/>
+          <w:b/>
+          <w:sz w:val="24"/>
+          <w:szCs w:val="24"/>
+        </w:rPr>
+        <w:t>dashboard</w:t>
+      </w:r>
+      <w:proofErr w:type="spellEnd"/>
+      <w:r>
+        <w:rPr>
+          <w:rFonts w:cstheme="minorHAnsi"/>
+          <w:b/>
+          <w:sz w:val="24"/>
+          <w:szCs w:val="24"/>
+        </w:rPr>
+        <w:t xml:space="preserve">: </w:t>
+      </w:r>
+      <w:hyperlink r:id="rId7" w:history="1">
+        <w:r>
+          <w:rPr>
+            <w:rStyle w:val="Hipervnculo"/>
+            <w:rFonts w:cstheme="minorHAnsi"/>
+            <w:b/>
+            <w:sz w:val="24"/>
+            <w:szCs w:val="24"/>
+          </w:rPr>
+          <w:t>http://fa2png.io/r/stroke-7/</w:t>
+        </w:r>
+      </w:hyperlink>
+    </w:p>
+    <w:bookmarkEnd w:id="0"/>
+    <w:p>
+      <w:pPr>
+        <w:spacing w:after="0" w:line="240" w:lineRule="auto"/>
+        <w:rPr>
+          <w:rFonts w:cstheme="minorHAnsi"/>
+          <w:sz w:val="24"/>
+          <w:szCs w:val="24"/>
+        </w:rPr>
+      </w:pPr>
+    </w:p>
+    <w:p>
+      <w:pPr>
+        <w:spacing w:after="0" w:line="240" w:lineRule="auto"/>
+        <w:rPr>
+          <w:rFonts w:cstheme="minorHAnsi"/>
+          <w:sz w:val="24"/>
+          <w:szCs w:val="24"/>
+        </w:rPr>
+      </w:pPr>
+    </w:p>
+    <w:p>
+      <w:pPr>
+        <w:pStyle w:val="Prrafodelista"/>
+        <w:numPr>
+          <w:ilvl w:val="0"/>
+          <w:numId w:val="3"/>
+        </w:numPr>
+        <w:spacing w:after="0" w:line="240" w:lineRule="auto"/>
+        <w:rPr>
+          <w:rFonts w:cstheme="minorHAnsi"/>
+          <w:sz w:val="24"/>
+          <w:szCs w:val="24"/>
+        </w:rPr>
+      </w:pPr>
+      <w:r>
+        <w:rPr>
+          <w:rFonts w:cstheme="minorHAnsi"/>
+          <w:sz w:val="24"/>
+          <w:szCs w:val="24"/>
+        </w:rPr>
+        <w:t xml:space="preserve">No se están inicializando los datos del retiro y del </w:t>
+      </w:r>
+      <w:proofErr w:type="spellStart"/>
+      <w:r>
+        <w:rPr>
+          <w:rFonts w:cstheme="minorHAnsi"/>
+          <w:sz w:val="24"/>
+          <w:szCs w:val="24"/>
+        </w:rPr>
+        <w:t>downtime</w:t>
+      </w:r>
+      <w:proofErr w:type="spellEnd"/>
+      <w:r>
+        <w:rPr>
+          <w:rFonts w:cstheme="minorHAnsi"/>
+          <w:sz w:val="24"/>
+          <w:szCs w:val="24"/>
+        </w:rPr>
+        <w:t xml:space="preserve"> del depósito después de la ETV.</w:t>
+      </w:r>
+    </w:p>
+    <w:p>
+      <w:pPr>
+        <w:pStyle w:val="Prrafodelista"/>
+        <w:numPr>
+          <w:ilvl w:val="0"/>
+          <w:numId w:val="3"/>
+        </w:numPr>
+        <w:spacing w:after="0" w:line="240" w:lineRule="auto"/>
+        <w:rPr>
+          <w:rFonts w:cstheme="minorHAnsi"/>
+          <w:sz w:val="24"/>
+          <w:szCs w:val="24"/>
+        </w:rPr>
+      </w:pPr>
+      <w:r>
+        <w:rPr>
+          <w:rFonts w:cstheme="minorHAnsi"/>
+          <w:sz w:val="24"/>
+          <w:szCs w:val="24"/>
+        </w:rPr>
+        <w:t>La consulta de operaciones está mostrando información en la pantalla “Resumen” sin que este activo el ATM (ej. 10.40.2.4).</w:t>
+      </w:r>
+    </w:p>
+    <w:p>
+      <w:pPr>
+        <w:pStyle w:val="Prrafodelista"/>
+        <w:numPr>
+          <w:ilvl w:val="0"/>
+          <w:numId w:val="3"/>
+        </w:numPr>
+        <w:spacing w:after="0" w:line="240" w:lineRule="auto"/>
+        <w:rPr>
+          <w:rFonts w:cstheme="minorHAnsi"/>
+          <w:sz w:val="24"/>
+          <w:szCs w:val="24"/>
+        </w:rPr>
+      </w:pPr>
+      <w:r>
+        <w:rPr>
+          <w:rFonts w:cstheme="minorHAnsi"/>
+          <w:sz w:val="24"/>
+          <w:szCs w:val="24"/>
+        </w:rPr>
+        <w:t xml:space="preserve">En la ventana “Estatus de </w:t>
+      </w:r>
+      <w:proofErr w:type="spellStart"/>
+      <w:r>
+        <w:rPr>
+          <w:rFonts w:cstheme="minorHAnsi"/>
+          <w:sz w:val="24"/>
+          <w:szCs w:val="24"/>
+        </w:rPr>
+        <w:t>ATMs</w:t>
+      </w:r>
+      <w:proofErr w:type="spellEnd"/>
+      <w:r>
+        <w:rPr>
+          <w:rFonts w:cstheme="minorHAnsi"/>
+          <w:sz w:val="24"/>
+          <w:szCs w:val="24"/>
+        </w:rPr>
+        <w:t xml:space="preserve">”, incluir el estatus de los </w:t>
+      </w:r>
+      <w:proofErr w:type="spellStart"/>
+      <w:r>
+        <w:rPr>
+          <w:rFonts w:cstheme="minorHAnsi"/>
+          <w:sz w:val="24"/>
+          <w:szCs w:val="24"/>
+        </w:rPr>
+        <w:t>cassetteros</w:t>
+      </w:r>
+      <w:proofErr w:type="spellEnd"/>
+      <w:r>
+        <w:rPr>
+          <w:rFonts w:cstheme="minorHAnsi"/>
+          <w:sz w:val="24"/>
+          <w:szCs w:val="24"/>
+        </w:rPr>
+        <w:t xml:space="preserve">; este estatus se debe de realizar, consultando el log de hardware de los últimos 2 minutos con referencia a la última actualización del estatus de los </w:t>
+      </w:r>
+      <w:proofErr w:type="spellStart"/>
+      <w:r>
+        <w:rPr>
+          <w:rFonts w:cstheme="minorHAnsi"/>
+          <w:sz w:val="24"/>
+          <w:szCs w:val="24"/>
+        </w:rPr>
+        <w:t>ATMs</w:t>
+      </w:r>
+      <w:proofErr w:type="spellEnd"/>
+      <w:r>
+        <w:rPr>
+          <w:rFonts w:cstheme="minorHAnsi"/>
+          <w:sz w:val="24"/>
+          <w:szCs w:val="24"/>
+        </w:rPr>
+        <w:t>.</w:t>
+      </w:r>
+    </w:p>
+    <w:p>
+      <w:pPr>
+        <w:pStyle w:val="Prrafodelista"/>
+        <w:spacing w:after="0" w:line="240" w:lineRule="auto"/>
+        <w:ind w:left="1416"/>
+        <w:rPr>
+          <w:rFonts w:cstheme="minorHAnsi"/>
+          <w:sz w:val="24"/>
+          <w:szCs w:val="24"/>
+        </w:rPr>
+      </w:pPr>
+    </w:p>
+    <w:p>
+      <w:pPr>
+        <w:pStyle w:val="Prrafodelista"/>
+        <w:spacing w:after="0" w:line="240" w:lineRule="auto"/>
+        <w:ind w:left="1416"/>
+        <w:rPr>
+          <w:rFonts w:cstheme="minorHAnsi"/>
+          <w:sz w:val="24"/>
+          <w:szCs w:val="24"/>
+        </w:rPr>
+      </w:pPr>
+      <w:r>
+        <w:rPr>
+          <w:rFonts w:cstheme="minorHAnsi"/>
+          <w:sz w:val="24"/>
+          <w:szCs w:val="24"/>
+        </w:rPr>
+        <w:t>Consultar el log de hardware con los siguientes criterios:</w:t>
+      </w:r>
+    </w:p>
+    <w:p>
+      <w:pPr>
+        <w:pStyle w:val="Prrafodelista"/>
+        <w:spacing w:after="0" w:line="240" w:lineRule="auto"/>
+        <w:ind w:left="1416"/>
+        <w:rPr>
+          <w:rFonts w:cstheme="minorHAnsi"/>
+          <w:sz w:val="24"/>
+          <w:szCs w:val="24"/>
+        </w:rPr>
+      </w:pPr>
+    </w:p>
+    <w:p>
+      <w:pPr>
+        <w:pStyle w:val="Prrafodelista"/>
+        <w:numPr>
+          <w:ilvl w:val="0"/>
+          <w:numId w:val="3"/>
+        </w:numPr>
+        <w:spacing w:after="0" w:line="240" w:lineRule="auto"/>
+        <w:rPr>
+          <w:rFonts w:cstheme="minorHAnsi"/>
+          <w:sz w:val="24"/>
+          <w:szCs w:val="24"/>
+        </w:rPr>
+      </w:pPr>
+      <w:r>
+        <w:rPr>
+          <w:rFonts w:cstheme="minorHAnsi"/>
+          <w:sz w:val="24"/>
+          <w:szCs w:val="24"/>
+        </w:rPr>
+        <w:t xml:space="preserve">Iniciar el </w:t>
+      </w:r>
+      <w:proofErr w:type="spellStart"/>
+      <w:r>
+        <w:rPr>
+          <w:rFonts w:cstheme="minorHAnsi"/>
+          <w:sz w:val="24"/>
+          <w:szCs w:val="24"/>
+        </w:rPr>
+        <w:t>Journal</w:t>
+      </w:r>
+      <w:proofErr w:type="spellEnd"/>
+      <w:r>
+        <w:rPr>
+          <w:rFonts w:cstheme="minorHAnsi"/>
+          <w:sz w:val="24"/>
+          <w:szCs w:val="24"/>
+        </w:rPr>
+        <w:t xml:space="preserve"> en la última página.</w:t>
+      </w:r>
+    </w:p>
+    <w:p>
+      <w:pPr>
+        <w:pStyle w:val="Prrafodelista"/>
+        <w:numPr>
+          <w:ilvl w:val="0"/>
+          <w:numId w:val="3"/>
+        </w:numPr>
+        <w:spacing w:after="0" w:line="240" w:lineRule="auto"/>
+        <w:rPr>
+          <w:rFonts w:cstheme="minorHAnsi"/>
+          <w:sz w:val="24"/>
+          <w:szCs w:val="24"/>
+        </w:rPr>
+      </w:pPr>
+      <w:r>
+        <w:rPr>
+          <w:rFonts w:cstheme="minorHAnsi"/>
+          <w:sz w:val="24"/>
+          <w:szCs w:val="24"/>
+        </w:rPr>
+        <w:t>Incluir el botón [</w:t>
+      </w:r>
+      <w:proofErr w:type="spellStart"/>
+      <w:r>
+        <w:rPr>
+          <w:rFonts w:cstheme="minorHAnsi"/>
+          <w:sz w:val="24"/>
+          <w:szCs w:val="24"/>
+        </w:rPr>
+        <w:t>Export</w:t>
+      </w:r>
+      <w:proofErr w:type="spellEnd"/>
+      <w:r>
+        <w:rPr>
+          <w:rFonts w:cstheme="minorHAnsi"/>
+          <w:sz w:val="24"/>
+          <w:szCs w:val="24"/>
+        </w:rPr>
+        <w:t xml:space="preserve"> Excel] a la pantalla del </w:t>
+      </w:r>
+      <w:proofErr w:type="spellStart"/>
+      <w:r>
+        <w:rPr>
+          <w:rFonts w:cstheme="minorHAnsi"/>
+          <w:sz w:val="24"/>
+          <w:szCs w:val="24"/>
+        </w:rPr>
+        <w:t>Journal</w:t>
+      </w:r>
+      <w:proofErr w:type="spellEnd"/>
+      <w:r>
+        <w:rPr>
+          <w:rFonts w:cstheme="minorHAnsi"/>
+          <w:sz w:val="24"/>
+          <w:szCs w:val="24"/>
+        </w:rPr>
+        <w:t>.</w:t>
+      </w:r>
+    </w:p>
+    <w:p>
+      <w:pPr>
+        <w:pStyle w:val="Prrafodelista"/>
+        <w:numPr>
+          <w:ilvl w:val="0"/>
+          <w:numId w:val="3"/>
+        </w:numPr>
+        <w:spacing w:after="0" w:line="240" w:lineRule="auto"/>
+        <w:rPr>
+          <w:rFonts w:cstheme="minorHAnsi"/>
+          <w:sz w:val="24"/>
+          <w:szCs w:val="24"/>
+        </w:rPr>
+      </w:pPr>
+      <w:r>
+        <w:rPr>
+          <w:rFonts w:cstheme="minorHAnsi"/>
+          <w:sz w:val="24"/>
+          <w:szCs w:val="24"/>
+        </w:rPr>
+        <w:t xml:space="preserve">Ordenar las columnas del </w:t>
+      </w:r>
+      <w:proofErr w:type="spellStart"/>
+      <w:r>
+        <w:rPr>
+          <w:rFonts w:cstheme="minorHAnsi"/>
+          <w:sz w:val="24"/>
+          <w:szCs w:val="24"/>
+        </w:rPr>
+        <w:t>journal</w:t>
+      </w:r>
+      <w:proofErr w:type="spellEnd"/>
+      <w:r>
+        <w:rPr>
+          <w:rFonts w:cstheme="minorHAnsi"/>
+          <w:sz w:val="24"/>
+          <w:szCs w:val="24"/>
+        </w:rPr>
+        <w:t xml:space="preserve"> a exportar igual que el actual.</w:t>
+      </w:r>
+    </w:p>
+    <w:p>
+      <w:pPr>
+        <w:pStyle w:val="Prrafodelista"/>
+        <w:numPr>
+          <w:ilvl w:val="0"/>
+          <w:numId w:val="3"/>
+        </w:numPr>
+        <w:spacing w:after="0" w:line="240" w:lineRule="auto"/>
+        <w:rPr>
+          <w:rFonts w:cstheme="minorHAnsi"/>
+          <w:sz w:val="24"/>
+          <w:szCs w:val="24"/>
+        </w:rPr>
+      </w:pPr>
+      <w:r>
+        <w:rPr>
+          <w:rFonts w:cstheme="minorHAnsi"/>
+          <w:sz w:val="24"/>
+          <w:szCs w:val="24"/>
+        </w:rPr>
+        <w:t>Verificar con Robert, que información requiere en la pantalla de aclaraciones.</w:t>
+      </w:r>
+    </w:p>
+    <w:p>
+      <w:pPr>
+        <w:pStyle w:val="Prrafodelista"/>
+        <w:numPr>
+          <w:ilvl w:val="0"/>
+          <w:numId w:val="3"/>
+        </w:numPr>
+        <w:spacing w:after="0" w:line="240" w:lineRule="auto"/>
+        <w:rPr>
+          <w:rFonts w:cstheme="minorHAnsi"/>
+          <w:sz w:val="24"/>
+          <w:szCs w:val="24"/>
+        </w:rPr>
+      </w:pPr>
+      <w:r>
+        <w:rPr>
+          <w:rFonts w:cstheme="minorHAnsi"/>
+          <w:sz w:val="24"/>
+          <w:szCs w:val="24"/>
+        </w:rPr>
+        <w:t xml:space="preserve">En el </w:t>
+      </w:r>
+      <w:proofErr w:type="spellStart"/>
+      <w:r>
+        <w:rPr>
+          <w:rFonts w:cstheme="minorHAnsi"/>
+          <w:sz w:val="24"/>
+          <w:szCs w:val="24"/>
+        </w:rPr>
+        <w:t>journal</w:t>
+      </w:r>
+      <w:proofErr w:type="spellEnd"/>
+      <w:r>
+        <w:rPr>
+          <w:rFonts w:cstheme="minorHAnsi"/>
+          <w:sz w:val="24"/>
+          <w:szCs w:val="24"/>
+        </w:rPr>
+        <w:t>, mostrar en los siguientes colores los renglones de la siguiente manera:</w:t>
+      </w:r>
+    </w:p>
+    <w:p>
+      <w:pPr>
+        <w:spacing w:after="0" w:line="240" w:lineRule="auto"/>
+        <w:ind w:left="1080"/>
+        <w:rPr>
+          <w:rFonts w:cstheme="minorHAnsi"/>
+          <w:sz w:val="24"/>
+          <w:szCs w:val="24"/>
+        </w:rPr>
+      </w:pPr>
+      <w:r>
+        <w:rPr>
+          <w:rFonts w:cstheme="minorHAnsi"/>
+          <w:sz w:val="24"/>
+          <w:szCs w:val="24"/>
+        </w:rPr>
+        <w:t>Código de respuesta diferente de cero: rojo</w:t>
+      </w:r>
+    </w:p>
+    <w:p>
+      <w:pPr>
+        <w:spacing w:after="0" w:line="240" w:lineRule="auto"/>
+        <w:ind w:left="1080"/>
+        <w:rPr>
+          <w:rFonts w:cstheme="minorHAnsi"/>
+          <w:sz w:val="24"/>
+          <w:szCs w:val="24"/>
+        </w:rPr>
+      </w:pPr>
+      <w:r>
+        <w:rPr>
+          <w:rFonts w:cstheme="minorHAnsi"/>
+          <w:sz w:val="24"/>
+          <w:szCs w:val="24"/>
+        </w:rPr>
+        <w:t>Retiro OK: Verde</w:t>
+      </w:r>
+    </w:p>
+    <w:p>
+      <w:pPr>
+        <w:spacing w:after="0" w:line="240" w:lineRule="auto"/>
+        <w:ind w:left="1080"/>
+        <w:rPr>
+          <w:rFonts w:cstheme="minorHAnsi"/>
+          <w:sz w:val="24"/>
+          <w:szCs w:val="24"/>
+        </w:rPr>
+      </w:pPr>
+      <w:r>
+        <w:rPr>
+          <w:rFonts w:cstheme="minorHAnsi"/>
+          <w:sz w:val="24"/>
+          <w:szCs w:val="24"/>
+        </w:rPr>
+        <w:t>Consulta OK: Azul</w:t>
+      </w:r>
+    </w:p>
+    <w:p>
+      <w:pPr>
+        <w:spacing w:after="0" w:line="240" w:lineRule="auto"/>
+        <w:ind w:left="1080"/>
+        <w:rPr>
+          <w:rFonts w:cstheme="minorHAnsi"/>
+          <w:sz w:val="24"/>
+          <w:szCs w:val="24"/>
+        </w:rPr>
+      </w:pPr>
+      <w:r>
+        <w:rPr>
+          <w:rFonts w:cstheme="minorHAnsi"/>
+          <w:sz w:val="24"/>
+          <w:szCs w:val="24"/>
+        </w:rPr>
+        <w:t>Reverso: Naranja</w:t>
+      </w:r>
+    </w:p>
+    <w:p>
+      <w:pPr>
+        <w:pStyle w:val="Prrafodelista"/>
+        <w:numPr>
+          <w:ilvl w:val="0"/>
+          <w:numId w:val="3"/>
+        </w:numPr>
+        <w:spacing w:after="0" w:line="240" w:lineRule="auto"/>
+        <w:rPr>
+          <w:rFonts w:cstheme="minorHAnsi"/>
+          <w:sz w:val="24"/>
+          <w:szCs w:val="24"/>
+        </w:rPr>
+      </w:pPr>
+      <w:r>
+        <w:rPr>
+          <w:rFonts w:cstheme="minorHAnsi"/>
+          <w:sz w:val="24"/>
+          <w:szCs w:val="24"/>
+        </w:rPr>
+        <w:t>.</w:t>
+      </w:r>
+    </w:p>
+    <w:p>
+      <w:pPr>
+        <w:pStyle w:val="Prrafodelista"/>
+        <w:numPr>
+          <w:ilvl w:val="0"/>
+          <w:numId w:val="3"/>
+        </w:numPr>
+        <w:spacing w:after="0" w:line="240" w:lineRule="auto"/>
+        <w:rPr>
+          <w:rFonts w:cstheme="minorHAnsi"/>
+          <w:sz w:val="24"/>
+          <w:szCs w:val="24"/>
+        </w:rPr>
+      </w:pPr>
+    </w:p>
+    <w:p>
+      <w:pPr>
+        <w:spacing w:after="0" w:line="240" w:lineRule="auto"/>
+        <w:rPr>
+          <w:rFonts w:cstheme="minorHAnsi"/>
+          <w:sz w:val="24"/>
+          <w:szCs w:val="24"/>
+        </w:rPr>
+      </w:pPr>
     </w:p>
     <w:sectPr>
       <w:pgSz w:w="12240" w:h="15840"/>
@@ -2186,6 +2789,95 @@
 <file path=word/numbering.xml><?xml version="1.0" encoding="utf-8"?>
 <w:numbering xmlns:wpc="http://schemas.microsoft.com/office/word/2010/wordprocessingCanvas" xmlns:mc="http://schemas.openxmlformats.org/markup-compatibility/2006" xmlns:o="urn:schemas-microsoft-com:office:office" xmlns:r="http://schemas.openxmlformats.org/officeDocument/2006/relationships" xmlns:m="http://schemas.openxmlformats.org/officeDocument/2006/math" xmlns:v="urn:schemas-microsoft-com:vml" xmlns:wp14="http://schemas.microsoft.com/office/word/2010/wordprocessingDrawing" xmlns:wp="http://schemas.openxmlformats.org/drawingml/2006/wordprocessingDrawing" xmlns:w10="urn:schemas-microsoft-com:office:word" xmlns:w="http://schemas.openxmlformats.org/wordprocessingml/2006/main" xmlns:w14="http://schemas.microsoft.com/office/word/2010/wordml" xmlns:w15="http://schemas.microsoft.com/office/word/2012/wordml" xmlns:wpg="http://schemas.microsoft.com/office/word/2010/wordprocessingGroup" xmlns:wpi="http://schemas.microsoft.com/office/word/2010/wordprocessingInk" xmlns:wne="http://schemas.microsoft.com/office/word/2006/wordml" xmlns:wps="http://schemas.microsoft.com/office/word/2010/wordprocessingShape" mc:Ignorable="w14 w15 wp14">
   <w:abstractNum w:abstractNumId="0" w15:restartNumberingAfterBreak="0">
+    <w:nsid w:val="0CA55061"/>
+    <w:multiLevelType w:val="hybridMultilevel"/>
+    <w:tmpl w:val="8194A348"/>
+    <w:lvl w:ilvl="0" w:tplc="080A0011">
+      <w:start w:val="1"/>
+      <w:numFmt w:val="decimal"/>
+      <w:lvlText w:val="%1)"/>
+      <w:lvlJc w:val="left"/>
+      <w:pPr>
+        <w:ind w:left="720" w:hanging="360"/>
+      </w:pPr>
+      <w:rPr>
+        <w:rFonts w:hint="default"/>
+      </w:rPr>
+    </w:lvl>
+    <w:lvl w:ilvl="1" w:tplc="080A0019">
+      <w:start w:val="1"/>
+      <w:numFmt w:val="lowerLetter"/>
+      <w:lvlText w:val="%2."/>
+      <w:lvlJc w:val="left"/>
+      <w:pPr>
+        <w:ind w:left="1440" w:hanging="360"/>
+      </w:pPr>
+    </w:lvl>
+    <w:lvl w:ilvl="2" w:tplc="080A001B" w:tentative="1">
+      <w:start w:val="1"/>
+      <w:numFmt w:val="lowerRoman"/>
+      <w:lvlText w:val="%3."/>
+      <w:lvlJc w:val="right"/>
+      <w:pPr>
+        <w:ind w:left="2160" w:hanging="180"/>
+      </w:pPr>
+    </w:lvl>
+    <w:lvl w:ilvl="3" w:tplc="080A000F" w:tentative="1">
+      <w:start w:val="1"/>
+      <w:numFmt w:val="decimal"/>
+      <w:lvlText w:val="%4."/>
+      <w:lvlJc w:val="left"/>
+      <w:pPr>
+        <w:ind w:left="2880" w:hanging="360"/>
+      </w:pPr>
+    </w:lvl>
+    <w:lvl w:ilvl="4" w:tplc="080A0019" w:tentative="1">
+      <w:start w:val="1"/>
+      <w:numFmt w:val="lowerLetter"/>
+      <w:lvlText w:val="%5."/>
+      <w:lvlJc w:val="left"/>
+      <w:pPr>
+        <w:ind w:left="3600" w:hanging="360"/>
+      </w:pPr>
+    </w:lvl>
+    <w:lvl w:ilvl="5" w:tplc="080A001B" w:tentative="1">
+      <w:start w:val="1"/>
+      <w:numFmt w:val="lowerRoman"/>
+      <w:lvlText w:val="%6."/>
+      <w:lvlJc w:val="right"/>
+      <w:pPr>
+        <w:ind w:left="4320" w:hanging="180"/>
+      </w:pPr>
+    </w:lvl>
+    <w:lvl w:ilvl="6" w:tplc="080A000F" w:tentative="1">
+      <w:start w:val="1"/>
+      <w:numFmt w:val="decimal"/>
+      <w:lvlText w:val="%7."/>
+      <w:lvlJc w:val="left"/>
+      <w:pPr>
+        <w:ind w:left="5040" w:hanging="360"/>
+      </w:pPr>
+    </w:lvl>
+    <w:lvl w:ilvl="7" w:tplc="080A0019" w:tentative="1">
+      <w:start w:val="1"/>
+      <w:numFmt w:val="lowerLetter"/>
+      <w:lvlText w:val="%8."/>
+      <w:lvlJc w:val="left"/>
+      <w:pPr>
+        <w:ind w:left="5760" w:hanging="360"/>
+      </w:pPr>
+    </w:lvl>
+    <w:lvl w:ilvl="8" w:tplc="080A001B" w:tentative="1">
+      <w:start w:val="1"/>
+      <w:numFmt w:val="lowerRoman"/>
+      <w:lvlText w:val="%9."/>
+      <w:lvlJc w:val="right"/>
+      <w:pPr>
+        <w:ind w:left="6480" w:hanging="180"/>
+      </w:pPr>
+    </w:lvl>
+  </w:abstractNum>
+  <w:abstractNum w:abstractNumId="1" w15:restartNumberingAfterBreak="0">
     <w:nsid w:val="35455139"/>
     <w:multiLevelType w:val="hybridMultilevel"/>
     <w:tmpl w:val="4EBE61CC"/>
@@ -2274,7 +2966,7 @@
       </w:pPr>
     </w:lvl>
   </w:abstractNum>
-  <w:abstractNum w:abstractNumId="1" w15:restartNumberingAfterBreak="0">
+  <w:abstractNum w:abstractNumId="2" w15:restartNumberingAfterBreak="0">
     <w:nsid w:val="64A605D0"/>
     <w:multiLevelType w:val="hybridMultilevel"/>
     <w:tmpl w:val="CFAEDD90"/>
@@ -2364,9 +3056,12 @@
     </w:lvl>
   </w:abstractNum>
   <w:num w:numId="1">
+    <w:abstractNumId w:val="2"/>
+  </w:num>
+  <w:num w:numId="2">
     <w:abstractNumId w:val="1"/>
   </w:num>
-  <w:num w:numId="2">
+  <w:num w:numId="3">
     <w:abstractNumId w:val="0"/>
   </w:num>
 </w:numbering>

</xml_diff>

<commit_message>
Integrando la funcionalidad de la creación de un componente para solicitar los parámetros para la consulta de información.
</commit_message>
<xml_diff>
--- a/documentation/app/Notas sobre el proyecto.docx
+++ b/documentation/app/Notas sobre el proyecto.docx
@@ -2198,7 +2198,6 @@
           <w:szCs w:val="24"/>
         </w:rPr>
       </w:pPr>
-      <w:bookmarkStart w:id="0" w:name="_GoBack"/>
       <w:r>
         <w:rPr>
           <w:rFonts w:cstheme="minorHAnsi"/>
@@ -2241,7 +2240,6 @@
         </w:r>
       </w:hyperlink>
     </w:p>
-    <w:bookmarkEnd w:id="0"/>
     <w:p>
       <w:pPr>
         <w:spacing w:after="0" w:line="240" w:lineRule="auto"/>
@@ -2301,6 +2299,57 @@
           <w:szCs w:val="24"/>
         </w:rPr>
         <w:t xml:space="preserve"> del depósito después de la ETV.</w:t>
+      </w:r>
+    </w:p>
+    <w:p>
+      <w:pPr>
+        <w:pStyle w:val="Prrafodelista"/>
+        <w:numPr>
+          <w:ilvl w:val="0"/>
+          <w:numId w:val="3"/>
+        </w:numPr>
+        <w:spacing w:after="0" w:line="240" w:lineRule="auto"/>
+        <w:rPr>
+          <w:rFonts w:cstheme="minorHAnsi"/>
+          <w:sz w:val="24"/>
+          <w:szCs w:val="24"/>
+        </w:rPr>
+      </w:pPr>
+      <w:r>
+        <w:rPr>
+          <w:rFonts w:cstheme="minorHAnsi"/>
+          <w:sz w:val="24"/>
+          <w:szCs w:val="24"/>
+        </w:rPr>
+        <w:t>Después</w:t>
+      </w:r>
+      <w:bookmarkStart w:id="0" w:name="_GoBack"/>
+      <w:bookmarkEnd w:id="0"/>
+      <w:r>
+        <w:rPr>
+          <w:rFonts w:cstheme="minorHAnsi"/>
+          <w:sz w:val="24"/>
+          <w:szCs w:val="24"/>
+        </w:rPr>
+        <w:t xml:space="preserve"> de realizar el retiro de la ETV, empezar a calcular el </w:t>
+      </w:r>
+      <w:proofErr w:type="spellStart"/>
+      <w:r>
+        <w:rPr>
+          <w:rFonts w:cstheme="minorHAnsi"/>
+          <w:sz w:val="24"/>
+          <w:szCs w:val="24"/>
+        </w:rPr>
+        <w:t>downtime</w:t>
+      </w:r>
+      <w:proofErr w:type="spellEnd"/>
+      <w:r>
+        <w:rPr>
+          <w:rFonts w:cstheme="minorHAnsi"/>
+          <w:sz w:val="24"/>
+          <w:szCs w:val="24"/>
+        </w:rPr>
+        <w:t>.</w:t>
       </w:r>
     </w:p>
     <w:p>

</xml_diff>

<commit_message>
Cambios varios, entre los que se encuentra implementado el plugin datetimepicker angular 4 en el modulo params.
</commit_message>
<xml_diff>
--- a/documentation/app/Notas sobre el proyecto.docx
+++ b/documentation/app/Notas sobre el proyecto.docx
@@ -2148,6 +2148,361 @@
           <w:szCs w:val="24"/>
         </w:rPr>
       </w:pPr>
+    </w:p>
+    <w:p>
+      <w:pPr>
+        <w:rPr>
+          <w:rStyle w:val="CdigoHTML"/>
+          <w:rFonts w:asciiTheme="majorHAnsi" w:eastAsiaTheme="minorHAnsi" w:hAnsiTheme="majorHAnsi" w:cstheme="majorHAnsi"/>
+          <w:b/>
+          <w:sz w:val="32"/>
+          <w:szCs w:val="24"/>
+        </w:rPr>
+      </w:pPr>
+      <w:r>
+        <w:rPr>
+          <w:rStyle w:val="CdigoHTML"/>
+          <w:rFonts w:asciiTheme="majorHAnsi" w:eastAsiaTheme="minorHAnsi" w:hAnsiTheme="majorHAnsi" w:cstheme="majorHAnsi"/>
+          <w:b/>
+          <w:sz w:val="32"/>
+          <w:szCs w:val="24"/>
+        </w:rPr>
+        <w:t>Migrar aplicación 2 o 4 a 5</w:t>
+      </w:r>
+    </w:p>
+    <w:p>
+      <w:pPr>
+        <w:pStyle w:val="Prrafodelista"/>
+        <w:numPr>
+          <w:ilvl w:val="0"/>
+          <w:numId w:val="4"/>
+        </w:numPr>
+        <w:rPr>
+          <w:rFonts w:cstheme="minorHAnsi"/>
+        </w:rPr>
+      </w:pPr>
+      <w:r>
+        <w:rPr>
+          <w:rFonts w:cstheme="minorHAnsi"/>
+        </w:rPr>
+        <w:t xml:space="preserve">Eliminar o renombrar el directorio </w:t>
+      </w:r>
+      <w:proofErr w:type="spellStart"/>
+      <w:r>
+        <w:rPr>
+          <w:rFonts w:cstheme="minorHAnsi"/>
+        </w:rPr>
+        <w:t>node_modules</w:t>
+      </w:r>
+      <w:proofErr w:type="spellEnd"/>
+      <w:r>
+        <w:rPr>
+          <w:rFonts w:cstheme="minorHAnsi"/>
+        </w:rPr>
+        <w:t xml:space="preserve"> </w:t>
+      </w:r>
+      <w:r>
+        <w:rPr>
+          <w:rFonts w:cstheme="minorHAnsi"/>
+        </w:rPr>
+        <w:t>de la raíz del proyecto.</w:t>
+      </w:r>
+    </w:p>
+    <w:p>
+      <w:pPr>
+        <w:pStyle w:val="Prrafodelista"/>
+        <w:numPr>
+          <w:ilvl w:val="0"/>
+          <w:numId w:val="4"/>
+        </w:numPr>
+        <w:rPr>
+          <w:rFonts w:cstheme="minorHAnsi"/>
+        </w:rPr>
+      </w:pPr>
+      <w:r>
+        <w:rPr>
+          <w:rFonts w:cstheme="minorHAnsi"/>
+        </w:rPr>
+        <w:t>Ejecutar el siguiente comando en la raíz del proyecto:</w:t>
+      </w:r>
+    </w:p>
+    <w:p>
+      <w:pPr>
+        <w:ind w:left="708"/>
+        <w:rPr>
+          <w:rFonts w:cstheme="minorHAnsi"/>
+        </w:rPr>
+      </w:pPr>
+      <w:proofErr w:type="spellStart"/>
+      <w:proofErr w:type="gramStart"/>
+      <w:r>
+        <w:rPr>
+          <w:rFonts w:cstheme="minorHAnsi"/>
+        </w:rPr>
+        <w:t>npm</w:t>
+      </w:r>
+      <w:proofErr w:type="spellEnd"/>
+      <w:proofErr w:type="gramEnd"/>
+      <w:r>
+        <w:rPr>
+          <w:rFonts w:cstheme="minorHAnsi"/>
+        </w:rPr>
+        <w:t xml:space="preserve"> </w:t>
+      </w:r>
+      <w:proofErr w:type="spellStart"/>
+      <w:r>
+        <w:rPr>
+          <w:rFonts w:cstheme="minorHAnsi"/>
+        </w:rPr>
+        <w:t>install</w:t>
+      </w:r>
+      <w:proofErr w:type="spellEnd"/>
+      <w:r>
+        <w:rPr>
+          <w:rFonts w:cstheme="minorHAnsi"/>
+        </w:rPr>
+        <w:t xml:space="preserve"> </w:t>
+      </w:r>
+      <w:r>
+        <w:rPr>
+          <w:rFonts w:cstheme="minorHAnsi"/>
+        </w:rPr>
+        <w:t>@angular/</w:t>
+      </w:r>
+      <w:proofErr w:type="spellStart"/>
+      <w:r>
+        <w:rPr>
+          <w:rFonts w:cstheme="minorHAnsi"/>
+        </w:rPr>
+        <w:t>animations@next</w:t>
+      </w:r>
+      <w:proofErr w:type="spellEnd"/>
+      <w:r>
+        <w:rPr>
+          <w:rFonts w:cstheme="minorHAnsi"/>
+        </w:rPr>
+        <w:t xml:space="preserve"> @angular/</w:t>
+      </w:r>
+      <w:proofErr w:type="spellStart"/>
+      <w:r>
+        <w:rPr>
+          <w:rFonts w:cstheme="minorHAnsi"/>
+        </w:rPr>
+        <w:t>common@next</w:t>
+      </w:r>
+      <w:proofErr w:type="spellEnd"/>
+      <w:r>
+        <w:rPr>
+          <w:rFonts w:cstheme="minorHAnsi"/>
+        </w:rPr>
+        <w:t xml:space="preserve"> @angular/</w:t>
+      </w:r>
+      <w:proofErr w:type="spellStart"/>
+      <w:r>
+        <w:rPr>
+          <w:rFonts w:cstheme="minorHAnsi"/>
+        </w:rPr>
+        <w:t>compiler@next</w:t>
+      </w:r>
+      <w:proofErr w:type="spellEnd"/>
+      <w:r>
+        <w:rPr>
+          <w:rFonts w:cstheme="minorHAnsi"/>
+        </w:rPr>
+        <w:t xml:space="preserve"> @angular/</w:t>
+      </w:r>
+      <w:proofErr w:type="spellStart"/>
+      <w:r>
+        <w:rPr>
+          <w:rFonts w:cstheme="minorHAnsi"/>
+        </w:rPr>
+        <w:t>compiler-cli@next</w:t>
+      </w:r>
+      <w:proofErr w:type="spellEnd"/>
+      <w:r>
+        <w:rPr>
+          <w:rFonts w:cstheme="minorHAnsi"/>
+        </w:rPr>
+        <w:t xml:space="preserve"> @angular/</w:t>
+      </w:r>
+      <w:proofErr w:type="spellStart"/>
+      <w:r>
+        <w:rPr>
+          <w:rFonts w:cstheme="minorHAnsi"/>
+        </w:rPr>
+        <w:t>core@next</w:t>
+      </w:r>
+      <w:proofErr w:type="spellEnd"/>
+      <w:r>
+        <w:rPr>
+          <w:rFonts w:cstheme="minorHAnsi"/>
+        </w:rPr>
+        <w:t xml:space="preserve"> @angular/</w:t>
+      </w:r>
+      <w:proofErr w:type="spellStart"/>
+      <w:r>
+        <w:rPr>
+          <w:rFonts w:cstheme="minorHAnsi"/>
+        </w:rPr>
+        <w:t>forms@next</w:t>
+      </w:r>
+      <w:proofErr w:type="spellEnd"/>
+      <w:r>
+        <w:rPr>
+          <w:rFonts w:cstheme="minorHAnsi"/>
+        </w:rPr>
+        <w:t xml:space="preserve"> @angular/</w:t>
+      </w:r>
+      <w:proofErr w:type="spellStart"/>
+      <w:r>
+        <w:rPr>
+          <w:rFonts w:cstheme="minorHAnsi"/>
+        </w:rPr>
+        <w:t>http@next</w:t>
+      </w:r>
+      <w:proofErr w:type="spellEnd"/>
+      <w:r>
+        <w:rPr>
+          <w:rFonts w:cstheme="minorHAnsi"/>
+        </w:rPr>
+        <w:t xml:space="preserve"> @angular/</w:t>
+      </w:r>
+      <w:proofErr w:type="spellStart"/>
+      <w:r>
+        <w:rPr>
+          <w:rFonts w:cstheme="minorHAnsi"/>
+        </w:rPr>
+        <w:t>platform-browser@next</w:t>
+      </w:r>
+      <w:proofErr w:type="spellEnd"/>
+      <w:r>
+        <w:rPr>
+          <w:rFonts w:cstheme="minorHAnsi"/>
+        </w:rPr>
+        <w:t xml:space="preserve"> @angular/</w:t>
+      </w:r>
+      <w:proofErr w:type="spellStart"/>
+      <w:r>
+        <w:rPr>
+          <w:rFonts w:cstheme="minorHAnsi"/>
+        </w:rPr>
+        <w:t>platform-browser-dynamic@next</w:t>
+      </w:r>
+      <w:proofErr w:type="spellEnd"/>
+      <w:r>
+        <w:rPr>
+          <w:rFonts w:cstheme="minorHAnsi"/>
+        </w:rPr>
+        <w:t xml:space="preserve"> @angular/</w:t>
+      </w:r>
+      <w:proofErr w:type="spellStart"/>
+      <w:r>
+        <w:rPr>
+          <w:rFonts w:cstheme="minorHAnsi"/>
+        </w:rPr>
+        <w:t>platform-server@next</w:t>
+      </w:r>
+      <w:proofErr w:type="spellEnd"/>
+      <w:r>
+        <w:rPr>
+          <w:rFonts w:cstheme="minorHAnsi"/>
+        </w:rPr>
+        <w:t xml:space="preserve"> @angular/</w:t>
+      </w:r>
+      <w:proofErr w:type="spellStart"/>
+      <w:r>
+        <w:rPr>
+          <w:rFonts w:cstheme="minorHAnsi"/>
+        </w:rPr>
+        <w:t>router@next</w:t>
+      </w:r>
+      <w:proofErr w:type="spellEnd"/>
+      <w:r>
+        <w:rPr>
+          <w:rFonts w:cstheme="minorHAnsi"/>
+        </w:rPr>
+        <w:t xml:space="preserve"> typescript@2.4.2 </w:t>
+      </w:r>
+      <w:proofErr w:type="spellStart"/>
+      <w:r>
+        <w:rPr>
+          <w:rFonts w:cstheme="minorHAnsi"/>
+        </w:rPr>
+        <w:t>rxjs</w:t>
+      </w:r>
+      <w:proofErr w:type="spellEnd"/>
+      <w:r>
+        <w:rPr>
+          <w:rFonts w:cstheme="minorHAnsi"/>
+        </w:rPr>
+        <w:t>@^5.5.3</w:t>
+      </w:r>
+    </w:p>
+    <w:p>
+      <w:pPr>
+        <w:pStyle w:val="Prrafodelista"/>
+        <w:numPr>
+          <w:ilvl w:val="0"/>
+          <w:numId w:val="4"/>
+        </w:numPr>
+        <w:rPr>
+          <w:rFonts w:cstheme="minorHAnsi"/>
+        </w:rPr>
+      </w:pPr>
+      <w:r>
+        <w:rPr>
+          <w:rFonts w:cstheme="minorHAnsi"/>
+        </w:rPr>
+        <w:t>Ejecutar el siguiente comando en la raíz del proyecto:</w:t>
+      </w:r>
+    </w:p>
+    <w:p>
+      <w:pPr>
+        <w:ind w:left="1080"/>
+        <w:rPr>
+          <w:rFonts w:cstheme="minorHAnsi"/>
+        </w:rPr>
+      </w:pPr>
+      <w:r>
+        <w:rPr>
+          <w:rFonts w:cstheme="minorHAnsi"/>
+        </w:rPr>
+        <w:t>n</w:t>
+      </w:r>
+      <w:bookmarkStart w:id="0" w:name="_GoBack"/>
+      <w:bookmarkEnd w:id="0"/>
+      <w:r>
+        <w:rPr>
+          <w:rFonts w:cstheme="minorHAnsi"/>
+        </w:rPr>
+        <w:t xml:space="preserve">pm </w:t>
+      </w:r>
+      <w:proofErr w:type="spellStart"/>
+      <w:r>
+        <w:rPr>
+          <w:rFonts w:cstheme="minorHAnsi"/>
+        </w:rPr>
+        <w:t>install</w:t>
+      </w:r>
+      <w:proofErr w:type="spellEnd"/>
+    </w:p>
+    <w:p>
+      <w:pPr>
+        <w:rPr>
+          <w:rFonts w:cstheme="minorHAnsi"/>
+          <w:sz w:val="24"/>
+          <w:szCs w:val="24"/>
+        </w:rPr>
+      </w:pPr>
+    </w:p>
+    <w:p>
+      <w:pPr>
+        <w:rPr>
+          <w:rFonts w:cstheme="minorHAnsi"/>
+          <w:sz w:val="24"/>
+          <w:szCs w:val="24"/>
+        </w:rPr>
+      </w:pPr>
       <w:r>
         <w:rPr>
           <w:rFonts w:cstheme="minorHAnsi"/>
@@ -2175,6 +2530,15 @@
           <w:szCs w:val="24"/>
         </w:rPr>
         <w:lastRenderedPageBreak/>
+        <w:t>0</w:t>
+      </w:r>
+      <w:r>
+        <w:rPr>
+          <w:rFonts w:cstheme="minorHAnsi"/>
+          <w:b/>
+          <w:sz w:val="32"/>
+          <w:szCs w:val="24"/>
+        </w:rPr>
         <w:t>Noviembre 27</w:t>
       </w:r>
     </w:p>
@@ -2321,17 +2685,7 @@
           <w:sz w:val="24"/>
           <w:szCs w:val="24"/>
         </w:rPr>
-        <w:t>Después</w:t>
-      </w:r>
-      <w:bookmarkStart w:id="0" w:name="_GoBack"/>
-      <w:bookmarkEnd w:id="0"/>
-      <w:r>
-        <w:rPr>
-          <w:rFonts w:cstheme="minorHAnsi"/>
-          <w:sz w:val="24"/>
-          <w:szCs w:val="24"/>
-        </w:rPr>
-        <w:t xml:space="preserve"> de realizar el retiro de la ETV, empezar a calcular el </w:t>
+        <w:t xml:space="preserve">Después de realizar el retiro de la ETV, empezar a calcular el </w:t>
       </w:r>
       <w:proofErr w:type="spellStart"/>
       <w:r>
@@ -3104,6 +3458,95 @@
       </w:pPr>
     </w:lvl>
   </w:abstractNum>
+  <w:abstractNum w:abstractNumId="3" w15:restartNumberingAfterBreak="0">
+    <w:nsid w:val="66661361"/>
+    <w:multiLevelType w:val="hybridMultilevel"/>
+    <w:tmpl w:val="0D141E84"/>
+    <w:lvl w:ilvl="0" w:tplc="080A0011">
+      <w:start w:val="1"/>
+      <w:numFmt w:val="decimal"/>
+      <w:lvlText w:val="%1)"/>
+      <w:lvlJc w:val="left"/>
+      <w:pPr>
+        <w:ind w:left="720" w:hanging="360"/>
+      </w:pPr>
+      <w:rPr>
+        <w:rFonts w:hint="default"/>
+      </w:rPr>
+    </w:lvl>
+    <w:lvl w:ilvl="1" w:tplc="080A0019">
+      <w:start w:val="1"/>
+      <w:numFmt w:val="lowerLetter"/>
+      <w:lvlText w:val="%2."/>
+      <w:lvlJc w:val="left"/>
+      <w:pPr>
+        <w:ind w:left="1440" w:hanging="360"/>
+      </w:pPr>
+    </w:lvl>
+    <w:lvl w:ilvl="2" w:tplc="080A001B" w:tentative="1">
+      <w:start w:val="1"/>
+      <w:numFmt w:val="lowerRoman"/>
+      <w:lvlText w:val="%3."/>
+      <w:lvlJc w:val="right"/>
+      <w:pPr>
+        <w:ind w:left="2160" w:hanging="180"/>
+      </w:pPr>
+    </w:lvl>
+    <w:lvl w:ilvl="3" w:tplc="080A000F" w:tentative="1">
+      <w:start w:val="1"/>
+      <w:numFmt w:val="decimal"/>
+      <w:lvlText w:val="%4."/>
+      <w:lvlJc w:val="left"/>
+      <w:pPr>
+        <w:ind w:left="2880" w:hanging="360"/>
+      </w:pPr>
+    </w:lvl>
+    <w:lvl w:ilvl="4" w:tplc="080A0019" w:tentative="1">
+      <w:start w:val="1"/>
+      <w:numFmt w:val="lowerLetter"/>
+      <w:lvlText w:val="%5."/>
+      <w:lvlJc w:val="left"/>
+      <w:pPr>
+        <w:ind w:left="3600" w:hanging="360"/>
+      </w:pPr>
+    </w:lvl>
+    <w:lvl w:ilvl="5" w:tplc="080A001B" w:tentative="1">
+      <w:start w:val="1"/>
+      <w:numFmt w:val="lowerRoman"/>
+      <w:lvlText w:val="%6."/>
+      <w:lvlJc w:val="right"/>
+      <w:pPr>
+        <w:ind w:left="4320" w:hanging="180"/>
+      </w:pPr>
+    </w:lvl>
+    <w:lvl w:ilvl="6" w:tplc="080A000F" w:tentative="1">
+      <w:start w:val="1"/>
+      <w:numFmt w:val="decimal"/>
+      <w:lvlText w:val="%7."/>
+      <w:lvlJc w:val="left"/>
+      <w:pPr>
+        <w:ind w:left="5040" w:hanging="360"/>
+      </w:pPr>
+    </w:lvl>
+    <w:lvl w:ilvl="7" w:tplc="080A0019" w:tentative="1">
+      <w:start w:val="1"/>
+      <w:numFmt w:val="lowerLetter"/>
+      <w:lvlText w:val="%8."/>
+      <w:lvlJc w:val="left"/>
+      <w:pPr>
+        <w:ind w:left="5760" w:hanging="360"/>
+      </w:pPr>
+    </w:lvl>
+    <w:lvl w:ilvl="8" w:tplc="080A001B" w:tentative="1">
+      <w:start w:val="1"/>
+      <w:numFmt w:val="lowerRoman"/>
+      <w:lvlText w:val="%9."/>
+      <w:lvlJc w:val="right"/>
+      <w:pPr>
+        <w:ind w:left="6480" w:hanging="180"/>
+      </w:pPr>
+    </w:lvl>
+  </w:abstractNum>
   <w:num w:numId="1">
     <w:abstractNumId w:val="2"/>
   </w:num>
@@ -3112,6 +3555,9 @@
   </w:num>
   <w:num w:numId="3">
     <w:abstractNumId w:val="0"/>
+  </w:num>
+  <w:num w:numId="4">
+    <w:abstractNumId w:val="3"/>
   </w:num>
 </w:numbering>
 </file>
@@ -3607,6 +4053,19 @@
       <w:lang w:eastAsia="es-MX"/>
     </w:rPr>
   </w:style>
+  <w:style w:type="character" w:styleId="CdigoHTML">
+    <w:name w:val="HTML Code"/>
+    <w:basedOn w:val="Fuentedeprrafopredeter"/>
+    <w:uiPriority w:val="99"/>
+    <w:semiHidden/>
+    <w:unhideWhenUsed/>
+    <w:rsid w:val="005547A0"/>
+    <w:rPr>
+      <w:rFonts w:ascii="Courier New" w:eastAsia="Times New Roman" w:hAnsi="Courier New" w:cs="Courier New"/>
+      <w:sz w:val="20"/>
+      <w:szCs w:val="20"/>
+    </w:rPr>
+  </w:style>
 </w:styles>
 </file>
 

</xml_diff>

<commit_message>
Funcionando el log de hardware con la pantalla de parametros.
</commit_message>
<xml_diff>
--- a/documentation/app/Notas sobre el proyecto.docx
+++ b/documentation/app/Notas sobre el proyecto.docx
@@ -2151,6 +2151,7 @@
     </w:p>
     <w:p>
       <w:pPr>
+        <w:spacing w:after="0" w:line="240" w:lineRule="auto"/>
         <w:rPr>
           <w:rStyle w:val="CdigoHTML"/>
           <w:rFonts w:asciiTheme="majorHAnsi" w:eastAsiaTheme="minorHAnsi" w:hAnsiTheme="majorHAnsi" w:cstheme="majorHAnsi"/>
@@ -2177,6 +2178,7 @@
           <w:ilvl w:val="0"/>
           <w:numId w:val="4"/>
         </w:numPr>
+        <w:spacing w:after="0" w:line="240" w:lineRule="auto"/>
         <w:rPr>
           <w:rFonts w:cstheme="minorHAnsi"/>
         </w:rPr>
@@ -2215,6 +2217,7 @@
           <w:ilvl w:val="0"/>
           <w:numId w:val="4"/>
         </w:numPr>
+        <w:spacing w:after="0" w:line="240" w:lineRule="auto"/>
         <w:rPr>
           <w:rFonts w:cstheme="minorHAnsi"/>
         </w:rPr>
@@ -2228,6 +2231,7 @@
     </w:p>
     <w:p>
       <w:pPr>
+        <w:spacing w:after="0" w:line="240" w:lineRule="auto"/>
         <w:ind w:left="708"/>
         <w:rPr>
           <w:rFonts w:cstheme="minorHAnsi"/>
@@ -2261,13 +2265,7 @@
         <w:rPr>
           <w:rFonts w:cstheme="minorHAnsi"/>
         </w:rPr>
-        <w:t xml:space="preserve"> </w:t>
-      </w:r>
-      <w:r>
-        <w:rPr>
-          <w:rFonts w:cstheme="minorHAnsi"/>
-        </w:rPr>
-        <w:t>@angular/</w:t>
+        <w:t xml:space="preserve"> @angular/</w:t>
       </w:r>
       <w:proofErr w:type="spellStart"/>
       <w:r>
@@ -2445,6 +2443,7 @@
           <w:ilvl w:val="0"/>
           <w:numId w:val="4"/>
         </w:numPr>
+        <w:spacing w:after="0" w:line="240" w:lineRule="auto"/>
         <w:rPr>
           <w:rFonts w:cstheme="minorHAnsi"/>
         </w:rPr>
@@ -2458,59 +2457,2001 @@
     </w:p>
     <w:p>
       <w:pPr>
+        <w:spacing w:after="0" w:line="240" w:lineRule="auto"/>
         <w:ind w:left="1080"/>
         <w:rPr>
           <w:rFonts w:cstheme="minorHAnsi"/>
         </w:rPr>
       </w:pPr>
-      <w:r>
-        <w:rPr>
-          <w:rFonts w:cstheme="minorHAnsi"/>
-        </w:rPr>
-        <w:t>n</w:t>
+      <w:proofErr w:type="spellStart"/>
+      <w:r>
+        <w:rPr>
+          <w:rFonts w:cstheme="minorHAnsi"/>
+        </w:rPr>
+        <w:t>npm</w:t>
+      </w:r>
+      <w:proofErr w:type="spellEnd"/>
+      <w:r>
+        <w:rPr>
+          <w:rFonts w:cstheme="minorHAnsi"/>
+        </w:rPr>
+        <w:t xml:space="preserve"> </w:t>
+      </w:r>
+      <w:proofErr w:type="spellStart"/>
+      <w:r>
+        <w:rPr>
+          <w:rFonts w:cstheme="minorHAnsi"/>
+        </w:rPr>
+        <w:t>install</w:t>
+      </w:r>
+      <w:proofErr w:type="spellEnd"/>
+    </w:p>
+    <w:p>
+      <w:pPr>
+        <w:rPr>
+          <w:rFonts w:cstheme="minorHAnsi"/>
+          <w:sz w:val="24"/>
+          <w:szCs w:val="24"/>
+        </w:rPr>
+      </w:pPr>
+    </w:p>
+    <w:p>
+      <w:pPr>
+        <w:rPr>
+          <w:rFonts w:cstheme="minorHAnsi"/>
+          <w:sz w:val="24"/>
+          <w:szCs w:val="24"/>
+        </w:rPr>
+      </w:pPr>
+    </w:p>
+    <w:p>
+      <w:pPr>
+        <w:spacing w:after="0" w:line="240" w:lineRule="auto"/>
+        <w:rPr>
+          <w:rStyle w:val="CdigoHTML"/>
+          <w:rFonts w:asciiTheme="majorHAnsi" w:eastAsiaTheme="minorHAnsi" w:hAnsiTheme="majorHAnsi" w:cstheme="majorHAnsi"/>
+          <w:b/>
+          <w:sz w:val="32"/>
+          <w:szCs w:val="24"/>
+        </w:rPr>
+      </w:pPr>
+      <w:proofErr w:type="spellStart"/>
+      <w:r>
+        <w:rPr>
+          <w:rStyle w:val="CdigoHTML"/>
+          <w:rFonts w:asciiTheme="majorHAnsi" w:eastAsiaTheme="minorHAnsi" w:hAnsiTheme="majorHAnsi" w:cstheme="majorHAnsi"/>
+          <w:b/>
+          <w:sz w:val="32"/>
+          <w:szCs w:val="24"/>
+        </w:rPr>
+        <w:t>ComboBox</w:t>
+      </w:r>
+      <w:proofErr w:type="spellEnd"/>
+      <w:r>
+        <w:rPr>
+          <w:rStyle w:val="CdigoHTML"/>
+          <w:rFonts w:asciiTheme="majorHAnsi" w:eastAsiaTheme="minorHAnsi" w:hAnsiTheme="majorHAnsi" w:cstheme="majorHAnsi"/>
+          <w:b/>
+          <w:sz w:val="32"/>
+          <w:szCs w:val="24"/>
+        </w:rPr>
+        <w:t xml:space="preserve"> angular 4</w:t>
+      </w:r>
+    </w:p>
+    <w:p>
+      <w:pPr>
+        <w:spacing w:after="0" w:line="240" w:lineRule="auto"/>
+        <w:rPr>
+          <w:rFonts w:cstheme="minorHAnsi"/>
+          <w:sz w:val="24"/>
+          <w:szCs w:val="24"/>
+        </w:rPr>
+      </w:pPr>
+    </w:p>
+    <w:p>
+      <w:pPr>
+        <w:spacing w:after="0" w:line="240" w:lineRule="auto"/>
+        <w:rPr>
+          <w:rFonts w:cstheme="minorHAnsi"/>
+          <w:b/>
+          <w:sz w:val="24"/>
+          <w:szCs w:val="24"/>
+        </w:rPr>
+      </w:pPr>
+      <w:r>
+        <w:rPr>
+          <w:rFonts w:cstheme="minorHAnsi"/>
+          <w:b/>
+          <w:sz w:val="24"/>
+          <w:szCs w:val="24"/>
+        </w:rPr>
+        <w:t>Para mostrar el primer elemento de la lista como valor inicial</w:t>
+      </w:r>
+    </w:p>
+    <w:p>
+      <w:pPr>
+        <w:shd w:val="clear" w:color="auto" w:fill="FFFFFF"/>
+        <w:tabs>
+          <w:tab w:val="left" w:pos="916"/>
+          <w:tab w:val="left" w:pos="1832"/>
+          <w:tab w:val="left" w:pos="2748"/>
+          <w:tab w:val="left" w:pos="3664"/>
+          <w:tab w:val="left" w:pos="4580"/>
+          <w:tab w:val="left" w:pos="5496"/>
+          <w:tab w:val="left" w:pos="6412"/>
+          <w:tab w:val="left" w:pos="7328"/>
+          <w:tab w:val="left" w:pos="8244"/>
+          <w:tab w:val="left" w:pos="9160"/>
+          <w:tab w:val="left" w:pos="10076"/>
+          <w:tab w:val="left" w:pos="10992"/>
+          <w:tab w:val="left" w:pos="11908"/>
+          <w:tab w:val="left" w:pos="12824"/>
+          <w:tab w:val="left" w:pos="13740"/>
+          <w:tab w:val="left" w:pos="14656"/>
+        </w:tabs>
+        <w:spacing w:after="0" w:line="240" w:lineRule="auto"/>
+        <w:rPr>
+          <w:rFonts w:ascii="Courier New" w:eastAsia="Times New Roman" w:hAnsi="Courier New" w:cs="Courier New"/>
+          <w:b/>
+          <w:bCs/>
+          <w:color w:val="658ABA"/>
+          <w:sz w:val="18"/>
+          <w:szCs w:val="18"/>
+          <w:shd w:val="clear" w:color="auto" w:fill="EFEFEF"/>
+          <w:lang w:eastAsia="es-MX"/>
+        </w:rPr>
+      </w:pPr>
+      <w:r>
+        <w:rPr>
+          <w:rFonts w:ascii="Courier New" w:eastAsia="Times New Roman" w:hAnsi="Courier New" w:cs="Courier New"/>
+          <w:color w:val="000000"/>
+          <w:sz w:val="18"/>
+          <w:szCs w:val="18"/>
+          <w:shd w:val="clear" w:color="auto" w:fill="EFEFEF"/>
+          <w:lang w:eastAsia="es-MX"/>
+        </w:rPr>
+        <w:t>&lt;</w:t>
+      </w:r>
+      <w:proofErr w:type="spellStart"/>
+      <w:r>
+        <w:rPr>
+          <w:rFonts w:ascii="Courier New" w:eastAsia="Times New Roman" w:hAnsi="Courier New" w:cs="Courier New"/>
+          <w:b/>
+          <w:bCs/>
+          <w:color w:val="000080"/>
+          <w:sz w:val="18"/>
+          <w:szCs w:val="18"/>
+          <w:shd w:val="clear" w:color="auto" w:fill="EFEFEF"/>
+          <w:lang w:eastAsia="es-MX"/>
+        </w:rPr>
+        <w:t>select</w:t>
+      </w:r>
+      <w:proofErr w:type="spellEnd"/>
+      <w:r>
+        <w:rPr>
+          <w:rFonts w:ascii="Courier New" w:eastAsia="Times New Roman" w:hAnsi="Courier New" w:cs="Courier New"/>
+          <w:b/>
+          <w:bCs/>
+          <w:color w:val="000080"/>
+          <w:sz w:val="18"/>
+          <w:szCs w:val="18"/>
+          <w:shd w:val="clear" w:color="auto" w:fill="EFEFEF"/>
+          <w:lang w:eastAsia="es-MX"/>
+        </w:rPr>
+        <w:t xml:space="preserve"> </w:t>
+      </w:r>
+      <w:proofErr w:type="spellStart"/>
+      <w:r>
+        <w:rPr>
+          <w:rFonts w:ascii="Courier New" w:eastAsia="Times New Roman" w:hAnsi="Courier New" w:cs="Courier New"/>
+          <w:b/>
+          <w:bCs/>
+          <w:color w:val="0055FF"/>
+          <w:sz w:val="18"/>
+          <w:szCs w:val="18"/>
+          <w:shd w:val="clear" w:color="auto" w:fill="EFEFEF"/>
+          <w:lang w:eastAsia="es-MX"/>
+        </w:rPr>
+        <w:t>type</w:t>
+      </w:r>
+      <w:proofErr w:type="spellEnd"/>
+      <w:r>
+        <w:rPr>
+          <w:rFonts w:ascii="Courier New" w:eastAsia="Times New Roman" w:hAnsi="Courier New" w:cs="Courier New"/>
+          <w:b/>
+          <w:bCs/>
+          <w:color w:val="0055FF"/>
+          <w:sz w:val="18"/>
+          <w:szCs w:val="18"/>
+          <w:shd w:val="clear" w:color="auto" w:fill="EFEFEF"/>
+          <w:lang w:eastAsia="es-MX"/>
+        </w:rPr>
+        <w:t>=</w:t>
+      </w:r>
+      <w:r>
+        <w:rPr>
+          <w:rFonts w:ascii="Courier New" w:eastAsia="Times New Roman" w:hAnsi="Courier New" w:cs="Courier New"/>
+          <w:b/>
+          <w:bCs/>
+          <w:color w:val="658ABA"/>
+          <w:sz w:val="18"/>
+          <w:szCs w:val="18"/>
+          <w:shd w:val="clear" w:color="auto" w:fill="EFEFEF"/>
+          <w:lang w:eastAsia="es-MX"/>
+        </w:rPr>
+        <w:t>"</w:t>
+      </w:r>
+      <w:proofErr w:type="spellStart"/>
+      <w:r>
+        <w:rPr>
+          <w:rFonts w:ascii="Courier New" w:eastAsia="Times New Roman" w:hAnsi="Courier New" w:cs="Courier New"/>
+          <w:b/>
+          <w:bCs/>
+          <w:color w:val="658ABA"/>
+          <w:sz w:val="18"/>
+          <w:szCs w:val="18"/>
+          <w:shd w:val="clear" w:color="auto" w:fill="EFEFEF"/>
+          <w:lang w:eastAsia="es-MX"/>
+        </w:rPr>
+        <w:t>string</w:t>
+      </w:r>
+      <w:proofErr w:type="spellEnd"/>
+      <w:r>
+        <w:rPr>
+          <w:rFonts w:ascii="Courier New" w:eastAsia="Times New Roman" w:hAnsi="Courier New" w:cs="Courier New"/>
+          <w:b/>
+          <w:bCs/>
+          <w:color w:val="658ABA"/>
+          <w:sz w:val="18"/>
+          <w:szCs w:val="18"/>
+          <w:shd w:val="clear" w:color="auto" w:fill="EFEFEF"/>
+          <w:lang w:eastAsia="es-MX"/>
+        </w:rPr>
+        <w:t xml:space="preserve">" </w:t>
+      </w:r>
+      <w:r>
+        <w:rPr>
+          <w:rFonts w:ascii="Courier New" w:eastAsia="Times New Roman" w:hAnsi="Courier New" w:cs="Courier New"/>
+          <w:b/>
+          <w:bCs/>
+          <w:color w:val="0055FF"/>
+          <w:sz w:val="18"/>
+          <w:szCs w:val="18"/>
+          <w:shd w:val="clear" w:color="auto" w:fill="EFEFEF"/>
+          <w:lang w:eastAsia="es-MX"/>
+        </w:rPr>
+        <w:t>(</w:t>
+      </w:r>
+      <w:proofErr w:type="spellStart"/>
+      <w:r>
+        <w:rPr>
+          <w:rFonts w:ascii="Courier New" w:eastAsia="Times New Roman" w:hAnsi="Courier New" w:cs="Courier New"/>
+          <w:b/>
+          <w:bCs/>
+          <w:color w:val="0055FF"/>
+          <w:sz w:val="18"/>
+          <w:szCs w:val="18"/>
+          <w:shd w:val="clear" w:color="auto" w:fill="EFEFEF"/>
+          <w:lang w:eastAsia="es-MX"/>
+        </w:rPr>
+        <w:t>ngModelChange</w:t>
+      </w:r>
+      <w:proofErr w:type="spellEnd"/>
+      <w:r>
+        <w:rPr>
+          <w:rFonts w:ascii="Courier New" w:eastAsia="Times New Roman" w:hAnsi="Courier New" w:cs="Courier New"/>
+          <w:b/>
+          <w:bCs/>
+          <w:color w:val="0055FF"/>
+          <w:sz w:val="18"/>
+          <w:szCs w:val="18"/>
+          <w:shd w:val="clear" w:color="auto" w:fill="EFEFEF"/>
+          <w:lang w:eastAsia="es-MX"/>
+        </w:rPr>
+        <w:t>)=</w:t>
+      </w:r>
+      <w:r>
+        <w:rPr>
+          <w:rFonts w:ascii="Courier New" w:eastAsia="Times New Roman" w:hAnsi="Courier New" w:cs="Courier New"/>
+          <w:b/>
+          <w:bCs/>
+          <w:color w:val="658ABA"/>
+          <w:sz w:val="18"/>
+          <w:szCs w:val="18"/>
+          <w:shd w:val="clear" w:color="auto" w:fill="EFEFEF"/>
+          <w:lang w:eastAsia="es-MX"/>
+        </w:rPr>
+        <w:t>"</w:t>
+      </w:r>
+      <w:proofErr w:type="spellStart"/>
+      <w:proofErr w:type="gramStart"/>
+      <w:r>
+        <w:rPr>
+          <w:rFonts w:ascii="Courier New" w:eastAsia="Times New Roman" w:hAnsi="Courier New" w:cs="Courier New"/>
+          <w:b/>
+          <w:bCs/>
+          <w:color w:val="7A7A43"/>
+          <w:sz w:val="18"/>
+          <w:szCs w:val="18"/>
+          <w:shd w:val="clear" w:color="auto" w:fill="EFEFEF"/>
+          <w:lang w:eastAsia="es-MX"/>
+        </w:rPr>
+        <w:t>pAtmSeleccionado</w:t>
+      </w:r>
+      <w:proofErr w:type="spellEnd"/>
+      <w:r>
+        <w:rPr>
+          <w:rFonts w:ascii="Courier New" w:eastAsia="Times New Roman" w:hAnsi="Courier New" w:cs="Courier New"/>
+          <w:b/>
+          <w:bCs/>
+          <w:color w:val="658ABA"/>
+          <w:sz w:val="18"/>
+          <w:szCs w:val="18"/>
+          <w:shd w:val="clear" w:color="auto" w:fill="EFEFEF"/>
+          <w:lang w:eastAsia="es-MX"/>
+        </w:rPr>
+        <w:t>(</w:t>
+      </w:r>
+      <w:proofErr w:type="gramEnd"/>
+      <w:r>
+        <w:rPr>
+          <w:rFonts w:ascii="Courier New" w:eastAsia="Times New Roman" w:hAnsi="Courier New" w:cs="Courier New"/>
+          <w:b/>
+          <w:bCs/>
+          <w:color w:val="658ABA"/>
+          <w:sz w:val="18"/>
+          <w:szCs w:val="18"/>
+          <w:shd w:val="clear" w:color="auto" w:fill="EFEFEF"/>
+          <w:lang w:eastAsia="es-MX"/>
+        </w:rPr>
+        <w:t>)"</w:t>
+      </w:r>
+      <w:r>
+        <w:rPr>
+          <w:rFonts w:ascii="Courier New" w:eastAsia="Times New Roman" w:hAnsi="Courier New" w:cs="Courier New"/>
+          <w:color w:val="000000"/>
+          <w:sz w:val="18"/>
+          <w:szCs w:val="18"/>
+          <w:shd w:val="clear" w:color="auto" w:fill="EFEFEF"/>
+          <w:lang w:eastAsia="es-MX"/>
+        </w:rPr>
+        <w:t>&gt;</w:t>
+      </w:r>
+      <w:r>
+        <w:rPr>
+          <w:rFonts w:ascii="Courier New" w:eastAsia="Times New Roman" w:hAnsi="Courier New" w:cs="Courier New"/>
+          <w:i/>
+          <w:iCs/>
+          <w:color w:val="808080"/>
+          <w:sz w:val="18"/>
+          <w:szCs w:val="18"/>
+          <w:lang w:eastAsia="es-MX"/>
+        </w:rPr>
+        <w:br/>
+        <w:t xml:space="preserve">    </w:t>
+      </w:r>
+      <w:r>
+        <w:rPr>
+          <w:rFonts w:ascii="Courier New" w:eastAsia="Times New Roman" w:hAnsi="Courier New" w:cs="Courier New"/>
+          <w:color w:val="000000"/>
+          <w:sz w:val="18"/>
+          <w:szCs w:val="18"/>
+          <w:shd w:val="clear" w:color="auto" w:fill="EFEFEF"/>
+          <w:lang w:eastAsia="es-MX"/>
+        </w:rPr>
+        <w:t>&lt;</w:t>
+      </w:r>
+      <w:proofErr w:type="spellStart"/>
+      <w:r>
+        <w:rPr>
+          <w:rFonts w:ascii="Courier New" w:eastAsia="Times New Roman" w:hAnsi="Courier New" w:cs="Courier New"/>
+          <w:b/>
+          <w:bCs/>
+          <w:color w:val="000080"/>
+          <w:sz w:val="18"/>
+          <w:szCs w:val="18"/>
+          <w:shd w:val="clear" w:color="auto" w:fill="EFEFEF"/>
+          <w:lang w:eastAsia="es-MX"/>
+        </w:rPr>
+        <w:t>option</w:t>
+      </w:r>
+      <w:proofErr w:type="spellEnd"/>
+      <w:r>
+        <w:rPr>
+          <w:rFonts w:ascii="Courier New" w:eastAsia="Times New Roman" w:hAnsi="Courier New" w:cs="Courier New"/>
+          <w:b/>
+          <w:bCs/>
+          <w:color w:val="000080"/>
+          <w:sz w:val="18"/>
+          <w:szCs w:val="18"/>
+          <w:shd w:val="clear" w:color="auto" w:fill="EFEFEF"/>
+          <w:lang w:eastAsia="es-MX"/>
+        </w:rPr>
+        <w:t xml:space="preserve"> </w:t>
+      </w:r>
+      <w:r>
+        <w:rPr>
+          <w:rFonts w:ascii="Courier New" w:eastAsia="Times New Roman" w:hAnsi="Courier New" w:cs="Courier New"/>
+          <w:b/>
+          <w:bCs/>
+          <w:color w:val="0055FF"/>
+          <w:sz w:val="18"/>
+          <w:szCs w:val="18"/>
+          <w:shd w:val="clear" w:color="auto" w:fill="EFEFEF"/>
+          <w:lang w:eastAsia="es-MX"/>
+        </w:rPr>
+        <w:t>*</w:t>
+      </w:r>
+      <w:proofErr w:type="spellStart"/>
+      <w:r>
+        <w:rPr>
+          <w:rFonts w:ascii="Courier New" w:eastAsia="Times New Roman" w:hAnsi="Courier New" w:cs="Courier New"/>
+          <w:b/>
+          <w:bCs/>
+          <w:color w:val="0055FF"/>
+          <w:sz w:val="18"/>
+          <w:szCs w:val="18"/>
+          <w:shd w:val="clear" w:color="auto" w:fill="EFEFEF"/>
+          <w:lang w:eastAsia="es-MX"/>
+        </w:rPr>
+        <w:t>ngFor</w:t>
+      </w:r>
+      <w:proofErr w:type="spellEnd"/>
+      <w:r>
+        <w:rPr>
+          <w:rFonts w:ascii="Courier New" w:eastAsia="Times New Roman" w:hAnsi="Courier New" w:cs="Courier New"/>
+          <w:b/>
+          <w:bCs/>
+          <w:color w:val="0055FF"/>
+          <w:sz w:val="18"/>
+          <w:szCs w:val="18"/>
+          <w:shd w:val="clear" w:color="auto" w:fill="EFEFEF"/>
+          <w:lang w:eastAsia="es-MX"/>
+        </w:rPr>
+        <w:t>=</w:t>
+      </w:r>
+      <w:r>
+        <w:rPr>
+          <w:rFonts w:ascii="Courier New" w:eastAsia="Times New Roman" w:hAnsi="Courier New" w:cs="Courier New"/>
+          <w:b/>
+          <w:bCs/>
+          <w:color w:val="658ABA"/>
+          <w:sz w:val="18"/>
+          <w:szCs w:val="18"/>
+          <w:shd w:val="clear" w:color="auto" w:fill="EFEFEF"/>
+          <w:lang w:eastAsia="es-MX"/>
+        </w:rPr>
+        <w:t>"</w:t>
+      </w:r>
+      <w:proofErr w:type="spellStart"/>
+      <w:r>
+        <w:rPr>
+          <w:rFonts w:ascii="Courier New" w:eastAsia="Times New Roman" w:hAnsi="Courier New" w:cs="Courier New"/>
+          <w:b/>
+          <w:bCs/>
+          <w:color w:val="658ABA"/>
+          <w:sz w:val="18"/>
+          <w:szCs w:val="18"/>
+          <w:shd w:val="clear" w:color="auto" w:fill="EFEFEF"/>
+          <w:lang w:eastAsia="es-MX"/>
+        </w:rPr>
+        <w:t>let</w:t>
+      </w:r>
+      <w:proofErr w:type="spellEnd"/>
+      <w:r>
+        <w:rPr>
+          <w:rFonts w:ascii="Courier New" w:eastAsia="Times New Roman" w:hAnsi="Courier New" w:cs="Courier New"/>
+          <w:b/>
+          <w:bCs/>
+          <w:color w:val="658ABA"/>
+          <w:sz w:val="18"/>
+          <w:szCs w:val="18"/>
+          <w:shd w:val="clear" w:color="auto" w:fill="EFEFEF"/>
+          <w:lang w:eastAsia="es-MX"/>
+        </w:rPr>
+        <w:t xml:space="preserve"> </w:t>
+      </w:r>
+      <w:r>
+        <w:rPr>
+          <w:rFonts w:ascii="Courier New" w:eastAsia="Times New Roman" w:hAnsi="Courier New" w:cs="Courier New"/>
+          <w:b/>
+          <w:bCs/>
+          <w:i/>
+          <w:iCs/>
+          <w:color w:val="660E7A"/>
+          <w:sz w:val="18"/>
+          <w:szCs w:val="18"/>
+          <w:shd w:val="clear" w:color="auto" w:fill="EFEFEF"/>
+          <w:lang w:eastAsia="es-MX"/>
+        </w:rPr>
+        <w:t>atm</w:t>
+      </w:r>
+      <w:r>
+        <w:rPr>
+          <w:rFonts w:ascii="Courier New" w:eastAsia="Times New Roman" w:hAnsi="Courier New" w:cs="Courier New"/>
+          <w:b/>
+          <w:bCs/>
+          <w:color w:val="658ABA"/>
+          <w:sz w:val="18"/>
+          <w:szCs w:val="18"/>
+          <w:shd w:val="clear" w:color="auto" w:fill="EFEFEF"/>
+          <w:lang w:eastAsia="es-MX"/>
+        </w:rPr>
+        <w:t xml:space="preserve"> of </w:t>
+      </w:r>
+      <w:proofErr w:type="spellStart"/>
+      <w:r>
+        <w:rPr>
+          <w:rFonts w:ascii="Courier New" w:eastAsia="Times New Roman" w:hAnsi="Courier New" w:cs="Courier New"/>
+          <w:b/>
+          <w:bCs/>
+          <w:color w:val="1948A6"/>
+          <w:sz w:val="18"/>
+          <w:szCs w:val="18"/>
+          <w:shd w:val="clear" w:color="auto" w:fill="EFEFEF"/>
+          <w:lang w:eastAsia="es-MX"/>
+        </w:rPr>
+        <w:t>ipATMs</w:t>
+      </w:r>
+      <w:proofErr w:type="spellEnd"/>
+      <w:r>
+        <w:rPr>
+          <w:rFonts w:ascii="Courier New" w:eastAsia="Times New Roman" w:hAnsi="Courier New" w:cs="Courier New"/>
+          <w:b/>
+          <w:bCs/>
+          <w:color w:val="658ABA"/>
+          <w:sz w:val="18"/>
+          <w:szCs w:val="18"/>
+          <w:highlight w:val="yellow"/>
+          <w:shd w:val="clear" w:color="auto" w:fill="EFEFEF"/>
+          <w:lang w:eastAsia="es-MX"/>
+        </w:rPr>
+        <w:t xml:space="preserve">; </w:t>
+      </w:r>
+      <w:proofErr w:type="spellStart"/>
+      <w:r>
+        <w:rPr>
+          <w:rFonts w:ascii="Courier New" w:eastAsia="Times New Roman" w:hAnsi="Courier New" w:cs="Courier New"/>
+          <w:b/>
+          <w:bCs/>
+          <w:color w:val="658ABA"/>
+          <w:sz w:val="18"/>
+          <w:szCs w:val="18"/>
+          <w:highlight w:val="yellow"/>
+          <w:shd w:val="clear" w:color="auto" w:fill="EFEFEF"/>
+          <w:lang w:eastAsia="es-MX"/>
+        </w:rPr>
+        <w:t>let</w:t>
+      </w:r>
+      <w:proofErr w:type="spellEnd"/>
+      <w:r>
+        <w:rPr>
+          <w:rFonts w:ascii="Courier New" w:eastAsia="Times New Roman" w:hAnsi="Courier New" w:cs="Courier New"/>
+          <w:b/>
+          <w:bCs/>
+          <w:color w:val="658ABA"/>
+          <w:sz w:val="18"/>
+          <w:szCs w:val="18"/>
+          <w:highlight w:val="yellow"/>
+          <w:shd w:val="clear" w:color="auto" w:fill="EFEFEF"/>
+          <w:lang w:eastAsia="es-MX"/>
+        </w:rPr>
+        <w:t xml:space="preserve"> </w:t>
+      </w:r>
+      <w:r>
+        <w:rPr>
+          <w:rFonts w:ascii="Courier New" w:eastAsia="Times New Roman" w:hAnsi="Courier New" w:cs="Courier New"/>
+          <w:b/>
+          <w:bCs/>
+          <w:i/>
+          <w:iCs/>
+          <w:color w:val="660E7A"/>
+          <w:sz w:val="18"/>
+          <w:szCs w:val="18"/>
+          <w:highlight w:val="yellow"/>
+          <w:shd w:val="clear" w:color="auto" w:fill="EFEFEF"/>
+          <w:lang w:eastAsia="es-MX"/>
+        </w:rPr>
+        <w:t>i</w:t>
+      </w:r>
+      <w:r>
+        <w:rPr>
+          <w:rFonts w:ascii="Courier New" w:eastAsia="Times New Roman" w:hAnsi="Courier New" w:cs="Courier New"/>
+          <w:b/>
+          <w:bCs/>
+          <w:color w:val="658ABA"/>
+          <w:sz w:val="18"/>
+          <w:szCs w:val="18"/>
+          <w:highlight w:val="yellow"/>
+          <w:shd w:val="clear" w:color="auto" w:fill="EFEFEF"/>
+          <w:lang w:eastAsia="es-MX"/>
+        </w:rPr>
+        <w:t xml:space="preserve"> = </w:t>
+      </w:r>
+      <w:proofErr w:type="spellStart"/>
+      <w:r>
+        <w:rPr>
+          <w:rFonts w:ascii="Courier New" w:eastAsia="Times New Roman" w:hAnsi="Courier New" w:cs="Courier New"/>
+          <w:b/>
+          <w:bCs/>
+          <w:color w:val="658ABA"/>
+          <w:sz w:val="18"/>
+          <w:szCs w:val="18"/>
+          <w:highlight w:val="yellow"/>
+          <w:shd w:val="clear" w:color="auto" w:fill="EFEFEF"/>
+          <w:lang w:eastAsia="es-MX"/>
+        </w:rPr>
+        <w:t>index</w:t>
+      </w:r>
+      <w:proofErr w:type="spellEnd"/>
+      <w:r>
+        <w:rPr>
+          <w:rFonts w:ascii="Courier New" w:eastAsia="Times New Roman" w:hAnsi="Courier New" w:cs="Courier New"/>
+          <w:b/>
+          <w:bCs/>
+          <w:color w:val="658ABA"/>
+          <w:sz w:val="18"/>
+          <w:szCs w:val="18"/>
+          <w:highlight w:val="yellow"/>
+          <w:shd w:val="clear" w:color="auto" w:fill="EFEFEF"/>
+          <w:lang w:eastAsia="es-MX"/>
+        </w:rPr>
+        <w:t>"</w:t>
+      </w:r>
+      <w:r>
+        <w:rPr>
+          <w:rFonts w:ascii="Courier New" w:eastAsia="Times New Roman" w:hAnsi="Courier New" w:cs="Courier New"/>
+          <w:b/>
+          <w:bCs/>
+          <w:color w:val="658ABA"/>
+          <w:sz w:val="18"/>
+          <w:szCs w:val="18"/>
+          <w:highlight w:val="yellow"/>
+          <w:shd w:val="clear" w:color="auto" w:fill="EFEFEF"/>
+          <w:lang w:eastAsia="es-MX"/>
+        </w:rPr>
+        <w:t xml:space="preserve"> </w:t>
+      </w:r>
+      <w:r>
+        <w:rPr>
+          <w:rFonts w:ascii="Courier New" w:eastAsia="Times New Roman" w:hAnsi="Courier New" w:cs="Courier New"/>
+          <w:b/>
+          <w:bCs/>
+          <w:color w:val="0055FF"/>
+          <w:sz w:val="18"/>
+          <w:szCs w:val="18"/>
+          <w:highlight w:val="yellow"/>
+          <w:shd w:val="clear" w:color="auto" w:fill="EFEFEF"/>
+          <w:lang w:eastAsia="es-MX"/>
+        </w:rPr>
+        <w:t>[</w:t>
+      </w:r>
+      <w:proofErr w:type="spellStart"/>
+      <w:r>
+        <w:rPr>
+          <w:rFonts w:ascii="Courier New" w:eastAsia="Times New Roman" w:hAnsi="Courier New" w:cs="Courier New"/>
+          <w:b/>
+          <w:bCs/>
+          <w:color w:val="0055FF"/>
+          <w:sz w:val="18"/>
+          <w:szCs w:val="18"/>
+          <w:highlight w:val="yellow"/>
+          <w:shd w:val="clear" w:color="auto" w:fill="EFEFEF"/>
+          <w:lang w:eastAsia="es-MX"/>
+        </w:rPr>
+        <w:t>selected</w:t>
+      </w:r>
+      <w:proofErr w:type="spellEnd"/>
+      <w:r>
+        <w:rPr>
+          <w:rFonts w:ascii="Courier New" w:eastAsia="Times New Roman" w:hAnsi="Courier New" w:cs="Courier New"/>
+          <w:b/>
+          <w:bCs/>
+          <w:color w:val="0055FF"/>
+          <w:sz w:val="18"/>
+          <w:szCs w:val="18"/>
+          <w:highlight w:val="yellow"/>
+          <w:shd w:val="clear" w:color="auto" w:fill="EFEFEF"/>
+          <w:lang w:eastAsia="es-MX"/>
+        </w:rPr>
+        <w:t>]=</w:t>
+      </w:r>
+      <w:r>
+        <w:rPr>
+          <w:rFonts w:ascii="Courier New" w:eastAsia="Times New Roman" w:hAnsi="Courier New" w:cs="Courier New"/>
+          <w:b/>
+          <w:bCs/>
+          <w:color w:val="658ABA"/>
+          <w:sz w:val="18"/>
+          <w:szCs w:val="18"/>
+          <w:highlight w:val="yellow"/>
+          <w:shd w:val="clear" w:color="auto" w:fill="EFEFEF"/>
+          <w:lang w:eastAsia="es-MX"/>
+        </w:rPr>
+        <w:t>"</w:t>
+      </w:r>
+      <w:r>
+        <w:rPr>
+          <w:rFonts w:ascii="Courier New" w:eastAsia="Times New Roman" w:hAnsi="Courier New" w:cs="Courier New"/>
+          <w:b/>
+          <w:bCs/>
+          <w:i/>
+          <w:iCs/>
+          <w:color w:val="660E7A"/>
+          <w:sz w:val="18"/>
+          <w:szCs w:val="18"/>
+          <w:highlight w:val="yellow"/>
+          <w:shd w:val="clear" w:color="auto" w:fill="EFEFEF"/>
+          <w:lang w:eastAsia="es-MX"/>
+        </w:rPr>
+        <w:t>i</w:t>
+      </w:r>
+      <w:r>
+        <w:rPr>
+          <w:rFonts w:ascii="Courier New" w:eastAsia="Times New Roman" w:hAnsi="Courier New" w:cs="Courier New"/>
+          <w:b/>
+          <w:bCs/>
+          <w:color w:val="658ABA"/>
+          <w:sz w:val="18"/>
+          <w:szCs w:val="18"/>
+          <w:highlight w:val="yellow"/>
+          <w:shd w:val="clear" w:color="auto" w:fill="EFEFEF"/>
+          <w:lang w:eastAsia="es-MX"/>
+        </w:rPr>
+        <w:t xml:space="preserve"> == 0"</w:t>
+      </w:r>
+      <w:r>
+        <w:rPr>
+          <w:rFonts w:ascii="Courier New" w:eastAsia="Times New Roman" w:hAnsi="Courier New" w:cs="Courier New"/>
+          <w:b/>
+          <w:bCs/>
+          <w:color w:val="658ABA"/>
+          <w:sz w:val="18"/>
+          <w:szCs w:val="18"/>
+          <w:shd w:val="clear" w:color="auto" w:fill="EFEFEF"/>
+          <w:lang w:eastAsia="es-MX"/>
+        </w:rPr>
+        <w:t xml:space="preserve"> </w:t>
+      </w:r>
+    </w:p>
+    <w:p>
+      <w:pPr>
+        <w:shd w:val="clear" w:color="auto" w:fill="FFFFFF"/>
+        <w:tabs>
+          <w:tab w:val="left" w:pos="916"/>
+          <w:tab w:val="left" w:pos="1832"/>
+          <w:tab w:val="left" w:pos="2748"/>
+          <w:tab w:val="left" w:pos="3664"/>
+          <w:tab w:val="left" w:pos="4580"/>
+          <w:tab w:val="left" w:pos="5496"/>
+          <w:tab w:val="left" w:pos="6412"/>
+          <w:tab w:val="left" w:pos="7328"/>
+          <w:tab w:val="left" w:pos="8244"/>
+          <w:tab w:val="left" w:pos="9160"/>
+          <w:tab w:val="left" w:pos="10076"/>
+          <w:tab w:val="left" w:pos="10992"/>
+          <w:tab w:val="left" w:pos="11908"/>
+          <w:tab w:val="left" w:pos="12824"/>
+          <w:tab w:val="left" w:pos="13740"/>
+          <w:tab w:val="left" w:pos="14656"/>
+        </w:tabs>
+        <w:spacing w:after="0" w:line="240" w:lineRule="auto"/>
+        <w:rPr>
+          <w:rFonts w:ascii="Courier New" w:eastAsia="Times New Roman" w:hAnsi="Courier New" w:cs="Courier New"/>
+          <w:color w:val="000000"/>
+          <w:sz w:val="18"/>
+          <w:szCs w:val="18"/>
+          <w:lang w:eastAsia="es-MX"/>
+        </w:rPr>
+      </w:pPr>
+      <w:r>
+        <w:rPr>
+          <w:rFonts w:ascii="Courier New" w:eastAsia="Times New Roman" w:hAnsi="Courier New" w:cs="Courier New"/>
+          <w:b/>
+          <w:bCs/>
+          <w:color w:val="658ABA"/>
+          <w:sz w:val="18"/>
+          <w:szCs w:val="18"/>
+          <w:shd w:val="clear" w:color="auto" w:fill="EFEFEF"/>
+          <w:lang w:eastAsia="es-MX"/>
+        </w:rPr>
+        <w:tab/>
+      </w:r>
+      <w:r>
+        <w:rPr>
+          <w:rFonts w:ascii="Courier New" w:eastAsia="Times New Roman" w:hAnsi="Courier New" w:cs="Courier New"/>
+          <w:b/>
+          <w:bCs/>
+          <w:color w:val="658ABA"/>
+          <w:sz w:val="18"/>
+          <w:szCs w:val="18"/>
+          <w:shd w:val="clear" w:color="auto" w:fill="EFEFEF"/>
+          <w:lang w:eastAsia="es-MX"/>
+        </w:rPr>
+        <w:tab/>
+      </w:r>
+      <w:r>
+        <w:rPr>
+          <w:rFonts w:ascii="Courier New" w:eastAsia="Times New Roman" w:hAnsi="Courier New" w:cs="Courier New"/>
+          <w:b/>
+          <w:bCs/>
+          <w:color w:val="0055FF"/>
+          <w:sz w:val="18"/>
+          <w:szCs w:val="18"/>
+          <w:shd w:val="clear" w:color="auto" w:fill="EFEFEF"/>
+          <w:lang w:eastAsia="es-MX"/>
+        </w:rPr>
+        <w:t>[</w:t>
+      </w:r>
+      <w:proofErr w:type="spellStart"/>
+      <w:proofErr w:type="gramStart"/>
+      <w:r>
+        <w:rPr>
+          <w:rFonts w:ascii="Courier New" w:eastAsia="Times New Roman" w:hAnsi="Courier New" w:cs="Courier New"/>
+          <w:b/>
+          <w:bCs/>
+          <w:color w:val="0055FF"/>
+          <w:sz w:val="18"/>
+          <w:szCs w:val="18"/>
+          <w:shd w:val="clear" w:color="auto" w:fill="EFEFEF"/>
+          <w:lang w:eastAsia="es-MX"/>
+        </w:rPr>
+        <w:t>ngValue</w:t>
+      </w:r>
+      <w:proofErr w:type="spellEnd"/>
+      <w:proofErr w:type="gramEnd"/>
+      <w:r>
+        <w:rPr>
+          <w:rFonts w:ascii="Courier New" w:eastAsia="Times New Roman" w:hAnsi="Courier New" w:cs="Courier New"/>
+          <w:b/>
+          <w:bCs/>
+          <w:color w:val="0055FF"/>
+          <w:sz w:val="18"/>
+          <w:szCs w:val="18"/>
+          <w:shd w:val="clear" w:color="auto" w:fill="EFEFEF"/>
+          <w:lang w:eastAsia="es-MX"/>
+        </w:rPr>
+        <w:t>]=</w:t>
+      </w:r>
+      <w:r>
+        <w:rPr>
+          <w:rFonts w:ascii="Courier New" w:eastAsia="Times New Roman" w:hAnsi="Courier New" w:cs="Courier New"/>
+          <w:b/>
+          <w:bCs/>
+          <w:color w:val="658ABA"/>
+          <w:sz w:val="18"/>
+          <w:szCs w:val="18"/>
+          <w:shd w:val="clear" w:color="auto" w:fill="EFEFEF"/>
+          <w:lang w:eastAsia="es-MX"/>
+        </w:rPr>
+        <w:t>"</w:t>
+      </w:r>
+      <w:r>
+        <w:rPr>
+          <w:rFonts w:ascii="Courier New" w:eastAsia="Times New Roman" w:hAnsi="Courier New" w:cs="Courier New"/>
+          <w:b/>
+          <w:bCs/>
+          <w:i/>
+          <w:iCs/>
+          <w:color w:val="660E7A"/>
+          <w:sz w:val="18"/>
+          <w:szCs w:val="18"/>
+          <w:shd w:val="clear" w:color="auto" w:fill="EFEFEF"/>
+          <w:lang w:eastAsia="es-MX"/>
+        </w:rPr>
+        <w:t>atm</w:t>
+      </w:r>
+      <w:r>
+        <w:rPr>
+          <w:rFonts w:ascii="Courier New" w:eastAsia="Times New Roman" w:hAnsi="Courier New" w:cs="Courier New"/>
+          <w:b/>
+          <w:bCs/>
+          <w:color w:val="658ABA"/>
+          <w:sz w:val="18"/>
+          <w:szCs w:val="18"/>
+          <w:shd w:val="clear" w:color="auto" w:fill="EFEFEF"/>
+          <w:lang w:eastAsia="es-MX"/>
+        </w:rPr>
+        <w:t>"</w:t>
+      </w:r>
+      <w:proofErr w:type="gramStart"/>
+      <w:r>
+        <w:rPr>
+          <w:rFonts w:ascii="Courier New" w:eastAsia="Times New Roman" w:hAnsi="Courier New" w:cs="Courier New"/>
+          <w:color w:val="000000"/>
+          <w:sz w:val="18"/>
+          <w:szCs w:val="18"/>
+          <w:shd w:val="clear" w:color="auto" w:fill="EFEFEF"/>
+          <w:lang w:eastAsia="es-MX"/>
+        </w:rPr>
+        <w:t>&gt;</w:t>
+      </w:r>
+      <w:r>
+        <w:rPr>
+          <w:rFonts w:ascii="Courier New" w:eastAsia="Times New Roman" w:hAnsi="Courier New" w:cs="Courier New"/>
+          <w:color w:val="000000"/>
+          <w:sz w:val="18"/>
+          <w:szCs w:val="18"/>
+          <w:lang w:eastAsia="es-MX"/>
+        </w:rPr>
+        <w:t>{</w:t>
+      </w:r>
+      <w:proofErr w:type="gramEnd"/>
+      <w:r>
+        <w:rPr>
+          <w:rFonts w:ascii="Courier New" w:eastAsia="Times New Roman" w:hAnsi="Courier New" w:cs="Courier New"/>
+          <w:color w:val="000000"/>
+          <w:sz w:val="18"/>
+          <w:szCs w:val="18"/>
+          <w:lang w:eastAsia="es-MX"/>
+        </w:rPr>
+        <w:t>{</w:t>
+      </w:r>
+      <w:r>
+        <w:rPr>
+          <w:rFonts w:ascii="Courier New" w:eastAsia="Times New Roman" w:hAnsi="Courier New" w:cs="Courier New"/>
+          <w:b/>
+          <w:bCs/>
+          <w:i/>
+          <w:iCs/>
+          <w:color w:val="660E7A"/>
+          <w:sz w:val="18"/>
+          <w:szCs w:val="18"/>
+          <w:lang w:eastAsia="es-MX"/>
+        </w:rPr>
+        <w:t>atm</w:t>
+      </w:r>
+      <w:r>
+        <w:rPr>
+          <w:rFonts w:ascii="Courier New" w:eastAsia="Times New Roman" w:hAnsi="Courier New" w:cs="Courier New"/>
+          <w:color w:val="000000"/>
+          <w:sz w:val="18"/>
+          <w:szCs w:val="18"/>
+          <w:lang w:eastAsia="es-MX"/>
+        </w:rPr>
+        <w:t>}}</w:t>
+      </w:r>
+      <w:r>
+        <w:rPr>
+          <w:rFonts w:ascii="Courier New" w:eastAsia="Times New Roman" w:hAnsi="Courier New" w:cs="Courier New"/>
+          <w:color w:val="000000"/>
+          <w:sz w:val="18"/>
+          <w:szCs w:val="18"/>
+          <w:shd w:val="clear" w:color="auto" w:fill="EFEFEF"/>
+          <w:lang w:eastAsia="es-MX"/>
+        </w:rPr>
+        <w:t>&lt;/</w:t>
+      </w:r>
+      <w:proofErr w:type="spellStart"/>
+      <w:r>
+        <w:rPr>
+          <w:rFonts w:ascii="Courier New" w:eastAsia="Times New Roman" w:hAnsi="Courier New" w:cs="Courier New"/>
+          <w:b/>
+          <w:bCs/>
+          <w:color w:val="000080"/>
+          <w:sz w:val="18"/>
+          <w:szCs w:val="18"/>
+          <w:shd w:val="clear" w:color="auto" w:fill="EFEFEF"/>
+          <w:lang w:eastAsia="es-MX"/>
+        </w:rPr>
+        <w:t>option</w:t>
+      </w:r>
+      <w:proofErr w:type="spellEnd"/>
+      <w:r>
+        <w:rPr>
+          <w:rFonts w:ascii="Courier New" w:eastAsia="Times New Roman" w:hAnsi="Courier New" w:cs="Courier New"/>
+          <w:color w:val="000000"/>
+          <w:sz w:val="18"/>
+          <w:szCs w:val="18"/>
+          <w:shd w:val="clear" w:color="auto" w:fill="EFEFEF"/>
+          <w:lang w:eastAsia="es-MX"/>
+        </w:rPr>
+        <w:t>&gt;</w:t>
+      </w:r>
+      <w:r>
+        <w:rPr>
+          <w:rFonts w:ascii="Courier New" w:eastAsia="Times New Roman" w:hAnsi="Courier New" w:cs="Courier New"/>
+          <w:color w:val="000000"/>
+          <w:sz w:val="18"/>
+          <w:szCs w:val="18"/>
+          <w:lang w:eastAsia="es-MX"/>
+        </w:rPr>
+        <w:br/>
+      </w:r>
+      <w:r>
+        <w:rPr>
+          <w:rFonts w:ascii="Courier New" w:eastAsia="Times New Roman" w:hAnsi="Courier New" w:cs="Courier New"/>
+          <w:color w:val="000000"/>
+          <w:sz w:val="18"/>
+          <w:szCs w:val="18"/>
+          <w:shd w:val="clear" w:color="auto" w:fill="EFEFEF"/>
+          <w:lang w:eastAsia="es-MX"/>
+        </w:rPr>
+        <w:t>&lt;/</w:t>
+      </w:r>
+      <w:proofErr w:type="spellStart"/>
+      <w:r>
+        <w:rPr>
+          <w:rFonts w:ascii="Courier New" w:eastAsia="Times New Roman" w:hAnsi="Courier New" w:cs="Courier New"/>
+          <w:b/>
+          <w:bCs/>
+          <w:color w:val="000080"/>
+          <w:sz w:val="18"/>
+          <w:szCs w:val="18"/>
+          <w:shd w:val="clear" w:color="auto" w:fill="EFEFEF"/>
+          <w:lang w:eastAsia="es-MX"/>
+        </w:rPr>
+        <w:t>select</w:t>
+      </w:r>
+      <w:proofErr w:type="spellEnd"/>
+      <w:r>
+        <w:rPr>
+          <w:rFonts w:ascii="Courier New" w:eastAsia="Times New Roman" w:hAnsi="Courier New" w:cs="Courier New"/>
+          <w:color w:val="000000"/>
+          <w:sz w:val="18"/>
+          <w:szCs w:val="18"/>
+          <w:shd w:val="clear" w:color="auto" w:fill="EFEFEF"/>
+          <w:lang w:eastAsia="es-MX"/>
+        </w:rPr>
+        <w:t>&gt;</w:t>
+      </w:r>
+    </w:p>
+    <w:p>
+      <w:pPr>
+        <w:rPr>
+          <w:rFonts w:cstheme="minorHAnsi"/>
+          <w:sz w:val="24"/>
+          <w:szCs w:val="24"/>
+        </w:rPr>
+      </w:pPr>
+    </w:p>
+    <w:p>
+      <w:pPr>
+        <w:spacing w:after="0" w:line="240" w:lineRule="auto"/>
+        <w:rPr>
+          <w:rFonts w:cstheme="minorHAnsi"/>
+          <w:b/>
+          <w:sz w:val="24"/>
+          <w:szCs w:val="24"/>
+        </w:rPr>
+      </w:pPr>
+      <w:r>
+        <w:rPr>
+          <w:rFonts w:cstheme="minorHAnsi"/>
+          <w:b/>
+          <w:sz w:val="24"/>
+          <w:szCs w:val="24"/>
+        </w:rPr>
+        <w:t xml:space="preserve">Para mostrar </w:t>
+      </w:r>
+      <w:r>
+        <w:rPr>
+          <w:rFonts w:cstheme="minorHAnsi"/>
+          <w:b/>
+          <w:sz w:val="24"/>
+          <w:szCs w:val="24"/>
+        </w:rPr>
+        <w:t xml:space="preserve">un texto </w:t>
+      </w:r>
+      <w:r>
+        <w:rPr>
+          <w:rFonts w:cstheme="minorHAnsi"/>
+          <w:b/>
+          <w:sz w:val="24"/>
+          <w:szCs w:val="24"/>
+        </w:rPr>
+        <w:t>como valor inicial</w:t>
+      </w:r>
+    </w:p>
+    <w:p>
+      <w:pPr>
+        <w:shd w:val="clear" w:color="auto" w:fill="FFFFFF"/>
+        <w:tabs>
+          <w:tab w:val="left" w:pos="916"/>
+          <w:tab w:val="left" w:pos="1832"/>
+          <w:tab w:val="left" w:pos="2748"/>
+          <w:tab w:val="left" w:pos="3664"/>
+          <w:tab w:val="left" w:pos="4580"/>
+          <w:tab w:val="left" w:pos="5496"/>
+          <w:tab w:val="left" w:pos="6412"/>
+          <w:tab w:val="left" w:pos="7328"/>
+          <w:tab w:val="left" w:pos="8244"/>
+          <w:tab w:val="left" w:pos="9160"/>
+          <w:tab w:val="left" w:pos="10076"/>
+          <w:tab w:val="left" w:pos="10992"/>
+          <w:tab w:val="left" w:pos="11908"/>
+          <w:tab w:val="left" w:pos="12824"/>
+          <w:tab w:val="left" w:pos="13740"/>
+          <w:tab w:val="left" w:pos="14656"/>
+        </w:tabs>
+        <w:spacing w:after="0" w:line="240" w:lineRule="auto"/>
+        <w:rPr>
+          <w:rFonts w:ascii="Courier New" w:eastAsia="Times New Roman" w:hAnsi="Courier New" w:cs="Courier New"/>
+          <w:color w:val="000000"/>
+          <w:sz w:val="18"/>
+          <w:szCs w:val="18"/>
+          <w:lang w:eastAsia="es-MX"/>
+        </w:rPr>
+      </w:pPr>
+      <w:r>
+        <w:rPr>
+          <w:rFonts w:ascii="Courier New" w:eastAsia="Times New Roman" w:hAnsi="Courier New" w:cs="Courier New"/>
+          <w:color w:val="000000"/>
+          <w:sz w:val="18"/>
+          <w:szCs w:val="18"/>
+          <w:shd w:val="clear" w:color="auto" w:fill="EFEFEF"/>
+          <w:lang w:eastAsia="es-MX"/>
+        </w:rPr>
+        <w:t>&lt;</w:t>
+      </w:r>
+      <w:proofErr w:type="spellStart"/>
+      <w:proofErr w:type="gramStart"/>
+      <w:r>
+        <w:rPr>
+          <w:rFonts w:ascii="Courier New" w:eastAsia="Times New Roman" w:hAnsi="Courier New" w:cs="Courier New"/>
+          <w:b/>
+          <w:bCs/>
+          <w:color w:val="000080"/>
+          <w:sz w:val="18"/>
+          <w:szCs w:val="18"/>
+          <w:shd w:val="clear" w:color="auto" w:fill="EFEFEF"/>
+          <w:lang w:eastAsia="es-MX"/>
+        </w:rPr>
+        <w:t>select</w:t>
+      </w:r>
+      <w:proofErr w:type="spellEnd"/>
+      <w:proofErr w:type="gramEnd"/>
+      <w:r>
+        <w:rPr>
+          <w:rFonts w:ascii="Courier New" w:eastAsia="Times New Roman" w:hAnsi="Courier New" w:cs="Courier New"/>
+          <w:b/>
+          <w:bCs/>
+          <w:color w:val="000080"/>
+          <w:sz w:val="18"/>
+          <w:szCs w:val="18"/>
+          <w:shd w:val="clear" w:color="auto" w:fill="EFEFEF"/>
+          <w:lang w:eastAsia="es-MX"/>
+        </w:rPr>
+        <w:t xml:space="preserve"> </w:t>
+      </w:r>
+      <w:proofErr w:type="spellStart"/>
+      <w:r>
+        <w:rPr>
+          <w:rFonts w:ascii="Courier New" w:eastAsia="Times New Roman" w:hAnsi="Courier New" w:cs="Courier New"/>
+          <w:b/>
+          <w:bCs/>
+          <w:color w:val="0055FF"/>
+          <w:sz w:val="18"/>
+          <w:szCs w:val="18"/>
+          <w:shd w:val="clear" w:color="auto" w:fill="EFEFEF"/>
+          <w:lang w:eastAsia="es-MX"/>
+        </w:rPr>
+        <w:t>type</w:t>
+      </w:r>
+      <w:proofErr w:type="spellEnd"/>
+      <w:r>
+        <w:rPr>
+          <w:rFonts w:ascii="Courier New" w:eastAsia="Times New Roman" w:hAnsi="Courier New" w:cs="Courier New"/>
+          <w:b/>
+          <w:bCs/>
+          <w:color w:val="0055FF"/>
+          <w:sz w:val="18"/>
+          <w:szCs w:val="18"/>
+          <w:shd w:val="clear" w:color="auto" w:fill="EFEFEF"/>
+          <w:lang w:eastAsia="es-MX"/>
+        </w:rPr>
+        <w:t>=</w:t>
+      </w:r>
+      <w:r>
+        <w:rPr>
+          <w:rFonts w:ascii="Courier New" w:eastAsia="Times New Roman" w:hAnsi="Courier New" w:cs="Courier New"/>
+          <w:b/>
+          <w:bCs/>
+          <w:color w:val="658ABA"/>
+          <w:sz w:val="18"/>
+          <w:szCs w:val="18"/>
+          <w:shd w:val="clear" w:color="auto" w:fill="EFEFEF"/>
+          <w:lang w:eastAsia="es-MX"/>
+        </w:rPr>
+        <w:t>"</w:t>
+      </w:r>
+      <w:proofErr w:type="spellStart"/>
+      <w:r>
+        <w:rPr>
+          <w:rFonts w:ascii="Courier New" w:eastAsia="Times New Roman" w:hAnsi="Courier New" w:cs="Courier New"/>
+          <w:b/>
+          <w:bCs/>
+          <w:color w:val="658ABA"/>
+          <w:sz w:val="18"/>
+          <w:szCs w:val="18"/>
+          <w:shd w:val="clear" w:color="auto" w:fill="EFEFEF"/>
+          <w:lang w:eastAsia="es-MX"/>
+        </w:rPr>
+        <w:t>string</w:t>
+      </w:r>
+      <w:proofErr w:type="spellEnd"/>
+      <w:r>
+        <w:rPr>
+          <w:rFonts w:ascii="Courier New" w:eastAsia="Times New Roman" w:hAnsi="Courier New" w:cs="Courier New"/>
+          <w:b/>
+          <w:bCs/>
+          <w:color w:val="658ABA"/>
+          <w:sz w:val="18"/>
+          <w:szCs w:val="18"/>
+          <w:shd w:val="clear" w:color="auto" w:fill="EFEFEF"/>
+          <w:lang w:eastAsia="es-MX"/>
+        </w:rPr>
+        <w:t xml:space="preserve">" </w:t>
+      </w:r>
+      <w:r>
+        <w:rPr>
+          <w:rFonts w:ascii="Courier New" w:eastAsia="Times New Roman" w:hAnsi="Courier New" w:cs="Courier New"/>
+          <w:b/>
+          <w:bCs/>
+          <w:color w:val="0055FF"/>
+          <w:sz w:val="18"/>
+          <w:szCs w:val="18"/>
+          <w:shd w:val="clear" w:color="auto" w:fill="EFEFEF"/>
+          <w:lang w:eastAsia="es-MX"/>
+        </w:rPr>
+        <w:t>[(</w:t>
+      </w:r>
+      <w:proofErr w:type="spellStart"/>
+      <w:r>
+        <w:rPr>
+          <w:rFonts w:ascii="Courier New" w:eastAsia="Times New Roman" w:hAnsi="Courier New" w:cs="Courier New"/>
+          <w:b/>
+          <w:bCs/>
+          <w:color w:val="0055FF"/>
+          <w:sz w:val="18"/>
+          <w:szCs w:val="18"/>
+          <w:shd w:val="clear" w:color="auto" w:fill="EFEFEF"/>
+          <w:lang w:eastAsia="es-MX"/>
+        </w:rPr>
+        <w:t>ngModel</w:t>
+      </w:r>
+      <w:proofErr w:type="spellEnd"/>
+      <w:r>
+        <w:rPr>
+          <w:rFonts w:ascii="Courier New" w:eastAsia="Times New Roman" w:hAnsi="Courier New" w:cs="Courier New"/>
+          <w:b/>
+          <w:bCs/>
+          <w:color w:val="0055FF"/>
+          <w:sz w:val="18"/>
+          <w:szCs w:val="18"/>
+          <w:shd w:val="clear" w:color="auto" w:fill="EFEFEF"/>
+          <w:lang w:eastAsia="es-MX"/>
+        </w:rPr>
+        <w:t>)]=</w:t>
+      </w:r>
+      <w:r>
+        <w:rPr>
+          <w:rFonts w:ascii="Courier New" w:eastAsia="Times New Roman" w:hAnsi="Courier New" w:cs="Courier New"/>
+          <w:b/>
+          <w:bCs/>
+          <w:color w:val="658ABA"/>
+          <w:sz w:val="18"/>
+          <w:szCs w:val="18"/>
+          <w:shd w:val="clear" w:color="auto" w:fill="EFEFEF"/>
+          <w:lang w:eastAsia="es-MX"/>
+        </w:rPr>
+        <w:t>"</w:t>
+      </w:r>
+      <w:proofErr w:type="spellStart"/>
+      <w:r>
+        <w:rPr>
+          <w:rFonts w:ascii="Courier New" w:eastAsia="Times New Roman" w:hAnsi="Courier New" w:cs="Courier New"/>
+          <w:b/>
+          <w:bCs/>
+          <w:color w:val="1948A6"/>
+          <w:sz w:val="18"/>
+          <w:szCs w:val="18"/>
+          <w:shd w:val="clear" w:color="auto" w:fill="EFEFEF"/>
+          <w:lang w:eastAsia="es-MX"/>
+        </w:rPr>
+        <w:t>atmSeleccionado</w:t>
+      </w:r>
+      <w:proofErr w:type="spellEnd"/>
+      <w:r>
+        <w:rPr>
+          <w:rFonts w:ascii="Courier New" w:eastAsia="Times New Roman" w:hAnsi="Courier New" w:cs="Courier New"/>
+          <w:b/>
+          <w:bCs/>
+          <w:color w:val="658ABA"/>
+          <w:sz w:val="18"/>
+          <w:szCs w:val="18"/>
+          <w:shd w:val="clear" w:color="auto" w:fill="EFEFEF"/>
+          <w:lang w:eastAsia="es-MX"/>
+        </w:rPr>
+        <w:t xml:space="preserve">" </w:t>
+      </w:r>
+      <w:r>
+        <w:rPr>
+          <w:rFonts w:ascii="Courier New" w:eastAsia="Times New Roman" w:hAnsi="Courier New" w:cs="Courier New"/>
+          <w:b/>
+          <w:bCs/>
+          <w:color w:val="0055FF"/>
+          <w:sz w:val="18"/>
+          <w:szCs w:val="18"/>
+          <w:shd w:val="clear" w:color="auto" w:fill="EFEFEF"/>
+          <w:lang w:eastAsia="es-MX"/>
+        </w:rPr>
+        <w:t>(</w:t>
+      </w:r>
+      <w:proofErr w:type="spellStart"/>
+      <w:r>
+        <w:rPr>
+          <w:rFonts w:ascii="Courier New" w:eastAsia="Times New Roman" w:hAnsi="Courier New" w:cs="Courier New"/>
+          <w:b/>
+          <w:bCs/>
+          <w:color w:val="0055FF"/>
+          <w:sz w:val="18"/>
+          <w:szCs w:val="18"/>
+          <w:shd w:val="clear" w:color="auto" w:fill="EFEFEF"/>
+          <w:lang w:eastAsia="es-MX"/>
+        </w:rPr>
+        <w:t>ngModelChange</w:t>
+      </w:r>
+      <w:proofErr w:type="spellEnd"/>
+      <w:r>
+        <w:rPr>
+          <w:rFonts w:ascii="Courier New" w:eastAsia="Times New Roman" w:hAnsi="Courier New" w:cs="Courier New"/>
+          <w:b/>
+          <w:bCs/>
+          <w:color w:val="0055FF"/>
+          <w:sz w:val="18"/>
+          <w:szCs w:val="18"/>
+          <w:shd w:val="clear" w:color="auto" w:fill="EFEFEF"/>
+          <w:lang w:eastAsia="es-MX"/>
+        </w:rPr>
+        <w:t>)=</w:t>
+      </w:r>
+      <w:r>
+        <w:rPr>
+          <w:rFonts w:ascii="Courier New" w:eastAsia="Times New Roman" w:hAnsi="Courier New" w:cs="Courier New"/>
+          <w:b/>
+          <w:bCs/>
+          <w:color w:val="658ABA"/>
+          <w:sz w:val="18"/>
+          <w:szCs w:val="18"/>
+          <w:shd w:val="clear" w:color="auto" w:fill="EFEFEF"/>
+          <w:lang w:eastAsia="es-MX"/>
+        </w:rPr>
+        <w:t>"</w:t>
+      </w:r>
+      <w:proofErr w:type="spellStart"/>
+      <w:r>
+        <w:rPr>
+          <w:rFonts w:ascii="Courier New" w:eastAsia="Times New Roman" w:hAnsi="Courier New" w:cs="Courier New"/>
+          <w:b/>
+          <w:bCs/>
+          <w:color w:val="7A7A43"/>
+          <w:sz w:val="18"/>
+          <w:szCs w:val="18"/>
+          <w:shd w:val="clear" w:color="auto" w:fill="EFEFEF"/>
+          <w:lang w:eastAsia="es-MX"/>
+        </w:rPr>
+        <w:t>pAtmSeleccionado</w:t>
+      </w:r>
+      <w:proofErr w:type="spellEnd"/>
+      <w:r>
+        <w:rPr>
+          <w:rFonts w:ascii="Courier New" w:eastAsia="Times New Roman" w:hAnsi="Courier New" w:cs="Courier New"/>
+          <w:b/>
+          <w:bCs/>
+          <w:color w:val="658ABA"/>
+          <w:sz w:val="18"/>
+          <w:szCs w:val="18"/>
+          <w:shd w:val="clear" w:color="auto" w:fill="EFEFEF"/>
+          <w:lang w:eastAsia="es-MX"/>
+        </w:rPr>
+        <w:t>()"</w:t>
+      </w:r>
+      <w:r>
+        <w:rPr>
+          <w:rFonts w:ascii="Courier New" w:eastAsia="Times New Roman" w:hAnsi="Courier New" w:cs="Courier New"/>
+          <w:color w:val="000000"/>
+          <w:sz w:val="18"/>
+          <w:szCs w:val="18"/>
+          <w:shd w:val="clear" w:color="auto" w:fill="EFEFEF"/>
+          <w:lang w:eastAsia="es-MX"/>
+        </w:rPr>
+        <w:t>&gt;</w:t>
+      </w:r>
+      <w:r>
+        <w:rPr>
+          <w:rFonts w:ascii="Courier New" w:eastAsia="Times New Roman" w:hAnsi="Courier New" w:cs="Courier New"/>
+          <w:color w:val="000000"/>
+          <w:sz w:val="18"/>
+          <w:szCs w:val="18"/>
+          <w:lang w:eastAsia="es-MX"/>
+        </w:rPr>
+        <w:br/>
+        <w:t xml:space="preserve">    </w:t>
+      </w:r>
+      <w:r>
+        <w:rPr>
+          <w:rFonts w:ascii="Courier New" w:eastAsia="Times New Roman" w:hAnsi="Courier New" w:cs="Courier New"/>
+          <w:color w:val="000000"/>
+          <w:sz w:val="18"/>
+          <w:szCs w:val="18"/>
+          <w:highlight w:val="yellow"/>
+          <w:shd w:val="clear" w:color="auto" w:fill="EFEFEF"/>
+          <w:lang w:eastAsia="es-MX"/>
+        </w:rPr>
+        <w:t>&lt;</w:t>
+      </w:r>
+      <w:proofErr w:type="spellStart"/>
+      <w:r>
+        <w:rPr>
+          <w:rFonts w:ascii="Courier New" w:eastAsia="Times New Roman" w:hAnsi="Courier New" w:cs="Courier New"/>
+          <w:b/>
+          <w:bCs/>
+          <w:color w:val="000080"/>
+          <w:sz w:val="18"/>
+          <w:szCs w:val="18"/>
+          <w:highlight w:val="yellow"/>
+          <w:shd w:val="clear" w:color="auto" w:fill="EFEFEF"/>
+          <w:lang w:eastAsia="es-MX"/>
+        </w:rPr>
+        <w:t>option</w:t>
+      </w:r>
+      <w:proofErr w:type="spellEnd"/>
+      <w:r>
+        <w:rPr>
+          <w:rFonts w:ascii="Courier New" w:eastAsia="Times New Roman" w:hAnsi="Courier New" w:cs="Courier New"/>
+          <w:b/>
+          <w:bCs/>
+          <w:color w:val="000080"/>
+          <w:sz w:val="18"/>
+          <w:szCs w:val="18"/>
+          <w:highlight w:val="yellow"/>
+          <w:shd w:val="clear" w:color="auto" w:fill="EFEFEF"/>
+          <w:lang w:eastAsia="es-MX"/>
+        </w:rPr>
+        <w:t xml:space="preserve"> </w:t>
+      </w:r>
+      <w:proofErr w:type="spellStart"/>
+      <w:r>
+        <w:rPr>
+          <w:rFonts w:ascii="Courier New" w:eastAsia="Times New Roman" w:hAnsi="Courier New" w:cs="Courier New"/>
+          <w:b/>
+          <w:bCs/>
+          <w:color w:val="0055FF"/>
+          <w:sz w:val="18"/>
+          <w:szCs w:val="18"/>
+          <w:highlight w:val="yellow"/>
+          <w:shd w:val="clear" w:color="auto" w:fill="EFEFEF"/>
+          <w:lang w:eastAsia="es-MX"/>
+        </w:rPr>
+        <w:t>value</w:t>
+      </w:r>
+      <w:proofErr w:type="spellEnd"/>
+      <w:r>
+        <w:rPr>
+          <w:rFonts w:ascii="Courier New" w:eastAsia="Times New Roman" w:hAnsi="Courier New" w:cs="Courier New"/>
+          <w:b/>
+          <w:bCs/>
+          <w:color w:val="0055FF"/>
+          <w:sz w:val="18"/>
+          <w:szCs w:val="18"/>
+          <w:highlight w:val="yellow"/>
+          <w:shd w:val="clear" w:color="auto" w:fill="EFEFEF"/>
+          <w:lang w:eastAsia="es-MX"/>
+        </w:rPr>
+        <w:t>=</w:t>
+      </w:r>
+      <w:r>
+        <w:rPr>
+          <w:rFonts w:ascii="Courier New" w:eastAsia="Times New Roman" w:hAnsi="Courier New" w:cs="Courier New"/>
+          <w:b/>
+          <w:bCs/>
+          <w:color w:val="658ABA"/>
+          <w:sz w:val="18"/>
+          <w:szCs w:val="18"/>
+          <w:highlight w:val="yellow"/>
+          <w:shd w:val="clear" w:color="auto" w:fill="EFEFEF"/>
+          <w:lang w:eastAsia="es-MX"/>
+        </w:rPr>
+        <w:t xml:space="preserve">"" </w:t>
+      </w:r>
+      <w:proofErr w:type="spellStart"/>
+      <w:r>
+        <w:rPr>
+          <w:rFonts w:ascii="Courier New" w:eastAsia="Times New Roman" w:hAnsi="Courier New" w:cs="Courier New"/>
+          <w:b/>
+          <w:bCs/>
+          <w:color w:val="0055FF"/>
+          <w:sz w:val="18"/>
+          <w:szCs w:val="18"/>
+          <w:highlight w:val="yellow"/>
+          <w:shd w:val="clear" w:color="auto" w:fill="EFEFEF"/>
+          <w:lang w:eastAsia="es-MX"/>
+        </w:rPr>
+        <w:t>disabled</w:t>
+      </w:r>
+      <w:proofErr w:type="spellEnd"/>
+      <w:r>
+        <w:rPr>
+          <w:rFonts w:ascii="Courier New" w:eastAsia="Times New Roman" w:hAnsi="Courier New" w:cs="Courier New"/>
+          <w:color w:val="000000"/>
+          <w:sz w:val="18"/>
+          <w:szCs w:val="18"/>
+          <w:highlight w:val="yellow"/>
+          <w:shd w:val="clear" w:color="auto" w:fill="EFEFEF"/>
+          <w:lang w:eastAsia="es-MX"/>
+        </w:rPr>
+        <w:t>&gt;</w:t>
+      </w:r>
+      <w:r>
+        <w:rPr>
+          <w:rFonts w:ascii="Courier New" w:eastAsia="Times New Roman" w:hAnsi="Courier New" w:cs="Courier New"/>
+          <w:color w:val="000000"/>
+          <w:sz w:val="18"/>
+          <w:szCs w:val="18"/>
+          <w:highlight w:val="yellow"/>
+          <w:lang w:eastAsia="es-MX"/>
+        </w:rPr>
+        <w:t>Seleccione ATM</w:t>
+      </w:r>
+      <w:r>
+        <w:rPr>
+          <w:rFonts w:ascii="Courier New" w:eastAsia="Times New Roman" w:hAnsi="Courier New" w:cs="Courier New"/>
+          <w:color w:val="000000"/>
+          <w:sz w:val="18"/>
+          <w:szCs w:val="18"/>
+          <w:highlight w:val="yellow"/>
+          <w:shd w:val="clear" w:color="auto" w:fill="EFEFEF"/>
+          <w:lang w:eastAsia="es-MX"/>
+        </w:rPr>
+        <w:t>&lt;/</w:t>
+      </w:r>
+      <w:proofErr w:type="spellStart"/>
+      <w:r>
+        <w:rPr>
+          <w:rFonts w:ascii="Courier New" w:eastAsia="Times New Roman" w:hAnsi="Courier New" w:cs="Courier New"/>
+          <w:b/>
+          <w:bCs/>
+          <w:color w:val="000080"/>
+          <w:sz w:val="18"/>
+          <w:szCs w:val="18"/>
+          <w:highlight w:val="yellow"/>
+          <w:shd w:val="clear" w:color="auto" w:fill="EFEFEF"/>
+          <w:lang w:eastAsia="es-MX"/>
+        </w:rPr>
+        <w:t>option</w:t>
+      </w:r>
+      <w:proofErr w:type="spellEnd"/>
+      <w:r>
+        <w:rPr>
+          <w:rFonts w:ascii="Courier New" w:eastAsia="Times New Roman" w:hAnsi="Courier New" w:cs="Courier New"/>
+          <w:color w:val="000000"/>
+          <w:sz w:val="18"/>
+          <w:szCs w:val="18"/>
+          <w:highlight w:val="yellow"/>
+          <w:shd w:val="clear" w:color="auto" w:fill="EFEFEF"/>
+          <w:lang w:eastAsia="es-MX"/>
+        </w:rPr>
+        <w:t>&gt;</w:t>
+      </w:r>
+      <w:r>
+        <w:rPr>
+          <w:rFonts w:ascii="Courier New" w:eastAsia="Times New Roman" w:hAnsi="Courier New" w:cs="Courier New"/>
+          <w:color w:val="000000"/>
+          <w:sz w:val="18"/>
+          <w:szCs w:val="18"/>
+          <w:lang w:eastAsia="es-MX"/>
+        </w:rPr>
+        <w:br/>
+        <w:t xml:space="preserve">    </w:t>
+      </w:r>
+      <w:r>
+        <w:rPr>
+          <w:rFonts w:ascii="Courier New" w:eastAsia="Times New Roman" w:hAnsi="Courier New" w:cs="Courier New"/>
+          <w:color w:val="000000"/>
+          <w:sz w:val="18"/>
+          <w:szCs w:val="18"/>
+          <w:shd w:val="clear" w:color="auto" w:fill="EFEFEF"/>
+          <w:lang w:eastAsia="es-MX"/>
+        </w:rPr>
+        <w:t>&lt;</w:t>
+      </w:r>
+      <w:proofErr w:type="spellStart"/>
+      <w:r>
+        <w:rPr>
+          <w:rFonts w:ascii="Courier New" w:eastAsia="Times New Roman" w:hAnsi="Courier New" w:cs="Courier New"/>
+          <w:b/>
+          <w:bCs/>
+          <w:color w:val="000080"/>
+          <w:sz w:val="18"/>
+          <w:szCs w:val="18"/>
+          <w:shd w:val="clear" w:color="auto" w:fill="EFEFEF"/>
+          <w:lang w:eastAsia="es-MX"/>
+        </w:rPr>
+        <w:t>option</w:t>
+      </w:r>
+      <w:proofErr w:type="spellEnd"/>
+      <w:r>
+        <w:rPr>
+          <w:rFonts w:ascii="Courier New" w:eastAsia="Times New Roman" w:hAnsi="Courier New" w:cs="Courier New"/>
+          <w:b/>
+          <w:bCs/>
+          <w:color w:val="000080"/>
+          <w:sz w:val="18"/>
+          <w:szCs w:val="18"/>
+          <w:shd w:val="clear" w:color="auto" w:fill="EFEFEF"/>
+          <w:lang w:eastAsia="es-MX"/>
+        </w:rPr>
+        <w:t xml:space="preserve"> </w:t>
+      </w:r>
+      <w:r>
+        <w:rPr>
+          <w:rFonts w:ascii="Courier New" w:eastAsia="Times New Roman" w:hAnsi="Courier New" w:cs="Courier New"/>
+          <w:b/>
+          <w:bCs/>
+          <w:color w:val="0055FF"/>
+          <w:sz w:val="18"/>
+          <w:szCs w:val="18"/>
+          <w:shd w:val="clear" w:color="auto" w:fill="EFEFEF"/>
+          <w:lang w:eastAsia="es-MX"/>
+        </w:rPr>
+        <w:t>*</w:t>
+      </w:r>
+      <w:proofErr w:type="spellStart"/>
+      <w:r>
+        <w:rPr>
+          <w:rFonts w:ascii="Courier New" w:eastAsia="Times New Roman" w:hAnsi="Courier New" w:cs="Courier New"/>
+          <w:b/>
+          <w:bCs/>
+          <w:color w:val="0055FF"/>
+          <w:sz w:val="18"/>
+          <w:szCs w:val="18"/>
+          <w:shd w:val="clear" w:color="auto" w:fill="EFEFEF"/>
+          <w:lang w:eastAsia="es-MX"/>
+        </w:rPr>
+        <w:t>ngFor</w:t>
+      </w:r>
+      <w:proofErr w:type="spellEnd"/>
+      <w:r>
+        <w:rPr>
+          <w:rFonts w:ascii="Courier New" w:eastAsia="Times New Roman" w:hAnsi="Courier New" w:cs="Courier New"/>
+          <w:b/>
+          <w:bCs/>
+          <w:color w:val="0055FF"/>
+          <w:sz w:val="18"/>
+          <w:szCs w:val="18"/>
+          <w:shd w:val="clear" w:color="auto" w:fill="EFEFEF"/>
+          <w:lang w:eastAsia="es-MX"/>
+        </w:rPr>
+        <w:t>=</w:t>
+      </w:r>
+      <w:r>
+        <w:rPr>
+          <w:rFonts w:ascii="Courier New" w:eastAsia="Times New Roman" w:hAnsi="Courier New" w:cs="Courier New"/>
+          <w:b/>
+          <w:bCs/>
+          <w:color w:val="658ABA"/>
+          <w:sz w:val="18"/>
+          <w:szCs w:val="18"/>
+          <w:shd w:val="clear" w:color="auto" w:fill="EFEFEF"/>
+          <w:lang w:eastAsia="es-MX"/>
+        </w:rPr>
+        <w:t>"</w:t>
+      </w:r>
+      <w:proofErr w:type="spellStart"/>
+      <w:r>
+        <w:rPr>
+          <w:rFonts w:ascii="Courier New" w:eastAsia="Times New Roman" w:hAnsi="Courier New" w:cs="Courier New"/>
+          <w:b/>
+          <w:bCs/>
+          <w:color w:val="658ABA"/>
+          <w:sz w:val="18"/>
+          <w:szCs w:val="18"/>
+          <w:shd w:val="clear" w:color="auto" w:fill="EFEFEF"/>
+          <w:lang w:eastAsia="es-MX"/>
+        </w:rPr>
+        <w:t>let</w:t>
+      </w:r>
+      <w:proofErr w:type="spellEnd"/>
+      <w:r>
+        <w:rPr>
+          <w:rFonts w:ascii="Courier New" w:eastAsia="Times New Roman" w:hAnsi="Courier New" w:cs="Courier New"/>
+          <w:b/>
+          <w:bCs/>
+          <w:color w:val="658ABA"/>
+          <w:sz w:val="18"/>
+          <w:szCs w:val="18"/>
+          <w:shd w:val="clear" w:color="auto" w:fill="EFEFEF"/>
+          <w:lang w:eastAsia="es-MX"/>
+        </w:rPr>
+        <w:t xml:space="preserve"> </w:t>
+      </w:r>
+      <w:r>
+        <w:rPr>
+          <w:rFonts w:ascii="Courier New" w:eastAsia="Times New Roman" w:hAnsi="Courier New" w:cs="Courier New"/>
+          <w:b/>
+          <w:bCs/>
+          <w:i/>
+          <w:iCs/>
+          <w:color w:val="660E7A"/>
+          <w:sz w:val="18"/>
+          <w:szCs w:val="18"/>
+          <w:shd w:val="clear" w:color="auto" w:fill="EFEFEF"/>
+          <w:lang w:eastAsia="es-MX"/>
+        </w:rPr>
+        <w:t>atm</w:t>
+      </w:r>
+      <w:r>
+        <w:rPr>
+          <w:rFonts w:ascii="Courier New" w:eastAsia="Times New Roman" w:hAnsi="Courier New" w:cs="Courier New"/>
+          <w:b/>
+          <w:bCs/>
+          <w:color w:val="658ABA"/>
+          <w:sz w:val="18"/>
+          <w:szCs w:val="18"/>
+          <w:shd w:val="clear" w:color="auto" w:fill="EFEFEF"/>
+          <w:lang w:eastAsia="es-MX"/>
+        </w:rPr>
+        <w:t xml:space="preserve"> of </w:t>
+      </w:r>
+      <w:proofErr w:type="spellStart"/>
+      <w:r>
+        <w:rPr>
+          <w:rFonts w:ascii="Courier New" w:eastAsia="Times New Roman" w:hAnsi="Courier New" w:cs="Courier New"/>
+          <w:b/>
+          <w:bCs/>
+          <w:color w:val="1948A6"/>
+          <w:sz w:val="18"/>
+          <w:szCs w:val="18"/>
+          <w:shd w:val="clear" w:color="auto" w:fill="EFEFEF"/>
+          <w:lang w:eastAsia="es-MX"/>
+        </w:rPr>
+        <w:t>ipATMs</w:t>
+      </w:r>
+      <w:proofErr w:type="spellEnd"/>
+      <w:r>
+        <w:rPr>
+          <w:rFonts w:ascii="Courier New" w:eastAsia="Times New Roman" w:hAnsi="Courier New" w:cs="Courier New"/>
+          <w:b/>
+          <w:bCs/>
+          <w:color w:val="658ABA"/>
+          <w:sz w:val="18"/>
+          <w:szCs w:val="18"/>
+          <w:shd w:val="clear" w:color="auto" w:fill="EFEFEF"/>
+          <w:lang w:eastAsia="es-MX"/>
+        </w:rPr>
+        <w:t xml:space="preserve">" </w:t>
+      </w:r>
+      <w:r>
+        <w:rPr>
+          <w:rFonts w:ascii="Courier New" w:eastAsia="Times New Roman" w:hAnsi="Courier New" w:cs="Courier New"/>
+          <w:b/>
+          <w:bCs/>
+          <w:color w:val="0055FF"/>
+          <w:sz w:val="18"/>
+          <w:szCs w:val="18"/>
+          <w:shd w:val="clear" w:color="auto" w:fill="EFEFEF"/>
+          <w:lang w:eastAsia="es-MX"/>
+        </w:rPr>
+        <w:t>[</w:t>
+      </w:r>
+      <w:proofErr w:type="spellStart"/>
+      <w:r>
+        <w:rPr>
+          <w:rFonts w:ascii="Courier New" w:eastAsia="Times New Roman" w:hAnsi="Courier New" w:cs="Courier New"/>
+          <w:b/>
+          <w:bCs/>
+          <w:color w:val="0055FF"/>
+          <w:sz w:val="18"/>
+          <w:szCs w:val="18"/>
+          <w:shd w:val="clear" w:color="auto" w:fill="EFEFEF"/>
+          <w:lang w:eastAsia="es-MX"/>
+        </w:rPr>
+        <w:t>ngValue</w:t>
+      </w:r>
+      <w:proofErr w:type="spellEnd"/>
+      <w:r>
+        <w:rPr>
+          <w:rFonts w:ascii="Courier New" w:eastAsia="Times New Roman" w:hAnsi="Courier New" w:cs="Courier New"/>
+          <w:b/>
+          <w:bCs/>
+          <w:color w:val="0055FF"/>
+          <w:sz w:val="18"/>
+          <w:szCs w:val="18"/>
+          <w:shd w:val="clear" w:color="auto" w:fill="EFEFEF"/>
+          <w:lang w:eastAsia="es-MX"/>
+        </w:rPr>
+        <w:t>]=</w:t>
+      </w:r>
+      <w:r>
+        <w:rPr>
+          <w:rFonts w:ascii="Courier New" w:eastAsia="Times New Roman" w:hAnsi="Courier New" w:cs="Courier New"/>
+          <w:b/>
+          <w:bCs/>
+          <w:color w:val="658ABA"/>
+          <w:sz w:val="18"/>
+          <w:szCs w:val="18"/>
+          <w:shd w:val="clear" w:color="auto" w:fill="EFEFEF"/>
+          <w:lang w:eastAsia="es-MX"/>
+        </w:rPr>
+        <w:t>"</w:t>
+      </w:r>
+      <w:r>
+        <w:rPr>
+          <w:rFonts w:ascii="Courier New" w:eastAsia="Times New Roman" w:hAnsi="Courier New" w:cs="Courier New"/>
+          <w:b/>
+          <w:bCs/>
+          <w:i/>
+          <w:iCs/>
+          <w:color w:val="660E7A"/>
+          <w:sz w:val="18"/>
+          <w:szCs w:val="18"/>
+          <w:shd w:val="clear" w:color="auto" w:fill="EFEFEF"/>
+          <w:lang w:eastAsia="es-MX"/>
+        </w:rPr>
+        <w:t>atm</w:t>
+      </w:r>
+      <w:r>
+        <w:rPr>
+          <w:rFonts w:ascii="Courier New" w:eastAsia="Times New Roman" w:hAnsi="Courier New" w:cs="Courier New"/>
+          <w:b/>
+          <w:bCs/>
+          <w:color w:val="658ABA"/>
+          <w:sz w:val="18"/>
+          <w:szCs w:val="18"/>
+          <w:shd w:val="clear" w:color="auto" w:fill="EFEFEF"/>
+          <w:lang w:eastAsia="es-MX"/>
+        </w:rPr>
+        <w:t>"</w:t>
+      </w:r>
+      <w:r>
+        <w:rPr>
+          <w:rFonts w:ascii="Courier New" w:eastAsia="Times New Roman" w:hAnsi="Courier New" w:cs="Courier New"/>
+          <w:color w:val="000000"/>
+          <w:sz w:val="18"/>
+          <w:szCs w:val="18"/>
+          <w:shd w:val="clear" w:color="auto" w:fill="EFEFEF"/>
+          <w:lang w:eastAsia="es-MX"/>
+        </w:rPr>
+        <w:t>&gt;</w:t>
+      </w:r>
+      <w:r>
+        <w:rPr>
+          <w:rFonts w:ascii="Courier New" w:eastAsia="Times New Roman" w:hAnsi="Courier New" w:cs="Courier New"/>
+          <w:color w:val="000000"/>
+          <w:sz w:val="18"/>
+          <w:szCs w:val="18"/>
+          <w:lang w:eastAsia="es-MX"/>
+        </w:rPr>
+        <w:t>{{</w:t>
+      </w:r>
+      <w:r>
+        <w:rPr>
+          <w:rFonts w:ascii="Courier New" w:eastAsia="Times New Roman" w:hAnsi="Courier New" w:cs="Courier New"/>
+          <w:b/>
+          <w:bCs/>
+          <w:i/>
+          <w:iCs/>
+          <w:color w:val="660E7A"/>
+          <w:sz w:val="18"/>
+          <w:szCs w:val="18"/>
+          <w:lang w:eastAsia="es-MX"/>
+        </w:rPr>
+        <w:t>atm</w:t>
+      </w:r>
+      <w:r>
+        <w:rPr>
+          <w:rFonts w:ascii="Courier New" w:eastAsia="Times New Roman" w:hAnsi="Courier New" w:cs="Courier New"/>
+          <w:color w:val="000000"/>
+          <w:sz w:val="18"/>
+          <w:szCs w:val="18"/>
+          <w:lang w:eastAsia="es-MX"/>
+        </w:rPr>
+        <w:t>}}</w:t>
+      </w:r>
+      <w:r>
+        <w:rPr>
+          <w:rFonts w:ascii="Courier New" w:eastAsia="Times New Roman" w:hAnsi="Courier New" w:cs="Courier New"/>
+          <w:color w:val="000000"/>
+          <w:sz w:val="18"/>
+          <w:szCs w:val="18"/>
+          <w:shd w:val="clear" w:color="auto" w:fill="EFEFEF"/>
+          <w:lang w:eastAsia="es-MX"/>
+        </w:rPr>
+        <w:t>&lt;/</w:t>
+      </w:r>
+      <w:proofErr w:type="spellStart"/>
+      <w:r>
+        <w:rPr>
+          <w:rFonts w:ascii="Courier New" w:eastAsia="Times New Roman" w:hAnsi="Courier New" w:cs="Courier New"/>
+          <w:b/>
+          <w:bCs/>
+          <w:color w:val="000080"/>
+          <w:sz w:val="18"/>
+          <w:szCs w:val="18"/>
+          <w:shd w:val="clear" w:color="auto" w:fill="EFEFEF"/>
+          <w:lang w:eastAsia="es-MX"/>
+        </w:rPr>
+        <w:t>option</w:t>
+      </w:r>
+      <w:proofErr w:type="spellEnd"/>
+      <w:r>
+        <w:rPr>
+          <w:rFonts w:ascii="Courier New" w:eastAsia="Times New Roman" w:hAnsi="Courier New" w:cs="Courier New"/>
+          <w:color w:val="000000"/>
+          <w:sz w:val="18"/>
+          <w:szCs w:val="18"/>
+          <w:shd w:val="clear" w:color="auto" w:fill="EFEFEF"/>
+          <w:lang w:eastAsia="es-MX"/>
+        </w:rPr>
+        <w:t>&gt;</w:t>
+      </w:r>
+      <w:r>
+        <w:rPr>
+          <w:rFonts w:ascii="Courier New" w:eastAsia="Times New Roman" w:hAnsi="Courier New" w:cs="Courier New"/>
+          <w:color w:val="000000"/>
+          <w:sz w:val="18"/>
+          <w:szCs w:val="18"/>
+          <w:lang w:eastAsia="es-MX"/>
+        </w:rPr>
+        <w:br/>
+      </w:r>
+      <w:r>
+        <w:rPr>
+          <w:rFonts w:ascii="Courier New" w:eastAsia="Times New Roman" w:hAnsi="Courier New" w:cs="Courier New"/>
+          <w:color w:val="000000"/>
+          <w:sz w:val="18"/>
+          <w:szCs w:val="18"/>
+          <w:shd w:val="clear" w:color="auto" w:fill="EFEFEF"/>
+          <w:lang w:eastAsia="es-MX"/>
+        </w:rPr>
+        <w:t>&lt;/</w:t>
+      </w:r>
+      <w:proofErr w:type="spellStart"/>
+      <w:r>
+        <w:rPr>
+          <w:rFonts w:ascii="Courier New" w:eastAsia="Times New Roman" w:hAnsi="Courier New" w:cs="Courier New"/>
+          <w:b/>
+          <w:bCs/>
+          <w:color w:val="000080"/>
+          <w:sz w:val="18"/>
+          <w:szCs w:val="18"/>
+          <w:shd w:val="clear" w:color="auto" w:fill="EFEFEF"/>
+          <w:lang w:eastAsia="es-MX"/>
+        </w:rPr>
+        <w:t>select</w:t>
+      </w:r>
+      <w:proofErr w:type="spellEnd"/>
+      <w:r>
+        <w:rPr>
+          <w:rFonts w:ascii="Courier New" w:eastAsia="Times New Roman" w:hAnsi="Courier New" w:cs="Courier New"/>
+          <w:color w:val="000000"/>
+          <w:sz w:val="18"/>
+          <w:szCs w:val="18"/>
+          <w:shd w:val="clear" w:color="auto" w:fill="EFEFEF"/>
+          <w:lang w:eastAsia="es-MX"/>
+        </w:rPr>
+        <w:t>&gt;</w:t>
+      </w:r>
+    </w:p>
+    <w:p>
+      <w:pPr>
+        <w:rPr>
+          <w:rFonts w:cstheme="minorHAnsi"/>
+          <w:sz w:val="24"/>
+          <w:szCs w:val="24"/>
+        </w:rPr>
+      </w:pPr>
+      <w:r>
+        <w:rPr>
+          <w:rFonts w:cstheme="minorHAnsi"/>
+          <w:sz w:val="24"/>
+          <w:szCs w:val="24"/>
+        </w:rPr>
+        <w:br w:type="page"/>
       </w:r>
       <w:bookmarkStart w:id="0" w:name="_GoBack"/>
       <w:bookmarkEnd w:id="0"/>
-      <w:r>
-        <w:rPr>
-          <w:rFonts w:cstheme="minorHAnsi"/>
-        </w:rPr>
-        <w:t xml:space="preserve">pm </w:t>
-      </w:r>
-      <w:proofErr w:type="spellStart"/>
-      <w:r>
-        <w:rPr>
-          <w:rFonts w:cstheme="minorHAnsi"/>
-        </w:rPr>
-        <w:t>install</w:t>
-      </w:r>
-      <w:proofErr w:type="spellEnd"/>
-    </w:p>
-    <w:p>
-      <w:pPr>
-        <w:rPr>
-          <w:rFonts w:cstheme="minorHAnsi"/>
-          <w:sz w:val="24"/>
-          <w:szCs w:val="24"/>
-        </w:rPr>
-      </w:pPr>
-    </w:p>
-    <w:p>
-      <w:pPr>
-        <w:rPr>
-          <w:rFonts w:cstheme="minorHAnsi"/>
-          <w:sz w:val="24"/>
-          <w:szCs w:val="24"/>
-        </w:rPr>
-      </w:pPr>
-      <w:r>
-        <w:rPr>
-          <w:rFonts w:cstheme="minorHAnsi"/>
-          <w:sz w:val="24"/>
-          <w:szCs w:val="24"/>
-        </w:rPr>
-        <w:br w:type="page"/>
-      </w:r>
     </w:p>
     <w:p>
       <w:pPr>

</xml_diff>

<commit_message>
Se agregaron borradores del manual de manager solo para mantenerlos en la nube.
</commit_message>
<xml_diff>
--- a/documentation/app/Notas sobre el proyecto.docx
+++ b/documentation/app/Notas sobre el proyecto.docx
@@ -4442,16 +4442,44 @@
           <w:szCs w:val="24"/>
         </w:rPr>
       </w:pPr>
-      <w:r>
-        <w:rPr>
-          <w:rFonts w:cstheme="minorHAnsi"/>
-          <w:sz w:val="24"/>
-          <w:szCs w:val="24"/>
-        </w:rPr>
-        <w:br w:type="page"/>
-      </w:r>
+    </w:p>
+    <w:p>
+      <w:pPr>
+        <w:rPr>
+          <w:rFonts w:cstheme="minorHAnsi"/>
+          <w:sz w:val="24"/>
+          <w:szCs w:val="24"/>
+        </w:rPr>
+      </w:pPr>
+    </w:p>
+    <w:p>
+      <w:pPr>
+        <w:rPr>
+          <w:rFonts w:cstheme="minorHAnsi"/>
+          <w:sz w:val="24"/>
+          <w:szCs w:val="24"/>
+        </w:rPr>
+      </w:pPr>
+    </w:p>
+    <w:p>
+      <w:pPr>
+        <w:rPr>
+          <w:rFonts w:cstheme="minorHAnsi"/>
+          <w:sz w:val="24"/>
+          <w:szCs w:val="24"/>
+        </w:rPr>
+      </w:pPr>
       <w:bookmarkStart w:id="0" w:name="_GoBack"/>
       <w:bookmarkEnd w:id="0"/>
+      <w:r>
+        <w:rPr>
+          <w:rFonts w:cstheme="minorHAnsi"/>
+          <w:sz w:val="24"/>
+          <w:szCs w:val="24"/>
+        </w:rPr>
+        <w:lastRenderedPageBreak/>
+        <w:br w:type="page"/>
+      </w:r>
     </w:p>
     <w:p>
       <w:pPr>

</xml_diff>

<commit_message>
Adecuaciones al resumen de operaciones para incluir la sección de parámetros.
</commit_message>
<xml_diff>
--- a/documentation/app/Notas sobre el proyecto.docx
+++ b/documentation/app/Notas sobre el proyecto.docx
@@ -3096,21 +3096,7 @@
           <w:shd w:val="clear" w:color="auto" w:fill="EFEFEF"/>
           <w:lang w:eastAsia="es-MX"/>
         </w:rPr>
-        <w:t>"</w:t>
-      </w:r>
-      <w:r>
-        <w:rPr>
-          <w:rFonts w:ascii="Courier New" w:eastAsia="Times New Roman" w:hAnsi="Courier New" w:cs="Courier New"/>
-          <w:b/>
-          <w:bCs/>
-          <w:color w:val="658ABA"/>
-          <w:sz w:val="18"/>
-          <w:szCs w:val="18"/>
-          <w:highlight w:val="yellow"/>
-          <w:shd w:val="clear" w:color="auto" w:fill="EFEFEF"/>
-          <w:lang w:eastAsia="es-MX"/>
-        </w:rPr>
-        <w:t xml:space="preserve"> </w:t>
+        <w:t xml:space="preserve">" </w:t>
       </w:r>
       <w:r>
         <w:rPr>
@@ -3522,25 +3508,7 @@
           <w:sz w:val="24"/>
           <w:szCs w:val="24"/>
         </w:rPr>
-        <w:t xml:space="preserve">Para mostrar </w:t>
-      </w:r>
-      <w:r>
-        <w:rPr>
-          <w:rFonts w:cstheme="minorHAnsi"/>
-          <w:b/>
-          <w:sz w:val="24"/>
-          <w:szCs w:val="24"/>
-        </w:rPr>
-        <w:t xml:space="preserve">un texto </w:t>
-      </w:r>
-      <w:r>
-        <w:rPr>
-          <w:rFonts w:cstheme="minorHAnsi"/>
-          <w:b/>
-          <w:sz w:val="24"/>
-          <w:szCs w:val="24"/>
-        </w:rPr>
-        <w:t>como valor inicial</w:t>
+        <w:t>Para mostrar un texto como valor inicial</w:t>
       </w:r>
     </w:p>
     <w:p>
@@ -4463,21 +4431,441 @@
     </w:p>
     <w:p>
       <w:pPr>
-        <w:rPr>
-          <w:rFonts w:cstheme="minorHAnsi"/>
-          <w:sz w:val="24"/>
-          <w:szCs w:val="24"/>
+        <w:spacing w:after="0" w:line="240" w:lineRule="auto"/>
+        <w:rPr>
+          <w:rFonts w:cstheme="minorHAnsi"/>
+          <w:b/>
+          <w:sz w:val="36"/>
+          <w:szCs w:val="24"/>
+        </w:rPr>
+      </w:pPr>
+      <w:r>
+        <w:rPr>
+          <w:rFonts w:cstheme="minorHAnsi"/>
+          <w:b/>
+          <w:sz w:val="36"/>
+          <w:szCs w:val="24"/>
+        </w:rPr>
+        <w:lastRenderedPageBreak/>
+        <w:t>Flujo de la pantalla Resumen de Cifras</w:t>
+      </w:r>
+    </w:p>
+    <w:p>
+      <w:pPr>
+        <w:spacing w:after="0" w:line="240" w:lineRule="auto"/>
+        <w:rPr>
+          <w:rFonts w:cstheme="minorHAnsi"/>
+          <w:sz w:val="24"/>
+          <w:szCs w:val="24"/>
+        </w:rPr>
+      </w:pPr>
+    </w:p>
+    <w:p>
+      <w:pPr>
+        <w:shd w:val="clear" w:color="auto" w:fill="FFFFFF"/>
+        <w:tabs>
+          <w:tab w:val="left" w:pos="916"/>
+          <w:tab w:val="left" w:pos="1832"/>
+          <w:tab w:val="left" w:pos="2748"/>
+          <w:tab w:val="left" w:pos="3664"/>
+          <w:tab w:val="left" w:pos="4580"/>
+          <w:tab w:val="left" w:pos="5496"/>
+          <w:tab w:val="left" w:pos="6412"/>
+          <w:tab w:val="left" w:pos="7328"/>
+          <w:tab w:val="left" w:pos="8244"/>
+          <w:tab w:val="left" w:pos="9160"/>
+          <w:tab w:val="left" w:pos="10076"/>
+          <w:tab w:val="left" w:pos="10992"/>
+          <w:tab w:val="left" w:pos="11908"/>
+          <w:tab w:val="left" w:pos="12824"/>
+          <w:tab w:val="left" w:pos="13740"/>
+          <w:tab w:val="left" w:pos="14656"/>
+        </w:tabs>
+        <w:spacing w:after="0" w:line="240" w:lineRule="auto"/>
+        <w:rPr>
+          <w:rFonts w:ascii="Courier New" w:eastAsia="Times New Roman" w:hAnsi="Courier New" w:cs="Courier New"/>
+          <w:color w:val="000000"/>
+          <w:szCs w:val="18"/>
+          <w:lang w:eastAsia="es-MX"/>
+        </w:rPr>
+      </w:pPr>
+      <w:proofErr w:type="gramStart"/>
+      <w:r>
+        <w:rPr>
+          <w:rFonts w:ascii="Courier New" w:eastAsia="Times New Roman" w:hAnsi="Courier New" w:cs="Courier New"/>
+          <w:color w:val="000000"/>
+          <w:szCs w:val="18"/>
+          <w:shd w:val="clear" w:color="auto" w:fill="D9E6FF"/>
+          <w:lang w:eastAsia="es-MX"/>
+        </w:rPr>
+        <w:t>constructor</w:t>
+      </w:r>
+      <w:proofErr w:type="gramEnd"/>
+    </w:p>
+    <w:p>
+      <w:pPr>
+        <w:shd w:val="clear" w:color="auto" w:fill="FFFFFF"/>
+        <w:tabs>
+          <w:tab w:val="left" w:pos="916"/>
+          <w:tab w:val="left" w:pos="1832"/>
+          <w:tab w:val="left" w:pos="2748"/>
+          <w:tab w:val="left" w:pos="3664"/>
+          <w:tab w:val="left" w:pos="4580"/>
+          <w:tab w:val="left" w:pos="5496"/>
+          <w:tab w:val="left" w:pos="6412"/>
+          <w:tab w:val="left" w:pos="7328"/>
+          <w:tab w:val="left" w:pos="8244"/>
+          <w:tab w:val="left" w:pos="9160"/>
+          <w:tab w:val="left" w:pos="10076"/>
+          <w:tab w:val="left" w:pos="10992"/>
+          <w:tab w:val="left" w:pos="11908"/>
+          <w:tab w:val="left" w:pos="12824"/>
+          <w:tab w:val="left" w:pos="13740"/>
+          <w:tab w:val="left" w:pos="14656"/>
+        </w:tabs>
+        <w:spacing w:after="0" w:line="240" w:lineRule="auto"/>
+        <w:rPr>
+          <w:rFonts w:ascii="Courier New" w:eastAsia="Times New Roman" w:hAnsi="Courier New" w:cs="Courier New"/>
+          <w:color w:val="000000"/>
+          <w:sz w:val="18"/>
+          <w:szCs w:val="18"/>
+          <w:shd w:val="clear" w:color="auto" w:fill="D9E6FF"/>
+          <w:lang w:eastAsia="es-MX"/>
+        </w:rPr>
+      </w:pPr>
+    </w:p>
+    <w:p>
+      <w:pPr>
+        <w:shd w:val="clear" w:color="auto" w:fill="FFFFFF"/>
+        <w:tabs>
+          <w:tab w:val="left" w:pos="916"/>
+          <w:tab w:val="left" w:pos="1832"/>
+          <w:tab w:val="left" w:pos="2748"/>
+          <w:tab w:val="left" w:pos="3664"/>
+          <w:tab w:val="left" w:pos="4580"/>
+          <w:tab w:val="left" w:pos="5496"/>
+          <w:tab w:val="left" w:pos="6412"/>
+          <w:tab w:val="left" w:pos="7328"/>
+          <w:tab w:val="left" w:pos="8244"/>
+          <w:tab w:val="left" w:pos="9160"/>
+          <w:tab w:val="left" w:pos="10076"/>
+          <w:tab w:val="left" w:pos="10992"/>
+          <w:tab w:val="left" w:pos="11908"/>
+          <w:tab w:val="left" w:pos="12824"/>
+          <w:tab w:val="left" w:pos="13740"/>
+          <w:tab w:val="left" w:pos="14656"/>
+        </w:tabs>
+        <w:spacing w:after="0" w:line="240" w:lineRule="auto"/>
+        <w:rPr>
+          <w:rFonts w:ascii="Courier New" w:eastAsia="Times New Roman" w:hAnsi="Courier New" w:cs="Courier New"/>
+          <w:color w:val="000000"/>
+          <w:sz w:val="18"/>
+          <w:szCs w:val="18"/>
+          <w:lang w:eastAsia="es-MX"/>
+        </w:rPr>
+      </w:pPr>
+      <w:proofErr w:type="spellStart"/>
+      <w:proofErr w:type="gramStart"/>
+      <w:r>
+        <w:rPr>
+          <w:rFonts w:ascii="Courier New" w:eastAsia="Times New Roman" w:hAnsi="Courier New" w:cs="Courier New"/>
+          <w:color w:val="000000"/>
+          <w:sz w:val="18"/>
+          <w:szCs w:val="18"/>
+          <w:shd w:val="clear" w:color="auto" w:fill="D9E6FF"/>
+          <w:lang w:eastAsia="es-MX"/>
+        </w:rPr>
+        <w:t>ngOnInit</w:t>
+      </w:r>
+      <w:proofErr w:type="spellEnd"/>
+      <w:proofErr w:type="gramEnd"/>
+    </w:p>
+    <w:p>
+      <w:pPr>
+        <w:shd w:val="clear" w:color="auto" w:fill="FFFFFF"/>
+        <w:tabs>
+          <w:tab w:val="left" w:pos="916"/>
+          <w:tab w:val="left" w:pos="1832"/>
+          <w:tab w:val="left" w:pos="2748"/>
+          <w:tab w:val="left" w:pos="3664"/>
+          <w:tab w:val="left" w:pos="4580"/>
+          <w:tab w:val="left" w:pos="5496"/>
+          <w:tab w:val="left" w:pos="6412"/>
+          <w:tab w:val="left" w:pos="7328"/>
+          <w:tab w:val="left" w:pos="8244"/>
+          <w:tab w:val="left" w:pos="9160"/>
+          <w:tab w:val="left" w:pos="10076"/>
+          <w:tab w:val="left" w:pos="10992"/>
+          <w:tab w:val="left" w:pos="11908"/>
+          <w:tab w:val="left" w:pos="12824"/>
+          <w:tab w:val="left" w:pos="13740"/>
+          <w:tab w:val="left" w:pos="14656"/>
+        </w:tabs>
+        <w:spacing w:after="0" w:line="240" w:lineRule="auto"/>
+        <w:rPr>
+          <w:rFonts w:ascii="Courier New" w:eastAsia="Times New Roman" w:hAnsi="Courier New" w:cs="Courier New"/>
+          <w:color w:val="000000"/>
+          <w:sz w:val="18"/>
+          <w:szCs w:val="18"/>
+          <w:lang w:eastAsia="es-MX"/>
+        </w:rPr>
+      </w:pPr>
+      <w:proofErr w:type="spellStart"/>
+      <w:proofErr w:type="gramStart"/>
+      <w:r>
+        <w:rPr>
+          <w:rFonts w:ascii="Courier New" w:eastAsia="Times New Roman" w:hAnsi="Courier New" w:cs="Courier New"/>
+          <w:color w:val="000000"/>
+          <w:sz w:val="18"/>
+          <w:szCs w:val="18"/>
+          <w:shd w:val="clear" w:color="auto" w:fill="D9E6FF"/>
+          <w:lang w:eastAsia="es-MX"/>
+        </w:rPr>
+        <w:t>inicializaVariables</w:t>
+      </w:r>
+      <w:proofErr w:type="spellEnd"/>
+      <w:proofErr w:type="gramEnd"/>
+    </w:p>
+    <w:p>
+      <w:pPr>
+        <w:shd w:val="clear" w:color="auto" w:fill="FFFFFF"/>
+        <w:tabs>
+          <w:tab w:val="left" w:pos="916"/>
+          <w:tab w:val="left" w:pos="1832"/>
+          <w:tab w:val="left" w:pos="2748"/>
+          <w:tab w:val="left" w:pos="3664"/>
+          <w:tab w:val="left" w:pos="4580"/>
+          <w:tab w:val="left" w:pos="5496"/>
+          <w:tab w:val="left" w:pos="6412"/>
+          <w:tab w:val="left" w:pos="7328"/>
+          <w:tab w:val="left" w:pos="8244"/>
+          <w:tab w:val="left" w:pos="9160"/>
+          <w:tab w:val="left" w:pos="10076"/>
+          <w:tab w:val="left" w:pos="10992"/>
+          <w:tab w:val="left" w:pos="11908"/>
+          <w:tab w:val="left" w:pos="12824"/>
+          <w:tab w:val="left" w:pos="13740"/>
+          <w:tab w:val="left" w:pos="14656"/>
+        </w:tabs>
+        <w:spacing w:after="0" w:line="240" w:lineRule="auto"/>
+        <w:rPr>
+          <w:rFonts w:ascii="Courier New" w:eastAsia="Times New Roman" w:hAnsi="Courier New" w:cs="Courier New"/>
+          <w:color w:val="000000"/>
+          <w:sz w:val="18"/>
+          <w:szCs w:val="18"/>
+          <w:lang w:eastAsia="es-MX"/>
+        </w:rPr>
+      </w:pPr>
+      <w:r>
+        <w:rPr>
+          <w:rFonts w:ascii="Courier New" w:eastAsia="Times New Roman" w:hAnsi="Courier New" w:cs="Courier New"/>
+          <w:color w:val="000000"/>
+          <w:sz w:val="18"/>
+          <w:szCs w:val="18"/>
+          <w:shd w:val="clear" w:color="auto" w:fill="D9E6FF"/>
+          <w:lang w:eastAsia="es-MX"/>
+        </w:rPr>
+        <w:t>//</w:t>
+      </w:r>
+      <w:proofErr w:type="spellStart"/>
+      <w:r>
+        <w:rPr>
+          <w:rFonts w:ascii="Courier New" w:eastAsia="Times New Roman" w:hAnsi="Courier New" w:cs="Courier New"/>
+          <w:color w:val="000000"/>
+          <w:sz w:val="18"/>
+          <w:szCs w:val="18"/>
+          <w:shd w:val="clear" w:color="auto" w:fill="D9E6FF"/>
+          <w:lang w:eastAsia="es-MX"/>
+        </w:rPr>
+        <w:t>obtieneIpATMs</w:t>
+      </w:r>
+      <w:proofErr w:type="spellEnd"/>
+    </w:p>
+    <w:p>
+      <w:pPr>
+        <w:shd w:val="clear" w:color="auto" w:fill="FFFFFF"/>
+        <w:tabs>
+          <w:tab w:val="left" w:pos="916"/>
+          <w:tab w:val="left" w:pos="1832"/>
+          <w:tab w:val="left" w:pos="2748"/>
+          <w:tab w:val="left" w:pos="3664"/>
+          <w:tab w:val="left" w:pos="4580"/>
+          <w:tab w:val="left" w:pos="5496"/>
+          <w:tab w:val="left" w:pos="6412"/>
+          <w:tab w:val="left" w:pos="7328"/>
+          <w:tab w:val="left" w:pos="8244"/>
+          <w:tab w:val="left" w:pos="9160"/>
+          <w:tab w:val="left" w:pos="10076"/>
+          <w:tab w:val="left" w:pos="10992"/>
+          <w:tab w:val="left" w:pos="11908"/>
+          <w:tab w:val="left" w:pos="12824"/>
+          <w:tab w:val="left" w:pos="13740"/>
+          <w:tab w:val="left" w:pos="14656"/>
+        </w:tabs>
+        <w:spacing w:after="0" w:line="240" w:lineRule="auto"/>
+        <w:rPr>
+          <w:rFonts w:ascii="Courier New" w:eastAsia="Times New Roman" w:hAnsi="Courier New" w:cs="Courier New"/>
+          <w:color w:val="7A7A43"/>
+          <w:sz w:val="18"/>
+          <w:szCs w:val="18"/>
+          <w:lang w:eastAsia="es-MX"/>
         </w:rPr>
       </w:pPr>
       <w:bookmarkStart w:id="0" w:name="_GoBack"/>
-      <w:bookmarkEnd w:id="0"/>
-      <w:r>
-        <w:rPr>
-          <w:rFonts w:cstheme="minorHAnsi"/>
-          <w:sz w:val="24"/>
-          <w:szCs w:val="24"/>
-        </w:rPr>
-        <w:lastRenderedPageBreak/>
+      <w:proofErr w:type="spellStart"/>
+      <w:proofErr w:type="gramStart"/>
+      <w:r>
+        <w:rPr>
+          <w:rFonts w:ascii="Courier New" w:eastAsia="Times New Roman" w:hAnsi="Courier New" w:cs="Courier New"/>
+          <w:color w:val="7A7A43"/>
+          <w:sz w:val="18"/>
+          <w:szCs w:val="18"/>
+          <w:lang w:eastAsia="es-MX"/>
+        </w:rPr>
+        <w:t>datosGrafica</w:t>
+      </w:r>
+      <w:proofErr w:type="spellEnd"/>
+      <w:proofErr w:type="gramEnd"/>
+    </w:p>
+    <w:bookmarkEnd w:id="0"/>
+    <w:p>
+      <w:pPr>
+        <w:shd w:val="clear" w:color="auto" w:fill="FFFFFF"/>
+        <w:tabs>
+          <w:tab w:val="left" w:pos="916"/>
+          <w:tab w:val="left" w:pos="1832"/>
+          <w:tab w:val="left" w:pos="2748"/>
+          <w:tab w:val="left" w:pos="3664"/>
+          <w:tab w:val="left" w:pos="4580"/>
+          <w:tab w:val="left" w:pos="5496"/>
+          <w:tab w:val="left" w:pos="6412"/>
+          <w:tab w:val="left" w:pos="7328"/>
+          <w:tab w:val="left" w:pos="8244"/>
+          <w:tab w:val="left" w:pos="9160"/>
+          <w:tab w:val="left" w:pos="10076"/>
+          <w:tab w:val="left" w:pos="10992"/>
+          <w:tab w:val="left" w:pos="11908"/>
+          <w:tab w:val="left" w:pos="12824"/>
+          <w:tab w:val="left" w:pos="13740"/>
+          <w:tab w:val="left" w:pos="14656"/>
+        </w:tabs>
+        <w:spacing w:after="0" w:line="240" w:lineRule="auto"/>
+        <w:rPr>
+          <w:rFonts w:ascii="Courier New" w:eastAsia="Times New Roman" w:hAnsi="Courier New" w:cs="Courier New"/>
+          <w:color w:val="000000"/>
+          <w:sz w:val="18"/>
+          <w:szCs w:val="18"/>
+          <w:lang w:eastAsia="es-MX"/>
+        </w:rPr>
+      </w:pPr>
+      <w:proofErr w:type="spellStart"/>
+      <w:proofErr w:type="gramStart"/>
+      <w:r>
+        <w:rPr>
+          <w:rFonts w:ascii="Courier New" w:eastAsia="Times New Roman" w:hAnsi="Courier New" w:cs="Courier New"/>
+          <w:color w:val="000000"/>
+          <w:sz w:val="18"/>
+          <w:szCs w:val="18"/>
+          <w:shd w:val="clear" w:color="auto" w:fill="D9E6FF"/>
+          <w:lang w:eastAsia="es-MX"/>
+        </w:rPr>
+        <w:t>pActualizaInfo</w:t>
+      </w:r>
+      <w:proofErr w:type="spellEnd"/>
+      <w:proofErr w:type="gramEnd"/>
+    </w:p>
+    <w:p>
+      <w:pPr>
+        <w:shd w:val="clear" w:color="auto" w:fill="FFFFFF"/>
+        <w:tabs>
+          <w:tab w:val="left" w:pos="916"/>
+          <w:tab w:val="left" w:pos="1832"/>
+          <w:tab w:val="left" w:pos="2748"/>
+          <w:tab w:val="left" w:pos="3664"/>
+          <w:tab w:val="left" w:pos="4580"/>
+          <w:tab w:val="left" w:pos="5496"/>
+          <w:tab w:val="left" w:pos="6412"/>
+          <w:tab w:val="left" w:pos="7328"/>
+          <w:tab w:val="left" w:pos="8244"/>
+          <w:tab w:val="left" w:pos="9160"/>
+          <w:tab w:val="left" w:pos="10076"/>
+          <w:tab w:val="left" w:pos="10992"/>
+          <w:tab w:val="left" w:pos="11908"/>
+          <w:tab w:val="left" w:pos="12824"/>
+          <w:tab w:val="left" w:pos="13740"/>
+          <w:tab w:val="left" w:pos="14656"/>
+        </w:tabs>
+        <w:spacing w:after="0" w:line="240" w:lineRule="auto"/>
+        <w:rPr>
+          <w:rFonts w:ascii="Courier New" w:eastAsia="Times New Roman" w:hAnsi="Courier New" w:cs="Courier New"/>
+          <w:color w:val="000000"/>
+          <w:sz w:val="18"/>
+          <w:szCs w:val="18"/>
+          <w:lang w:eastAsia="es-MX"/>
+        </w:rPr>
+      </w:pPr>
+      <w:proofErr w:type="spellStart"/>
+      <w:proofErr w:type="gramStart"/>
+      <w:r>
+        <w:rPr>
+          <w:rFonts w:ascii="Courier New" w:eastAsia="Times New Roman" w:hAnsi="Courier New" w:cs="Courier New"/>
+          <w:color w:val="000000"/>
+          <w:sz w:val="18"/>
+          <w:szCs w:val="18"/>
+          <w:shd w:val="clear" w:color="auto" w:fill="D9E6FF"/>
+          <w:lang w:eastAsia="es-MX"/>
+        </w:rPr>
+        <w:t>graficaRetiros</w:t>
+      </w:r>
+      <w:proofErr w:type="spellEnd"/>
+      <w:proofErr w:type="gramEnd"/>
+    </w:p>
+    <w:p>
+      <w:pPr>
+        <w:shd w:val="clear" w:color="auto" w:fill="FFFFFF"/>
+        <w:tabs>
+          <w:tab w:val="left" w:pos="916"/>
+          <w:tab w:val="left" w:pos="1832"/>
+          <w:tab w:val="left" w:pos="2748"/>
+          <w:tab w:val="left" w:pos="3664"/>
+          <w:tab w:val="left" w:pos="4580"/>
+          <w:tab w:val="left" w:pos="5496"/>
+          <w:tab w:val="left" w:pos="6412"/>
+          <w:tab w:val="left" w:pos="7328"/>
+          <w:tab w:val="left" w:pos="8244"/>
+          <w:tab w:val="left" w:pos="9160"/>
+          <w:tab w:val="left" w:pos="10076"/>
+          <w:tab w:val="left" w:pos="10992"/>
+          <w:tab w:val="left" w:pos="11908"/>
+          <w:tab w:val="left" w:pos="12824"/>
+          <w:tab w:val="left" w:pos="13740"/>
+          <w:tab w:val="left" w:pos="14656"/>
+        </w:tabs>
+        <w:spacing w:after="0" w:line="240" w:lineRule="auto"/>
+        <w:rPr>
+          <w:rFonts w:ascii="Courier New" w:eastAsia="Times New Roman" w:hAnsi="Courier New" w:cs="Courier New"/>
+          <w:color w:val="000000"/>
+          <w:sz w:val="18"/>
+          <w:szCs w:val="18"/>
+          <w:lang w:eastAsia="es-MX"/>
+        </w:rPr>
+      </w:pPr>
+    </w:p>
+    <w:p>
+      <w:pPr>
+        <w:spacing w:after="0" w:line="240" w:lineRule="auto"/>
+        <w:rPr>
+          <w:rFonts w:cstheme="minorHAnsi"/>
+          <w:sz w:val="24"/>
+          <w:szCs w:val="24"/>
+        </w:rPr>
+      </w:pPr>
+      <w:r>
+        <w:rPr>
+          <w:rFonts w:cstheme="minorHAnsi"/>
+          <w:sz w:val="24"/>
+          <w:szCs w:val="24"/>
+        </w:rPr>
         <w:br w:type="page"/>
       </w:r>
     </w:p>

</xml_diff>

<commit_message>
Se inicio con la integración del detalle de ATM.
</commit_message>
<xml_diff>
--- a/documentation/app/Notas sobre el proyecto.docx
+++ b/documentation/app/Notas sobre el proyecto.docx
@@ -4447,8 +4447,19 @@
           <w:szCs w:val="24"/>
         </w:rPr>
         <w:lastRenderedPageBreak/>
-        <w:t>Flujo de la pantalla Resumen de Cifras</w:t>
-      </w:r>
+        <w:t xml:space="preserve">Flujo de la pantalla Resumen de </w:t>
+      </w:r>
+      <w:proofErr w:type="spellStart"/>
+      <w:r>
+        <w:rPr>
+          <w:rFonts w:cstheme="minorHAnsi"/>
+          <w:b/>
+          <w:sz w:val="36"/>
+          <w:szCs w:val="24"/>
+        </w:rPr>
+        <w:t>Movtos</w:t>
+      </w:r>
+      <w:proofErr w:type="spellEnd"/>
     </w:p>
     <w:p>
       <w:pPr>
@@ -4504,6 +4515,39 @@
     </w:p>
     <w:p>
       <w:pPr>
+        <w:pStyle w:val="HTMLconformatoprevio"/>
+        <w:shd w:val="clear" w:color="auto" w:fill="FFFFFF"/>
+        <w:rPr>
+          <w:color w:val="000000"/>
+          <w:sz w:val="18"/>
+          <w:szCs w:val="18"/>
+        </w:rPr>
+      </w:pPr>
+      <w:r>
+        <w:rPr>
+          <w:color w:val="000000"/>
+          <w:sz w:val="18"/>
+          <w:szCs w:val="18"/>
+          <w:shd w:val="clear" w:color="auto" w:fill="D9E6FF"/>
+        </w:rPr>
+        <w:tab/>
+      </w:r>
+      <w:proofErr w:type="spellStart"/>
+      <w:proofErr w:type="gramStart"/>
+      <w:r>
+        <w:rPr>
+          <w:color w:val="000000"/>
+          <w:sz w:val="18"/>
+          <w:szCs w:val="18"/>
+          <w:shd w:val="clear" w:color="auto" w:fill="D9E6FF"/>
+        </w:rPr>
+        <w:t>inicializaVariables</w:t>
+      </w:r>
+      <w:proofErr w:type="spellEnd"/>
+      <w:proofErr w:type="gramEnd"/>
+    </w:p>
+    <w:p>
+      <w:pPr>
         <w:shd w:val="clear" w:color="auto" w:fill="FFFFFF"/>
         <w:tabs>
           <w:tab w:val="left" w:pos="916"/>
@@ -4561,24 +4605,10 @@
           <w:color w:val="000000"/>
           <w:sz w:val="18"/>
           <w:szCs w:val="18"/>
-          <w:lang w:eastAsia="es-MX"/>
-        </w:rPr>
-      </w:pPr>
-      <w:proofErr w:type="spellStart"/>
-      <w:proofErr w:type="gramStart"/>
-      <w:r>
-        <w:rPr>
-          <w:rFonts w:ascii="Courier New" w:eastAsia="Times New Roman" w:hAnsi="Courier New" w:cs="Courier New"/>
-          <w:color w:val="000000"/>
-          <w:sz w:val="18"/>
-          <w:szCs w:val="18"/>
           <w:shd w:val="clear" w:color="auto" w:fill="D9E6FF"/>
           <w:lang w:eastAsia="es-MX"/>
         </w:rPr>
-        <w:t>ngOnInit</w:t>
-      </w:r>
-      <w:proofErr w:type="spellEnd"/>
-      <w:proofErr w:type="gramEnd"/>
+      </w:pPr>
     </w:p>
     <w:p>
       <w:pPr>
@@ -4607,6 +4637,7 @@
           <w:color w:val="000000"/>
           <w:sz w:val="18"/>
           <w:szCs w:val="18"/>
+          <w:shd w:val="clear" w:color="auto" w:fill="D9E6FF"/>
           <w:lang w:eastAsia="es-MX"/>
         </w:rPr>
       </w:pPr>
@@ -4621,7 +4652,200 @@
           <w:shd w:val="clear" w:color="auto" w:fill="D9E6FF"/>
           <w:lang w:eastAsia="es-MX"/>
         </w:rPr>
-        <w:t>inicializaVariables</w:t>
+        <w:t>ngOnInit</w:t>
+      </w:r>
+      <w:proofErr w:type="spellEnd"/>
+      <w:proofErr w:type="gramEnd"/>
+    </w:p>
+    <w:p>
+      <w:pPr>
+        <w:pStyle w:val="HTMLconformatoprevio"/>
+        <w:shd w:val="clear" w:color="auto" w:fill="FFFFFF"/>
+        <w:rPr>
+          <w:color w:val="000000"/>
+          <w:sz w:val="18"/>
+          <w:szCs w:val="18"/>
+        </w:rPr>
+      </w:pPr>
+      <w:r>
+        <w:rPr>
+          <w:color w:val="000000"/>
+          <w:sz w:val="18"/>
+          <w:szCs w:val="18"/>
+          <w:shd w:val="clear" w:color="auto" w:fill="D9E6FF"/>
+        </w:rPr>
+        <w:tab/>
+      </w:r>
+      <w:proofErr w:type="spellStart"/>
+      <w:proofErr w:type="gramStart"/>
+      <w:r>
+        <w:rPr>
+          <w:color w:val="000000"/>
+          <w:sz w:val="18"/>
+          <w:szCs w:val="18"/>
+          <w:shd w:val="clear" w:color="auto" w:fill="D9E6FF"/>
+        </w:rPr>
+        <w:t>resumenInicialOperaciones</w:t>
+      </w:r>
+      <w:proofErr w:type="spellEnd"/>
+      <w:proofErr w:type="gramEnd"/>
+    </w:p>
+    <w:p>
+      <w:pPr>
+        <w:pStyle w:val="HTMLconformatoprevio"/>
+        <w:shd w:val="clear" w:color="auto" w:fill="FFFFFF"/>
+        <w:rPr>
+          <w:color w:val="000000"/>
+          <w:sz w:val="18"/>
+          <w:szCs w:val="18"/>
+        </w:rPr>
+      </w:pPr>
+      <w:r>
+        <w:rPr>
+          <w:color w:val="000000"/>
+          <w:sz w:val="18"/>
+          <w:szCs w:val="18"/>
+        </w:rPr>
+        <w:tab/>
+      </w:r>
+      <w:r>
+        <w:rPr>
+          <w:color w:val="000000"/>
+          <w:sz w:val="18"/>
+          <w:szCs w:val="18"/>
+        </w:rPr>
+        <w:tab/>
+      </w:r>
+      <w:proofErr w:type="spellStart"/>
+      <w:proofErr w:type="gramStart"/>
+      <w:r>
+        <w:rPr>
+          <w:color w:val="000000"/>
+          <w:sz w:val="18"/>
+          <w:szCs w:val="18"/>
+          <w:shd w:val="clear" w:color="auto" w:fill="D9E6FF"/>
+        </w:rPr>
+        <w:t>mResumenOperaciones</w:t>
+      </w:r>
+      <w:proofErr w:type="spellEnd"/>
+      <w:proofErr w:type="gramEnd"/>
+    </w:p>
+    <w:p>
+      <w:pPr>
+        <w:pStyle w:val="HTMLconformatoprevio"/>
+        <w:shd w:val="clear" w:color="auto" w:fill="FFFFFF"/>
+        <w:rPr>
+          <w:color w:val="000000"/>
+          <w:sz w:val="18"/>
+          <w:szCs w:val="18"/>
+        </w:rPr>
+      </w:pPr>
+      <w:r>
+        <w:rPr>
+          <w:color w:val="000000"/>
+          <w:sz w:val="18"/>
+          <w:szCs w:val="18"/>
+        </w:rPr>
+        <w:tab/>
+      </w:r>
+      <w:r>
+        <w:rPr>
+          <w:color w:val="000000"/>
+          <w:sz w:val="18"/>
+          <w:szCs w:val="18"/>
+        </w:rPr>
+        <w:tab/>
+      </w:r>
+      <w:proofErr w:type="spellStart"/>
+      <w:proofErr w:type="gramStart"/>
+      <w:r>
+        <w:rPr>
+          <w:color w:val="000000"/>
+          <w:sz w:val="18"/>
+          <w:szCs w:val="18"/>
+          <w:shd w:val="clear" w:color="auto" w:fill="D9E6FF"/>
+        </w:rPr>
+        <w:t>mRretirosPorHora</w:t>
+      </w:r>
+      <w:proofErr w:type="spellEnd"/>
+      <w:proofErr w:type="gramEnd"/>
+    </w:p>
+    <w:p>
+      <w:pPr>
+        <w:pStyle w:val="HTMLconformatoprevio"/>
+        <w:shd w:val="clear" w:color="auto" w:fill="FFFFFF"/>
+        <w:rPr>
+          <w:color w:val="000000"/>
+          <w:sz w:val="18"/>
+          <w:szCs w:val="18"/>
+        </w:rPr>
+      </w:pPr>
+      <w:r>
+        <w:rPr>
+          <w:color w:val="000000"/>
+          <w:sz w:val="18"/>
+          <w:szCs w:val="18"/>
+        </w:rPr>
+        <w:tab/>
+      </w:r>
+      <w:r>
+        <w:rPr>
+          <w:color w:val="000000"/>
+          <w:sz w:val="18"/>
+          <w:szCs w:val="18"/>
+        </w:rPr>
+        <w:tab/>
+      </w:r>
+      <w:proofErr w:type="spellStart"/>
+      <w:proofErr w:type="gramStart"/>
+      <w:r>
+        <w:rPr>
+          <w:color w:val="000000"/>
+          <w:sz w:val="18"/>
+          <w:szCs w:val="18"/>
+          <w:shd w:val="clear" w:color="auto" w:fill="D9E6FF"/>
+        </w:rPr>
+        <w:t>mResumenPorBanco</w:t>
+      </w:r>
+      <w:proofErr w:type="spellEnd"/>
+      <w:proofErr w:type="gramEnd"/>
+    </w:p>
+    <w:p>
+      <w:pPr>
+        <w:pStyle w:val="HTMLconformatoprevio"/>
+        <w:shd w:val="clear" w:color="auto" w:fill="FFFFFF"/>
+        <w:rPr>
+          <w:color w:val="000000"/>
+          <w:sz w:val="18"/>
+          <w:szCs w:val="18"/>
+        </w:rPr>
+      </w:pPr>
+      <w:r>
+        <w:rPr>
+          <w:color w:val="000000"/>
+          <w:sz w:val="18"/>
+          <w:szCs w:val="18"/>
+        </w:rPr>
+        <w:tab/>
+      </w:r>
+      <w:r>
+        <w:rPr>
+          <w:color w:val="000000"/>
+          <w:sz w:val="18"/>
+          <w:szCs w:val="18"/>
+        </w:rPr>
+        <w:tab/>
+      </w:r>
+      <w:proofErr w:type="spellStart"/>
+      <w:proofErr w:type="gramStart"/>
+      <w:r>
+        <w:rPr>
+          <w:color w:val="000000"/>
+          <w:sz w:val="18"/>
+          <w:szCs w:val="18"/>
+          <w:shd w:val="clear" w:color="auto" w:fill="D9E6FF"/>
+        </w:rPr>
+        <w:t>pResumenDepositos</w:t>
       </w:r>
       <w:proofErr w:type="spellEnd"/>
       <w:proofErr w:type="gramEnd"/>
@@ -4656,30 +4880,6 @@
           <w:lang w:eastAsia="es-MX"/>
         </w:rPr>
       </w:pPr>
-      <w:r>
-        <w:rPr>
-          <w:rFonts w:ascii="Courier New" w:eastAsia="Times New Roman" w:hAnsi="Courier New" w:cs="Courier New"/>
-          <w:color w:val="000000"/>
-          <w:sz w:val="18"/>
-          <w:szCs w:val="18"/>
-          <w:shd w:val="clear" w:color="auto" w:fill="D9E6FF"/>
-          <w:lang w:eastAsia="es-MX"/>
-        </w:rPr>
-        <w:t>//</w:t>
-      </w:r>
-      <w:proofErr w:type="spellStart"/>
-      <w:r>
-        <w:rPr>
-          <w:rFonts w:ascii="Courier New" w:eastAsia="Times New Roman" w:hAnsi="Courier New" w:cs="Courier New"/>
-          <w:color w:val="000000"/>
-          <w:sz w:val="18"/>
-          <w:szCs w:val="18"/>
-          <w:shd w:val="clear" w:color="auto" w:fill="D9E6FF"/>
-          <w:lang w:eastAsia="es-MX"/>
-        </w:rPr>
-        <w:t>obtieneIpATMs</w:t>
-      </w:r>
-      <w:proofErr w:type="spellEnd"/>
     </w:p>
     <w:p>
       <w:pPr>
@@ -4705,29 +4905,13 @@
         <w:spacing w:after="0" w:line="240" w:lineRule="auto"/>
         <w:rPr>
           <w:rFonts w:ascii="Courier New" w:eastAsia="Times New Roman" w:hAnsi="Courier New" w:cs="Courier New"/>
-          <w:color w:val="7A7A43"/>
-          <w:sz w:val="18"/>
-          <w:szCs w:val="18"/>
-          <w:lang w:eastAsia="es-MX"/>
-        </w:rPr>
-      </w:pPr>
-      <w:bookmarkStart w:id="0" w:name="_GoBack"/>
-      <w:proofErr w:type="spellStart"/>
-      <w:proofErr w:type="gramStart"/>
-      <w:r>
-        <w:rPr>
-          <w:rFonts w:ascii="Courier New" w:eastAsia="Times New Roman" w:hAnsi="Courier New" w:cs="Courier New"/>
-          <w:color w:val="7A7A43"/>
-          <w:sz w:val="18"/>
-          <w:szCs w:val="18"/>
-          <w:lang w:eastAsia="es-MX"/>
-        </w:rPr>
-        <w:t>datosGrafica</w:t>
-      </w:r>
-      <w:proofErr w:type="spellEnd"/>
-      <w:proofErr w:type="gramEnd"/>
-    </w:p>
-    <w:bookmarkEnd w:id="0"/>
+          <w:color w:val="000000"/>
+          <w:sz w:val="18"/>
+          <w:szCs w:val="18"/>
+          <w:lang w:eastAsia="es-MX"/>
+        </w:rPr>
+      </w:pPr>
+    </w:p>
     <w:p>
       <w:pPr>
         <w:shd w:val="clear" w:color="auto" w:fill="FFFFFF"/>
@@ -4758,21 +4942,6 @@
           <w:lang w:eastAsia="es-MX"/>
         </w:rPr>
       </w:pPr>
-      <w:proofErr w:type="spellStart"/>
-      <w:proofErr w:type="gramStart"/>
-      <w:r>
-        <w:rPr>
-          <w:rFonts w:ascii="Courier New" w:eastAsia="Times New Roman" w:hAnsi="Courier New" w:cs="Courier New"/>
-          <w:color w:val="000000"/>
-          <w:sz w:val="18"/>
-          <w:szCs w:val="18"/>
-          <w:shd w:val="clear" w:color="auto" w:fill="D9E6FF"/>
-          <w:lang w:eastAsia="es-MX"/>
-        </w:rPr>
-        <w:t>pActualizaInfo</w:t>
-      </w:r>
-      <w:proofErr w:type="spellEnd"/>
-      <w:proofErr w:type="gramEnd"/>
     </w:p>
     <w:p>
       <w:pPr>
@@ -4815,7 +4984,222 @@
           <w:shd w:val="clear" w:color="auto" w:fill="D9E6FF"/>
           <w:lang w:eastAsia="es-MX"/>
         </w:rPr>
-        <w:t>graficaRetiros</w:t>
+        <w:t>parametrosConsulta</w:t>
+      </w:r>
+      <w:proofErr w:type="spellEnd"/>
+      <w:proofErr w:type="gramEnd"/>
+    </w:p>
+    <w:p>
+      <w:pPr>
+        <w:pStyle w:val="HTMLconformatoprevio"/>
+        <w:shd w:val="clear" w:color="auto" w:fill="FFFFFF"/>
+        <w:rPr>
+          <w:color w:val="000000"/>
+          <w:sz w:val="18"/>
+          <w:szCs w:val="18"/>
+        </w:rPr>
+      </w:pPr>
+      <w:r>
+        <w:rPr>
+          <w:color w:val="000000"/>
+          <w:sz w:val="18"/>
+          <w:szCs w:val="18"/>
+        </w:rPr>
+        <w:tab/>
+      </w:r>
+      <w:proofErr w:type="spellStart"/>
+      <w:proofErr w:type="gramStart"/>
+      <w:r>
+        <w:rPr>
+          <w:color w:val="000000"/>
+          <w:sz w:val="18"/>
+          <w:szCs w:val="18"/>
+          <w:shd w:val="clear" w:color="auto" w:fill="D9E6FF"/>
+        </w:rPr>
+        <w:t>pDatosDelJournal</w:t>
+      </w:r>
+      <w:proofErr w:type="spellEnd"/>
+      <w:proofErr w:type="gramEnd"/>
+    </w:p>
+    <w:p>
+      <w:pPr>
+        <w:pStyle w:val="HTMLconformatoprevio"/>
+        <w:shd w:val="clear" w:color="auto" w:fill="FFFFFF"/>
+        <w:rPr>
+          <w:color w:val="000000"/>
+          <w:sz w:val="18"/>
+          <w:szCs w:val="18"/>
+        </w:rPr>
+      </w:pPr>
+      <w:r>
+        <w:rPr>
+          <w:color w:val="000000"/>
+          <w:sz w:val="18"/>
+          <w:szCs w:val="18"/>
+        </w:rPr>
+        <w:tab/>
+      </w:r>
+      <w:r>
+        <w:rPr>
+          <w:color w:val="000000"/>
+          <w:sz w:val="18"/>
+          <w:szCs w:val="18"/>
+        </w:rPr>
+        <w:tab/>
+      </w:r>
+      <w:r>
+        <w:rPr>
+          <w:color w:val="000000"/>
+          <w:sz w:val="18"/>
+          <w:szCs w:val="18"/>
+          <w:shd w:val="clear" w:color="auto" w:fill="D9E6FF"/>
+        </w:rPr>
+        <w:t>_</w:t>
+      </w:r>
+      <w:proofErr w:type="spellStart"/>
+      <w:r>
+        <w:rPr>
+          <w:color w:val="000000"/>
+          <w:sz w:val="18"/>
+          <w:szCs w:val="18"/>
+          <w:shd w:val="clear" w:color="auto" w:fill="D9E6FF"/>
+        </w:rPr>
+        <w:t>soapService</w:t>
+      </w:r>
+      <w:proofErr w:type="spellEnd"/>
+    </w:p>
+    <w:p>
+      <w:pPr>
+        <w:pStyle w:val="HTMLconformatoprevio"/>
+        <w:shd w:val="clear" w:color="auto" w:fill="FFFFFF"/>
+        <w:rPr>
+          <w:color w:val="000000"/>
+          <w:sz w:val="18"/>
+          <w:szCs w:val="18"/>
+        </w:rPr>
+      </w:pPr>
+      <w:r>
+        <w:rPr>
+          <w:color w:val="000000"/>
+          <w:sz w:val="18"/>
+          <w:szCs w:val="18"/>
+        </w:rPr>
+        <w:tab/>
+      </w:r>
+      <w:r>
+        <w:rPr>
+          <w:color w:val="000000"/>
+          <w:sz w:val="18"/>
+          <w:szCs w:val="18"/>
+        </w:rPr>
+        <w:tab/>
+      </w:r>
+      <w:r>
+        <w:rPr>
+          <w:color w:val="000000"/>
+          <w:sz w:val="18"/>
+          <w:szCs w:val="18"/>
+        </w:rPr>
+        <w:tab/>
+      </w:r>
+      <w:proofErr w:type="spellStart"/>
+      <w:proofErr w:type="gramStart"/>
+      <w:r>
+        <w:rPr>
+          <w:color w:val="000000"/>
+          <w:sz w:val="18"/>
+          <w:szCs w:val="18"/>
+          <w:shd w:val="clear" w:color="auto" w:fill="D9E6FF"/>
+        </w:rPr>
+        <w:t>obtenNumeroDePaginasLog</w:t>
+      </w:r>
+      <w:proofErr w:type="spellEnd"/>
+      <w:proofErr w:type="gramEnd"/>
+    </w:p>
+    <w:p>
+      <w:pPr>
+        <w:pStyle w:val="HTMLconformatoprevio"/>
+        <w:shd w:val="clear" w:color="auto" w:fill="FFFFFF"/>
+        <w:rPr>
+          <w:color w:val="000000"/>
+          <w:sz w:val="18"/>
+          <w:szCs w:val="18"/>
+        </w:rPr>
+      </w:pPr>
+      <w:r>
+        <w:rPr>
+          <w:color w:val="000000"/>
+          <w:sz w:val="18"/>
+          <w:szCs w:val="18"/>
+        </w:rPr>
+        <w:tab/>
+      </w:r>
+      <w:r>
+        <w:rPr>
+          <w:color w:val="000000"/>
+          <w:sz w:val="18"/>
+          <w:szCs w:val="18"/>
+        </w:rPr>
+        <w:tab/>
+      </w:r>
+      <w:proofErr w:type="spellStart"/>
+      <w:proofErr w:type="gramStart"/>
+      <w:r>
+        <w:rPr>
+          <w:color w:val="000000"/>
+          <w:sz w:val="18"/>
+          <w:szCs w:val="18"/>
+          <w:shd w:val="clear" w:color="auto" w:fill="D9E6FF"/>
+        </w:rPr>
+        <w:t>obtenNumeroDePaginasLog</w:t>
+      </w:r>
+      <w:proofErr w:type="spellEnd"/>
+      <w:proofErr w:type="gramEnd"/>
+    </w:p>
+    <w:p>
+      <w:pPr>
+        <w:pStyle w:val="HTMLconformatoprevio"/>
+        <w:shd w:val="clear" w:color="auto" w:fill="FFFFFF"/>
+        <w:rPr>
+          <w:color w:val="000000"/>
+          <w:sz w:val="18"/>
+          <w:szCs w:val="18"/>
+        </w:rPr>
+      </w:pPr>
+      <w:r>
+        <w:rPr>
+          <w:color w:val="000000"/>
+          <w:sz w:val="18"/>
+          <w:szCs w:val="18"/>
+        </w:rPr>
+        <w:tab/>
+      </w:r>
+      <w:r>
+        <w:rPr>
+          <w:color w:val="000000"/>
+          <w:sz w:val="18"/>
+          <w:szCs w:val="18"/>
+        </w:rPr>
+        <w:tab/>
+      </w:r>
+      <w:r>
+        <w:rPr>
+          <w:color w:val="000000"/>
+          <w:sz w:val="18"/>
+          <w:szCs w:val="18"/>
+        </w:rPr>
+        <w:tab/>
+      </w:r>
+      <w:proofErr w:type="spellStart"/>
+      <w:proofErr w:type="gramStart"/>
+      <w:r>
+        <w:rPr>
+          <w:color w:val="000000"/>
+          <w:sz w:val="18"/>
+          <w:szCs w:val="18"/>
+          <w:shd w:val="clear" w:color="auto" w:fill="D9E6FF"/>
+        </w:rPr>
+        <w:t>obtenDatosJournal</w:t>
       </w:r>
       <w:proofErr w:type="spellEnd"/>
       <w:proofErr w:type="gramEnd"/>
@@ -4853,6 +5237,1998 @@
     </w:p>
     <w:p>
       <w:pPr>
+        <w:shd w:val="clear" w:color="auto" w:fill="FFFFFF"/>
+        <w:tabs>
+          <w:tab w:val="left" w:pos="916"/>
+          <w:tab w:val="left" w:pos="1832"/>
+          <w:tab w:val="left" w:pos="2748"/>
+          <w:tab w:val="left" w:pos="3664"/>
+          <w:tab w:val="left" w:pos="4580"/>
+          <w:tab w:val="left" w:pos="5496"/>
+          <w:tab w:val="left" w:pos="6412"/>
+          <w:tab w:val="left" w:pos="7328"/>
+          <w:tab w:val="left" w:pos="8244"/>
+          <w:tab w:val="left" w:pos="9160"/>
+          <w:tab w:val="left" w:pos="10076"/>
+          <w:tab w:val="left" w:pos="10992"/>
+          <w:tab w:val="left" w:pos="11908"/>
+          <w:tab w:val="left" w:pos="12824"/>
+          <w:tab w:val="left" w:pos="13740"/>
+          <w:tab w:val="left" w:pos="14656"/>
+        </w:tabs>
+        <w:spacing w:after="0" w:line="240" w:lineRule="auto"/>
+        <w:rPr>
+          <w:rFonts w:ascii="Courier New" w:eastAsia="Times New Roman" w:hAnsi="Courier New" w:cs="Courier New"/>
+          <w:color w:val="000000"/>
+          <w:sz w:val="18"/>
+          <w:szCs w:val="18"/>
+          <w:lang w:eastAsia="es-MX"/>
+        </w:rPr>
+      </w:pPr>
+      <w:proofErr w:type="spellStart"/>
+      <w:proofErr w:type="gramStart"/>
+      <w:r>
+        <w:rPr>
+          <w:rFonts w:ascii="Courier New" w:eastAsia="Times New Roman" w:hAnsi="Courier New" w:cs="Courier New"/>
+          <w:color w:val="000000"/>
+          <w:sz w:val="18"/>
+          <w:szCs w:val="18"/>
+          <w:shd w:val="clear" w:color="auto" w:fill="D9E6FF"/>
+          <w:lang w:eastAsia="es-MX"/>
+        </w:rPr>
+        <w:t>obtenDatosLog</w:t>
+      </w:r>
+      <w:proofErr w:type="spellEnd"/>
+      <w:proofErr w:type="gramEnd"/>
+    </w:p>
+    <w:p>
+      <w:pPr>
+        <w:pStyle w:val="HTMLconformatoprevio"/>
+        <w:shd w:val="clear" w:color="auto" w:fill="FFFFFF"/>
+        <w:rPr>
+          <w:color w:val="000000"/>
+          <w:sz w:val="18"/>
+          <w:szCs w:val="18"/>
+        </w:rPr>
+      </w:pPr>
+      <w:r>
+        <w:rPr>
+          <w:color w:val="000000"/>
+          <w:sz w:val="18"/>
+          <w:szCs w:val="18"/>
+        </w:rPr>
+        <w:tab/>
+      </w:r>
+      <w:proofErr w:type="spellStart"/>
+      <w:proofErr w:type="gramStart"/>
+      <w:r>
+        <w:rPr>
+          <w:color w:val="000000"/>
+          <w:sz w:val="18"/>
+          <w:szCs w:val="18"/>
+          <w:shd w:val="clear" w:color="auto" w:fill="D9E6FF"/>
+        </w:rPr>
+        <w:t>inicializaVariables</w:t>
+      </w:r>
+      <w:proofErr w:type="spellEnd"/>
+      <w:proofErr w:type="gramEnd"/>
+    </w:p>
+    <w:p>
+      <w:pPr>
+        <w:pStyle w:val="HTMLconformatoprevio"/>
+        <w:shd w:val="clear" w:color="auto" w:fill="FFFFFF"/>
+        <w:rPr>
+          <w:color w:val="000000"/>
+          <w:sz w:val="18"/>
+          <w:szCs w:val="18"/>
+        </w:rPr>
+      </w:pPr>
+      <w:r>
+        <w:rPr>
+          <w:color w:val="000000"/>
+          <w:sz w:val="18"/>
+          <w:szCs w:val="18"/>
+        </w:rPr>
+        <w:tab/>
+      </w:r>
+      <w:proofErr w:type="spellStart"/>
+      <w:proofErr w:type="gramStart"/>
+      <w:r>
+        <w:rPr>
+          <w:color w:val="000000"/>
+          <w:sz w:val="18"/>
+          <w:szCs w:val="18"/>
+          <w:shd w:val="clear" w:color="auto" w:fill="D9E6FF"/>
+        </w:rPr>
+        <w:t>veficaHoraUlimaOperacion</w:t>
+      </w:r>
+      <w:proofErr w:type="spellEnd"/>
+      <w:proofErr w:type="gramEnd"/>
+    </w:p>
+    <w:p>
+      <w:pPr>
+        <w:pStyle w:val="HTMLconformatoprevio"/>
+        <w:shd w:val="clear" w:color="auto" w:fill="FFFFFF"/>
+        <w:rPr>
+          <w:color w:val="000000"/>
+          <w:sz w:val="18"/>
+          <w:szCs w:val="18"/>
+        </w:rPr>
+      </w:pPr>
+      <w:r>
+        <w:rPr>
+          <w:color w:val="000000"/>
+          <w:sz w:val="18"/>
+          <w:szCs w:val="18"/>
+        </w:rPr>
+        <w:tab/>
+      </w:r>
+      <w:proofErr w:type="spellStart"/>
+      <w:proofErr w:type="gramStart"/>
+      <w:r>
+        <w:rPr>
+          <w:color w:val="000000"/>
+          <w:sz w:val="18"/>
+          <w:szCs w:val="18"/>
+          <w:shd w:val="clear" w:color="auto" w:fill="D9E6FF"/>
+        </w:rPr>
+        <w:t>incrementaBanco</w:t>
+      </w:r>
+      <w:proofErr w:type="spellEnd"/>
+      <w:proofErr w:type="gramEnd"/>
+    </w:p>
+    <w:p>
+      <w:pPr>
+        <w:pStyle w:val="HTMLconformatoprevio"/>
+        <w:shd w:val="clear" w:color="auto" w:fill="FFFFFF"/>
+        <w:rPr>
+          <w:color w:val="000000"/>
+          <w:sz w:val="18"/>
+          <w:szCs w:val="18"/>
+        </w:rPr>
+      </w:pPr>
+      <w:r>
+        <w:rPr>
+          <w:color w:val="000000"/>
+          <w:sz w:val="18"/>
+          <w:szCs w:val="18"/>
+        </w:rPr>
+        <w:tab/>
+      </w:r>
+      <w:proofErr w:type="spellStart"/>
+      <w:proofErr w:type="gramStart"/>
+      <w:r>
+        <w:rPr>
+          <w:color w:val="000000"/>
+          <w:sz w:val="18"/>
+          <w:szCs w:val="18"/>
+          <w:shd w:val="clear" w:color="auto" w:fill="D9E6FF"/>
+        </w:rPr>
+        <w:t>incrementaErrorBanco</w:t>
+      </w:r>
+      <w:proofErr w:type="spellEnd"/>
+      <w:proofErr w:type="gramEnd"/>
+    </w:p>
+    <w:p>
+      <w:pPr>
+        <w:pStyle w:val="HTMLconformatoprevio"/>
+        <w:shd w:val="clear" w:color="auto" w:fill="FFFFFF"/>
+        <w:rPr>
+          <w:color w:val="000000"/>
+          <w:sz w:val="18"/>
+          <w:szCs w:val="18"/>
+        </w:rPr>
+      </w:pPr>
+      <w:r>
+        <w:rPr>
+          <w:color w:val="000000"/>
+          <w:sz w:val="18"/>
+          <w:szCs w:val="18"/>
+        </w:rPr>
+        <w:tab/>
+      </w:r>
+      <w:proofErr w:type="spellStart"/>
+      <w:proofErr w:type="gramStart"/>
+      <w:r>
+        <w:rPr>
+          <w:color w:val="000000"/>
+          <w:sz w:val="18"/>
+          <w:szCs w:val="18"/>
+          <w:shd w:val="clear" w:color="auto" w:fill="D9E6FF"/>
+        </w:rPr>
+        <w:t>mResumenOperaciones</w:t>
+      </w:r>
+      <w:proofErr w:type="spellEnd"/>
+      <w:proofErr w:type="gramEnd"/>
+    </w:p>
+    <w:p>
+      <w:pPr>
+        <w:pStyle w:val="HTMLconformatoprevio"/>
+        <w:shd w:val="clear" w:color="auto" w:fill="FFFFFF"/>
+        <w:rPr>
+          <w:color w:val="000000"/>
+          <w:sz w:val="18"/>
+          <w:szCs w:val="18"/>
+        </w:rPr>
+      </w:pPr>
+      <w:r>
+        <w:rPr>
+          <w:color w:val="000000"/>
+          <w:sz w:val="18"/>
+          <w:szCs w:val="18"/>
+        </w:rPr>
+        <w:tab/>
+      </w:r>
+      <w:proofErr w:type="spellStart"/>
+      <w:proofErr w:type="gramStart"/>
+      <w:r>
+        <w:rPr>
+          <w:color w:val="000000"/>
+          <w:sz w:val="18"/>
+          <w:szCs w:val="18"/>
+          <w:shd w:val="clear" w:color="auto" w:fill="D9E6FF"/>
+        </w:rPr>
+        <w:t>mRretirosPorHora</w:t>
+      </w:r>
+      <w:proofErr w:type="spellEnd"/>
+      <w:proofErr w:type="gramEnd"/>
+    </w:p>
+    <w:p>
+      <w:pPr>
+        <w:pStyle w:val="HTMLconformatoprevio"/>
+        <w:shd w:val="clear" w:color="auto" w:fill="FFFFFF"/>
+        <w:rPr>
+          <w:color w:val="000000"/>
+          <w:sz w:val="18"/>
+          <w:szCs w:val="18"/>
+        </w:rPr>
+      </w:pPr>
+      <w:r>
+        <w:rPr>
+          <w:color w:val="000000"/>
+          <w:sz w:val="18"/>
+          <w:szCs w:val="18"/>
+        </w:rPr>
+        <w:tab/>
+      </w:r>
+      <w:proofErr w:type="spellStart"/>
+      <w:proofErr w:type="gramStart"/>
+      <w:r>
+        <w:rPr>
+          <w:color w:val="000000"/>
+          <w:sz w:val="18"/>
+          <w:szCs w:val="18"/>
+          <w:shd w:val="clear" w:color="auto" w:fill="D9E6FF"/>
+        </w:rPr>
+        <w:t>mResumenPorBanco</w:t>
+      </w:r>
+      <w:proofErr w:type="spellEnd"/>
+      <w:proofErr w:type="gramEnd"/>
+    </w:p>
+    <w:p>
+      <w:pPr>
+        <w:pStyle w:val="HTMLconformatoprevio"/>
+        <w:shd w:val="clear" w:color="auto" w:fill="FFFFFF"/>
+        <w:rPr>
+          <w:color w:val="000000"/>
+          <w:sz w:val="18"/>
+          <w:szCs w:val="18"/>
+        </w:rPr>
+      </w:pPr>
+      <w:r>
+        <w:rPr>
+          <w:color w:val="000000"/>
+          <w:sz w:val="18"/>
+          <w:szCs w:val="18"/>
+        </w:rPr>
+        <w:tab/>
+      </w:r>
+      <w:proofErr w:type="spellStart"/>
+      <w:proofErr w:type="gramStart"/>
+      <w:r>
+        <w:rPr>
+          <w:color w:val="000000"/>
+          <w:sz w:val="18"/>
+          <w:szCs w:val="18"/>
+          <w:shd w:val="clear" w:color="auto" w:fill="D9E6FF"/>
+        </w:rPr>
+        <w:t>pResumenDepositos</w:t>
+      </w:r>
+      <w:proofErr w:type="spellEnd"/>
+      <w:proofErr w:type="gramEnd"/>
+    </w:p>
+    <w:p>
+      <w:pPr>
+        <w:shd w:val="clear" w:color="auto" w:fill="FFFFFF"/>
+        <w:tabs>
+          <w:tab w:val="left" w:pos="916"/>
+          <w:tab w:val="left" w:pos="1832"/>
+          <w:tab w:val="left" w:pos="2748"/>
+          <w:tab w:val="left" w:pos="3664"/>
+          <w:tab w:val="left" w:pos="4580"/>
+          <w:tab w:val="left" w:pos="5496"/>
+          <w:tab w:val="left" w:pos="6412"/>
+          <w:tab w:val="left" w:pos="7328"/>
+          <w:tab w:val="left" w:pos="8244"/>
+          <w:tab w:val="left" w:pos="9160"/>
+          <w:tab w:val="left" w:pos="10076"/>
+          <w:tab w:val="left" w:pos="10992"/>
+          <w:tab w:val="left" w:pos="11908"/>
+          <w:tab w:val="left" w:pos="12824"/>
+          <w:tab w:val="left" w:pos="13740"/>
+          <w:tab w:val="left" w:pos="14656"/>
+        </w:tabs>
+        <w:spacing w:after="0" w:line="240" w:lineRule="auto"/>
+        <w:rPr>
+          <w:rFonts w:ascii="Courier New" w:eastAsia="Times New Roman" w:hAnsi="Courier New" w:cs="Courier New"/>
+          <w:color w:val="000000"/>
+          <w:sz w:val="18"/>
+          <w:szCs w:val="18"/>
+          <w:lang w:eastAsia="es-MX"/>
+        </w:rPr>
+      </w:pPr>
+      <w:r>
+        <w:rPr>
+          <w:rFonts w:ascii="Courier New" w:eastAsia="Times New Roman" w:hAnsi="Courier New" w:cs="Courier New"/>
+          <w:color w:val="000000"/>
+          <w:sz w:val="18"/>
+          <w:szCs w:val="18"/>
+          <w:lang w:eastAsia="es-MX"/>
+        </w:rPr>
+        <w:tab/>
+      </w:r>
+    </w:p>
+    <w:p>
+      <w:pPr>
+        <w:shd w:val="clear" w:color="auto" w:fill="FFFFFF"/>
+        <w:tabs>
+          <w:tab w:val="left" w:pos="916"/>
+          <w:tab w:val="left" w:pos="1832"/>
+          <w:tab w:val="left" w:pos="2748"/>
+          <w:tab w:val="left" w:pos="3664"/>
+          <w:tab w:val="left" w:pos="4580"/>
+          <w:tab w:val="left" w:pos="5496"/>
+          <w:tab w:val="left" w:pos="6412"/>
+          <w:tab w:val="left" w:pos="7328"/>
+          <w:tab w:val="left" w:pos="8244"/>
+          <w:tab w:val="left" w:pos="9160"/>
+          <w:tab w:val="left" w:pos="10076"/>
+          <w:tab w:val="left" w:pos="10992"/>
+          <w:tab w:val="left" w:pos="11908"/>
+          <w:tab w:val="left" w:pos="12824"/>
+          <w:tab w:val="left" w:pos="13740"/>
+          <w:tab w:val="left" w:pos="14656"/>
+        </w:tabs>
+        <w:spacing w:after="0" w:line="240" w:lineRule="auto"/>
+        <w:rPr>
+          <w:rFonts w:ascii="Courier New" w:eastAsia="Times New Roman" w:hAnsi="Courier New" w:cs="Courier New"/>
+          <w:color w:val="000000"/>
+          <w:sz w:val="18"/>
+          <w:szCs w:val="18"/>
+          <w:lang w:eastAsia="es-MX"/>
+        </w:rPr>
+      </w:pPr>
+    </w:p>
+    <w:p>
+      <w:pPr>
+        <w:shd w:val="clear" w:color="auto" w:fill="FFFFFF"/>
+        <w:tabs>
+          <w:tab w:val="left" w:pos="916"/>
+          <w:tab w:val="left" w:pos="1832"/>
+          <w:tab w:val="left" w:pos="2748"/>
+          <w:tab w:val="left" w:pos="3664"/>
+          <w:tab w:val="left" w:pos="4580"/>
+          <w:tab w:val="left" w:pos="5496"/>
+          <w:tab w:val="left" w:pos="6412"/>
+          <w:tab w:val="left" w:pos="7328"/>
+          <w:tab w:val="left" w:pos="8244"/>
+          <w:tab w:val="left" w:pos="9160"/>
+          <w:tab w:val="left" w:pos="10076"/>
+          <w:tab w:val="left" w:pos="10992"/>
+          <w:tab w:val="left" w:pos="11908"/>
+          <w:tab w:val="left" w:pos="12824"/>
+          <w:tab w:val="left" w:pos="13740"/>
+          <w:tab w:val="left" w:pos="14656"/>
+        </w:tabs>
+        <w:spacing w:after="0" w:line="240" w:lineRule="auto"/>
+        <w:rPr>
+          <w:rFonts w:ascii="Courier New" w:eastAsia="Times New Roman" w:hAnsi="Courier New" w:cs="Courier New"/>
+          <w:color w:val="000000"/>
+          <w:sz w:val="18"/>
+          <w:szCs w:val="18"/>
+          <w:lang w:eastAsia="es-MX"/>
+        </w:rPr>
+      </w:pPr>
+      <w:proofErr w:type="spellStart"/>
+      <w:proofErr w:type="gramStart"/>
+      <w:r>
+        <w:rPr>
+          <w:rFonts w:ascii="Courier New" w:eastAsia="Times New Roman" w:hAnsi="Courier New" w:cs="Courier New"/>
+          <w:color w:val="000000"/>
+          <w:sz w:val="18"/>
+          <w:szCs w:val="18"/>
+          <w:shd w:val="clear" w:color="auto" w:fill="D9E6FF"/>
+          <w:lang w:eastAsia="es-MX"/>
+        </w:rPr>
+        <w:t>calculaDownTime</w:t>
+      </w:r>
+      <w:proofErr w:type="spellEnd"/>
+      <w:proofErr w:type="gramEnd"/>
+    </w:p>
+    <w:p>
+      <w:pPr>
+        <w:shd w:val="clear" w:color="auto" w:fill="FFFFFF"/>
+        <w:tabs>
+          <w:tab w:val="left" w:pos="916"/>
+          <w:tab w:val="left" w:pos="1832"/>
+          <w:tab w:val="left" w:pos="2748"/>
+          <w:tab w:val="left" w:pos="3664"/>
+          <w:tab w:val="left" w:pos="4580"/>
+          <w:tab w:val="left" w:pos="5496"/>
+          <w:tab w:val="left" w:pos="6412"/>
+          <w:tab w:val="left" w:pos="7328"/>
+          <w:tab w:val="left" w:pos="8244"/>
+          <w:tab w:val="left" w:pos="9160"/>
+          <w:tab w:val="left" w:pos="10076"/>
+          <w:tab w:val="left" w:pos="10992"/>
+          <w:tab w:val="left" w:pos="11908"/>
+          <w:tab w:val="left" w:pos="12824"/>
+          <w:tab w:val="left" w:pos="13740"/>
+          <w:tab w:val="left" w:pos="14656"/>
+        </w:tabs>
+        <w:spacing w:after="0" w:line="240" w:lineRule="auto"/>
+        <w:rPr>
+          <w:rFonts w:ascii="Courier New" w:eastAsia="Times New Roman" w:hAnsi="Courier New" w:cs="Courier New"/>
+          <w:color w:val="000000"/>
+          <w:sz w:val="18"/>
+          <w:szCs w:val="18"/>
+          <w:lang w:eastAsia="es-MX"/>
+        </w:rPr>
+      </w:pPr>
+    </w:p>
+    <w:p>
+      <w:pPr>
+        <w:shd w:val="clear" w:color="auto" w:fill="FFFFFF"/>
+        <w:tabs>
+          <w:tab w:val="left" w:pos="916"/>
+          <w:tab w:val="left" w:pos="1832"/>
+          <w:tab w:val="left" w:pos="2748"/>
+          <w:tab w:val="left" w:pos="3664"/>
+          <w:tab w:val="left" w:pos="4580"/>
+          <w:tab w:val="left" w:pos="5496"/>
+          <w:tab w:val="left" w:pos="6412"/>
+          <w:tab w:val="left" w:pos="7328"/>
+          <w:tab w:val="left" w:pos="8244"/>
+          <w:tab w:val="left" w:pos="9160"/>
+          <w:tab w:val="left" w:pos="10076"/>
+          <w:tab w:val="left" w:pos="10992"/>
+          <w:tab w:val="left" w:pos="11908"/>
+          <w:tab w:val="left" w:pos="12824"/>
+          <w:tab w:val="left" w:pos="13740"/>
+          <w:tab w:val="left" w:pos="14656"/>
+        </w:tabs>
+        <w:spacing w:after="0" w:line="240" w:lineRule="auto"/>
+        <w:rPr>
+          <w:rFonts w:ascii="Courier New" w:eastAsia="Times New Roman" w:hAnsi="Courier New" w:cs="Courier New"/>
+          <w:color w:val="000000"/>
+          <w:sz w:val="18"/>
+          <w:szCs w:val="18"/>
+          <w:lang w:eastAsia="es-MX"/>
+        </w:rPr>
+      </w:pPr>
+      <w:proofErr w:type="spellStart"/>
+      <w:proofErr w:type="gramStart"/>
+      <w:r>
+        <w:rPr>
+          <w:rFonts w:ascii="Courier New" w:eastAsia="Times New Roman" w:hAnsi="Courier New" w:cs="Courier New"/>
+          <w:color w:val="000000"/>
+          <w:sz w:val="18"/>
+          <w:szCs w:val="18"/>
+          <w:shd w:val="clear" w:color="auto" w:fill="D9E6FF"/>
+          <w:lang w:eastAsia="es-MX"/>
+        </w:rPr>
+        <w:t>veficaHoraUlimaOperacion</w:t>
+      </w:r>
+      <w:proofErr w:type="spellEnd"/>
+      <w:proofErr w:type="gramEnd"/>
+    </w:p>
+    <w:p>
+      <w:pPr>
+        <w:shd w:val="clear" w:color="auto" w:fill="FFFFFF"/>
+        <w:tabs>
+          <w:tab w:val="left" w:pos="916"/>
+          <w:tab w:val="left" w:pos="1832"/>
+          <w:tab w:val="left" w:pos="2748"/>
+          <w:tab w:val="left" w:pos="3664"/>
+          <w:tab w:val="left" w:pos="4580"/>
+          <w:tab w:val="left" w:pos="5496"/>
+          <w:tab w:val="left" w:pos="6412"/>
+          <w:tab w:val="left" w:pos="7328"/>
+          <w:tab w:val="left" w:pos="8244"/>
+          <w:tab w:val="left" w:pos="9160"/>
+          <w:tab w:val="left" w:pos="10076"/>
+          <w:tab w:val="left" w:pos="10992"/>
+          <w:tab w:val="left" w:pos="11908"/>
+          <w:tab w:val="left" w:pos="12824"/>
+          <w:tab w:val="left" w:pos="13740"/>
+          <w:tab w:val="left" w:pos="14656"/>
+        </w:tabs>
+        <w:spacing w:after="0" w:line="240" w:lineRule="auto"/>
+        <w:rPr>
+          <w:rFonts w:ascii="Courier New" w:eastAsia="Times New Roman" w:hAnsi="Courier New" w:cs="Courier New"/>
+          <w:color w:val="000000"/>
+          <w:sz w:val="18"/>
+          <w:szCs w:val="18"/>
+          <w:lang w:eastAsia="es-MX"/>
+        </w:rPr>
+      </w:pPr>
+    </w:p>
+    <w:p>
+      <w:pPr>
+        <w:shd w:val="clear" w:color="auto" w:fill="FFFFFF"/>
+        <w:tabs>
+          <w:tab w:val="left" w:pos="916"/>
+          <w:tab w:val="left" w:pos="1832"/>
+          <w:tab w:val="left" w:pos="2748"/>
+          <w:tab w:val="left" w:pos="3664"/>
+          <w:tab w:val="left" w:pos="4580"/>
+          <w:tab w:val="left" w:pos="5496"/>
+          <w:tab w:val="left" w:pos="6412"/>
+          <w:tab w:val="left" w:pos="7328"/>
+          <w:tab w:val="left" w:pos="8244"/>
+          <w:tab w:val="left" w:pos="9160"/>
+          <w:tab w:val="left" w:pos="10076"/>
+          <w:tab w:val="left" w:pos="10992"/>
+          <w:tab w:val="left" w:pos="11908"/>
+          <w:tab w:val="left" w:pos="12824"/>
+          <w:tab w:val="left" w:pos="13740"/>
+          <w:tab w:val="left" w:pos="14656"/>
+        </w:tabs>
+        <w:spacing w:after="0" w:line="240" w:lineRule="auto"/>
+        <w:rPr>
+          <w:rFonts w:ascii="Courier New" w:eastAsia="Times New Roman" w:hAnsi="Courier New" w:cs="Courier New"/>
+          <w:color w:val="000000"/>
+          <w:sz w:val="18"/>
+          <w:szCs w:val="18"/>
+          <w:lang w:eastAsia="es-MX"/>
+        </w:rPr>
+      </w:pPr>
+      <w:proofErr w:type="spellStart"/>
+      <w:proofErr w:type="gramStart"/>
+      <w:r>
+        <w:rPr>
+          <w:rFonts w:ascii="Courier New" w:eastAsia="Times New Roman" w:hAnsi="Courier New" w:cs="Courier New"/>
+          <w:color w:val="000000"/>
+          <w:sz w:val="18"/>
+          <w:szCs w:val="18"/>
+          <w:shd w:val="clear" w:color="auto" w:fill="D9E6FF"/>
+          <w:lang w:eastAsia="es-MX"/>
+        </w:rPr>
+        <w:t>incrementaErrorBanco</w:t>
+      </w:r>
+      <w:proofErr w:type="spellEnd"/>
+      <w:proofErr w:type="gramEnd"/>
+    </w:p>
+    <w:p>
+      <w:pPr>
+        <w:pStyle w:val="HTMLconformatoprevio"/>
+        <w:shd w:val="clear" w:color="auto" w:fill="FFFFFF"/>
+        <w:rPr>
+          <w:color w:val="000000"/>
+          <w:sz w:val="18"/>
+          <w:szCs w:val="18"/>
+        </w:rPr>
+      </w:pPr>
+      <w:r>
+        <w:rPr>
+          <w:color w:val="000000"/>
+          <w:sz w:val="18"/>
+          <w:szCs w:val="18"/>
+        </w:rPr>
+        <w:tab/>
+      </w:r>
+      <w:proofErr w:type="spellStart"/>
+      <w:r>
+        <w:rPr>
+          <w:color w:val="000000"/>
+          <w:sz w:val="18"/>
+          <w:szCs w:val="18"/>
+          <w:shd w:val="clear" w:color="auto" w:fill="D9E6FF"/>
+        </w:rPr>
+        <w:t>ErroresPorBanco</w:t>
+      </w:r>
+      <w:proofErr w:type="spellEnd"/>
+    </w:p>
+    <w:p>
+      <w:pPr>
+        <w:shd w:val="clear" w:color="auto" w:fill="FFFFFF"/>
+        <w:tabs>
+          <w:tab w:val="left" w:pos="916"/>
+          <w:tab w:val="left" w:pos="1832"/>
+          <w:tab w:val="left" w:pos="2748"/>
+          <w:tab w:val="left" w:pos="3664"/>
+          <w:tab w:val="left" w:pos="4580"/>
+          <w:tab w:val="left" w:pos="5496"/>
+          <w:tab w:val="left" w:pos="6412"/>
+          <w:tab w:val="left" w:pos="7328"/>
+          <w:tab w:val="left" w:pos="8244"/>
+          <w:tab w:val="left" w:pos="9160"/>
+          <w:tab w:val="left" w:pos="10076"/>
+          <w:tab w:val="left" w:pos="10992"/>
+          <w:tab w:val="left" w:pos="11908"/>
+          <w:tab w:val="left" w:pos="12824"/>
+          <w:tab w:val="left" w:pos="13740"/>
+          <w:tab w:val="left" w:pos="14656"/>
+        </w:tabs>
+        <w:spacing w:after="0" w:line="240" w:lineRule="auto"/>
+        <w:rPr>
+          <w:rFonts w:ascii="Courier New" w:eastAsia="Times New Roman" w:hAnsi="Courier New" w:cs="Courier New"/>
+          <w:color w:val="000000"/>
+          <w:sz w:val="18"/>
+          <w:szCs w:val="18"/>
+          <w:lang w:eastAsia="es-MX"/>
+        </w:rPr>
+      </w:pPr>
+    </w:p>
+    <w:p>
+      <w:pPr>
+        <w:shd w:val="clear" w:color="auto" w:fill="FFFFFF"/>
+        <w:tabs>
+          <w:tab w:val="left" w:pos="916"/>
+          <w:tab w:val="left" w:pos="1832"/>
+          <w:tab w:val="left" w:pos="2748"/>
+          <w:tab w:val="left" w:pos="3664"/>
+          <w:tab w:val="left" w:pos="4580"/>
+          <w:tab w:val="left" w:pos="5496"/>
+          <w:tab w:val="left" w:pos="6412"/>
+          <w:tab w:val="left" w:pos="7328"/>
+          <w:tab w:val="left" w:pos="8244"/>
+          <w:tab w:val="left" w:pos="9160"/>
+          <w:tab w:val="left" w:pos="10076"/>
+          <w:tab w:val="left" w:pos="10992"/>
+          <w:tab w:val="left" w:pos="11908"/>
+          <w:tab w:val="left" w:pos="12824"/>
+          <w:tab w:val="left" w:pos="13740"/>
+          <w:tab w:val="left" w:pos="14656"/>
+        </w:tabs>
+        <w:spacing w:after="0" w:line="240" w:lineRule="auto"/>
+        <w:rPr>
+          <w:rFonts w:ascii="Courier New" w:eastAsia="Times New Roman" w:hAnsi="Courier New" w:cs="Courier New"/>
+          <w:color w:val="000000"/>
+          <w:sz w:val="18"/>
+          <w:szCs w:val="18"/>
+          <w:lang w:eastAsia="es-MX"/>
+        </w:rPr>
+      </w:pPr>
+      <w:proofErr w:type="spellStart"/>
+      <w:proofErr w:type="gramStart"/>
+      <w:r>
+        <w:rPr>
+          <w:rFonts w:ascii="Courier New" w:eastAsia="Times New Roman" w:hAnsi="Courier New" w:cs="Courier New"/>
+          <w:color w:val="000000"/>
+          <w:sz w:val="18"/>
+          <w:szCs w:val="18"/>
+          <w:shd w:val="clear" w:color="auto" w:fill="D9E6FF"/>
+          <w:lang w:eastAsia="es-MX"/>
+        </w:rPr>
+        <w:t>mResumenOperaciones</w:t>
+      </w:r>
+      <w:proofErr w:type="spellEnd"/>
+      <w:proofErr w:type="gramEnd"/>
+    </w:p>
+    <w:p>
+      <w:pPr>
+        <w:shd w:val="clear" w:color="auto" w:fill="FFFFFF"/>
+        <w:tabs>
+          <w:tab w:val="left" w:pos="916"/>
+          <w:tab w:val="left" w:pos="1832"/>
+          <w:tab w:val="left" w:pos="2748"/>
+          <w:tab w:val="left" w:pos="3664"/>
+          <w:tab w:val="left" w:pos="4580"/>
+          <w:tab w:val="left" w:pos="5496"/>
+          <w:tab w:val="left" w:pos="6412"/>
+          <w:tab w:val="left" w:pos="7328"/>
+          <w:tab w:val="left" w:pos="8244"/>
+          <w:tab w:val="left" w:pos="9160"/>
+          <w:tab w:val="left" w:pos="10076"/>
+          <w:tab w:val="left" w:pos="10992"/>
+          <w:tab w:val="left" w:pos="11908"/>
+          <w:tab w:val="left" w:pos="12824"/>
+          <w:tab w:val="left" w:pos="13740"/>
+          <w:tab w:val="left" w:pos="14656"/>
+        </w:tabs>
+        <w:spacing w:after="0" w:line="240" w:lineRule="auto"/>
+        <w:rPr>
+          <w:rFonts w:ascii="Courier New" w:eastAsia="Times New Roman" w:hAnsi="Courier New" w:cs="Courier New"/>
+          <w:color w:val="000000"/>
+          <w:sz w:val="18"/>
+          <w:szCs w:val="18"/>
+          <w:lang w:eastAsia="es-MX"/>
+        </w:rPr>
+      </w:pPr>
+    </w:p>
+    <w:p>
+      <w:pPr>
+        <w:shd w:val="clear" w:color="auto" w:fill="FFFFFF"/>
+        <w:tabs>
+          <w:tab w:val="left" w:pos="916"/>
+          <w:tab w:val="left" w:pos="1832"/>
+          <w:tab w:val="left" w:pos="2748"/>
+          <w:tab w:val="left" w:pos="3664"/>
+          <w:tab w:val="left" w:pos="4580"/>
+          <w:tab w:val="left" w:pos="5496"/>
+          <w:tab w:val="left" w:pos="6412"/>
+          <w:tab w:val="left" w:pos="7328"/>
+          <w:tab w:val="left" w:pos="8244"/>
+          <w:tab w:val="left" w:pos="9160"/>
+          <w:tab w:val="left" w:pos="10076"/>
+          <w:tab w:val="left" w:pos="10992"/>
+          <w:tab w:val="left" w:pos="11908"/>
+          <w:tab w:val="left" w:pos="12824"/>
+          <w:tab w:val="left" w:pos="13740"/>
+          <w:tab w:val="left" w:pos="14656"/>
+        </w:tabs>
+        <w:spacing w:after="0" w:line="240" w:lineRule="auto"/>
+        <w:rPr>
+          <w:rFonts w:ascii="Courier New" w:eastAsia="Times New Roman" w:hAnsi="Courier New" w:cs="Courier New"/>
+          <w:color w:val="000000"/>
+          <w:sz w:val="18"/>
+          <w:szCs w:val="18"/>
+          <w:lang w:eastAsia="es-MX"/>
+        </w:rPr>
+      </w:pPr>
+      <w:proofErr w:type="spellStart"/>
+      <w:proofErr w:type="gramStart"/>
+      <w:r>
+        <w:rPr>
+          <w:rFonts w:ascii="Courier New" w:eastAsia="Times New Roman" w:hAnsi="Courier New" w:cs="Courier New"/>
+          <w:color w:val="000000"/>
+          <w:sz w:val="18"/>
+          <w:szCs w:val="18"/>
+          <w:shd w:val="clear" w:color="auto" w:fill="D9E6FF"/>
+          <w:lang w:eastAsia="es-MX"/>
+        </w:rPr>
+        <w:t>pResumenDepositos</w:t>
+      </w:r>
+      <w:proofErr w:type="spellEnd"/>
+      <w:proofErr w:type="gramEnd"/>
+    </w:p>
+    <w:p>
+      <w:pPr>
+        <w:shd w:val="clear" w:color="auto" w:fill="FFFFFF"/>
+        <w:tabs>
+          <w:tab w:val="left" w:pos="916"/>
+          <w:tab w:val="left" w:pos="1832"/>
+          <w:tab w:val="left" w:pos="2748"/>
+          <w:tab w:val="left" w:pos="3664"/>
+          <w:tab w:val="left" w:pos="4580"/>
+          <w:tab w:val="left" w:pos="5496"/>
+          <w:tab w:val="left" w:pos="6412"/>
+          <w:tab w:val="left" w:pos="7328"/>
+          <w:tab w:val="left" w:pos="8244"/>
+          <w:tab w:val="left" w:pos="9160"/>
+          <w:tab w:val="left" w:pos="10076"/>
+          <w:tab w:val="left" w:pos="10992"/>
+          <w:tab w:val="left" w:pos="11908"/>
+          <w:tab w:val="left" w:pos="12824"/>
+          <w:tab w:val="left" w:pos="13740"/>
+          <w:tab w:val="left" w:pos="14656"/>
+        </w:tabs>
+        <w:spacing w:after="0" w:line="240" w:lineRule="auto"/>
+        <w:rPr>
+          <w:rFonts w:ascii="Courier New" w:eastAsia="Times New Roman" w:hAnsi="Courier New" w:cs="Courier New"/>
+          <w:color w:val="000000"/>
+          <w:sz w:val="18"/>
+          <w:szCs w:val="18"/>
+          <w:lang w:eastAsia="es-MX"/>
+        </w:rPr>
+      </w:pPr>
+    </w:p>
+    <w:p>
+      <w:pPr>
+        <w:shd w:val="clear" w:color="auto" w:fill="FFFFFF"/>
+        <w:tabs>
+          <w:tab w:val="left" w:pos="916"/>
+          <w:tab w:val="left" w:pos="1832"/>
+          <w:tab w:val="left" w:pos="2748"/>
+          <w:tab w:val="left" w:pos="3664"/>
+          <w:tab w:val="left" w:pos="4580"/>
+          <w:tab w:val="left" w:pos="5496"/>
+          <w:tab w:val="left" w:pos="6412"/>
+          <w:tab w:val="left" w:pos="7328"/>
+          <w:tab w:val="left" w:pos="8244"/>
+          <w:tab w:val="left" w:pos="9160"/>
+          <w:tab w:val="left" w:pos="10076"/>
+          <w:tab w:val="left" w:pos="10992"/>
+          <w:tab w:val="left" w:pos="11908"/>
+          <w:tab w:val="left" w:pos="12824"/>
+          <w:tab w:val="left" w:pos="13740"/>
+          <w:tab w:val="left" w:pos="14656"/>
+        </w:tabs>
+        <w:spacing w:after="0" w:line="240" w:lineRule="auto"/>
+        <w:rPr>
+          <w:rFonts w:ascii="Courier New" w:eastAsia="Times New Roman" w:hAnsi="Courier New" w:cs="Courier New"/>
+          <w:color w:val="000000"/>
+          <w:sz w:val="18"/>
+          <w:szCs w:val="18"/>
+          <w:lang w:eastAsia="es-MX"/>
+        </w:rPr>
+      </w:pPr>
+      <w:proofErr w:type="spellStart"/>
+      <w:proofErr w:type="gramStart"/>
+      <w:r>
+        <w:rPr>
+          <w:rFonts w:ascii="Courier New" w:eastAsia="Times New Roman" w:hAnsi="Courier New" w:cs="Courier New"/>
+          <w:color w:val="000000"/>
+          <w:sz w:val="18"/>
+          <w:szCs w:val="18"/>
+          <w:shd w:val="clear" w:color="auto" w:fill="D9E6FF"/>
+          <w:lang w:eastAsia="es-MX"/>
+        </w:rPr>
+        <w:t>mResumenPorBanco</w:t>
+      </w:r>
+      <w:proofErr w:type="spellEnd"/>
+      <w:proofErr w:type="gramEnd"/>
+    </w:p>
+    <w:p>
+      <w:pPr>
+        <w:shd w:val="clear" w:color="auto" w:fill="FFFFFF"/>
+        <w:tabs>
+          <w:tab w:val="left" w:pos="916"/>
+          <w:tab w:val="left" w:pos="1832"/>
+          <w:tab w:val="left" w:pos="2748"/>
+          <w:tab w:val="left" w:pos="3664"/>
+          <w:tab w:val="left" w:pos="4580"/>
+          <w:tab w:val="left" w:pos="5496"/>
+          <w:tab w:val="left" w:pos="6412"/>
+          <w:tab w:val="left" w:pos="7328"/>
+          <w:tab w:val="left" w:pos="8244"/>
+          <w:tab w:val="left" w:pos="9160"/>
+          <w:tab w:val="left" w:pos="10076"/>
+          <w:tab w:val="left" w:pos="10992"/>
+          <w:tab w:val="left" w:pos="11908"/>
+          <w:tab w:val="left" w:pos="12824"/>
+          <w:tab w:val="left" w:pos="13740"/>
+          <w:tab w:val="left" w:pos="14656"/>
+        </w:tabs>
+        <w:spacing w:after="0" w:line="240" w:lineRule="auto"/>
+        <w:rPr>
+          <w:rFonts w:ascii="Courier New" w:eastAsia="Times New Roman" w:hAnsi="Courier New" w:cs="Courier New"/>
+          <w:color w:val="000000"/>
+          <w:sz w:val="18"/>
+          <w:szCs w:val="18"/>
+          <w:lang w:eastAsia="es-MX"/>
+        </w:rPr>
+      </w:pPr>
+    </w:p>
+    <w:p>
+      <w:pPr>
+        <w:shd w:val="clear" w:color="auto" w:fill="FFFFFF"/>
+        <w:tabs>
+          <w:tab w:val="left" w:pos="916"/>
+          <w:tab w:val="left" w:pos="1832"/>
+          <w:tab w:val="left" w:pos="2748"/>
+          <w:tab w:val="left" w:pos="3664"/>
+          <w:tab w:val="left" w:pos="4580"/>
+          <w:tab w:val="left" w:pos="5496"/>
+          <w:tab w:val="left" w:pos="6412"/>
+          <w:tab w:val="left" w:pos="7328"/>
+          <w:tab w:val="left" w:pos="8244"/>
+          <w:tab w:val="left" w:pos="9160"/>
+          <w:tab w:val="left" w:pos="10076"/>
+          <w:tab w:val="left" w:pos="10992"/>
+          <w:tab w:val="left" w:pos="11908"/>
+          <w:tab w:val="left" w:pos="12824"/>
+          <w:tab w:val="left" w:pos="13740"/>
+          <w:tab w:val="left" w:pos="14656"/>
+        </w:tabs>
+        <w:spacing w:after="0" w:line="240" w:lineRule="auto"/>
+        <w:rPr>
+          <w:rFonts w:ascii="Courier New" w:eastAsia="Times New Roman" w:hAnsi="Courier New" w:cs="Courier New"/>
+          <w:color w:val="000000"/>
+          <w:sz w:val="18"/>
+          <w:szCs w:val="18"/>
+          <w:lang w:eastAsia="es-MX"/>
+        </w:rPr>
+      </w:pPr>
+      <w:proofErr w:type="spellStart"/>
+      <w:proofErr w:type="gramStart"/>
+      <w:r>
+        <w:rPr>
+          <w:rFonts w:ascii="Courier New" w:eastAsia="Times New Roman" w:hAnsi="Courier New" w:cs="Courier New"/>
+          <w:color w:val="7A7A43"/>
+          <w:sz w:val="18"/>
+          <w:szCs w:val="18"/>
+          <w:lang w:eastAsia="es-MX"/>
+        </w:rPr>
+        <w:t>mRretirosPorHora</w:t>
+      </w:r>
+      <w:proofErr w:type="spellEnd"/>
+      <w:proofErr w:type="gramEnd"/>
+    </w:p>
+    <w:p>
+      <w:pPr>
+        <w:shd w:val="clear" w:color="auto" w:fill="FFFFFF"/>
+        <w:tabs>
+          <w:tab w:val="left" w:pos="916"/>
+          <w:tab w:val="left" w:pos="1832"/>
+          <w:tab w:val="left" w:pos="2748"/>
+          <w:tab w:val="left" w:pos="3664"/>
+          <w:tab w:val="left" w:pos="4580"/>
+          <w:tab w:val="left" w:pos="5496"/>
+          <w:tab w:val="left" w:pos="6412"/>
+          <w:tab w:val="left" w:pos="7328"/>
+          <w:tab w:val="left" w:pos="8244"/>
+          <w:tab w:val="left" w:pos="9160"/>
+          <w:tab w:val="left" w:pos="10076"/>
+          <w:tab w:val="left" w:pos="10992"/>
+          <w:tab w:val="left" w:pos="11908"/>
+          <w:tab w:val="left" w:pos="12824"/>
+          <w:tab w:val="left" w:pos="13740"/>
+          <w:tab w:val="left" w:pos="14656"/>
+        </w:tabs>
+        <w:spacing w:after="0" w:line="240" w:lineRule="auto"/>
+        <w:rPr>
+          <w:rFonts w:ascii="Courier New" w:eastAsia="Times New Roman" w:hAnsi="Courier New" w:cs="Courier New"/>
+          <w:color w:val="000000"/>
+          <w:sz w:val="18"/>
+          <w:szCs w:val="18"/>
+          <w:lang w:eastAsia="es-MX"/>
+        </w:rPr>
+      </w:pPr>
+    </w:p>
+    <w:p>
+      <w:pPr>
+        <w:shd w:val="clear" w:color="auto" w:fill="FFFFFF"/>
+        <w:tabs>
+          <w:tab w:val="left" w:pos="916"/>
+          <w:tab w:val="left" w:pos="1832"/>
+          <w:tab w:val="left" w:pos="2748"/>
+          <w:tab w:val="left" w:pos="3664"/>
+          <w:tab w:val="left" w:pos="4580"/>
+          <w:tab w:val="left" w:pos="5496"/>
+          <w:tab w:val="left" w:pos="6412"/>
+          <w:tab w:val="left" w:pos="7328"/>
+          <w:tab w:val="left" w:pos="8244"/>
+          <w:tab w:val="left" w:pos="9160"/>
+          <w:tab w:val="left" w:pos="10076"/>
+          <w:tab w:val="left" w:pos="10992"/>
+          <w:tab w:val="left" w:pos="11908"/>
+          <w:tab w:val="left" w:pos="12824"/>
+          <w:tab w:val="left" w:pos="13740"/>
+          <w:tab w:val="left" w:pos="14656"/>
+        </w:tabs>
+        <w:spacing w:after="0" w:line="240" w:lineRule="auto"/>
+        <w:rPr>
+          <w:rFonts w:ascii="Courier New" w:eastAsia="Times New Roman" w:hAnsi="Courier New" w:cs="Courier New"/>
+          <w:color w:val="000000"/>
+          <w:sz w:val="18"/>
+          <w:szCs w:val="18"/>
+          <w:lang w:eastAsia="es-MX"/>
+        </w:rPr>
+      </w:pPr>
+      <w:proofErr w:type="spellStart"/>
+      <w:proofErr w:type="gramStart"/>
+      <w:r>
+        <w:rPr>
+          <w:rFonts w:ascii="Courier New" w:eastAsia="Times New Roman" w:hAnsi="Courier New" w:cs="Courier New"/>
+          <w:color w:val="000000"/>
+          <w:sz w:val="18"/>
+          <w:szCs w:val="18"/>
+          <w:shd w:val="clear" w:color="auto" w:fill="D9E6FF"/>
+          <w:lang w:eastAsia="es-MX"/>
+        </w:rPr>
+        <w:t>obtenNumeroDePaginasLog</w:t>
+      </w:r>
+      <w:proofErr w:type="spellEnd"/>
+      <w:proofErr w:type="gramEnd"/>
+    </w:p>
+    <w:p>
+      <w:pPr>
+        <w:shd w:val="clear" w:color="auto" w:fill="FFFFFF"/>
+        <w:tabs>
+          <w:tab w:val="left" w:pos="916"/>
+          <w:tab w:val="left" w:pos="1832"/>
+          <w:tab w:val="left" w:pos="2748"/>
+          <w:tab w:val="left" w:pos="3664"/>
+          <w:tab w:val="left" w:pos="4580"/>
+          <w:tab w:val="left" w:pos="5496"/>
+          <w:tab w:val="left" w:pos="6412"/>
+          <w:tab w:val="left" w:pos="7328"/>
+          <w:tab w:val="left" w:pos="8244"/>
+          <w:tab w:val="left" w:pos="9160"/>
+          <w:tab w:val="left" w:pos="10076"/>
+          <w:tab w:val="left" w:pos="10992"/>
+          <w:tab w:val="left" w:pos="11908"/>
+          <w:tab w:val="left" w:pos="12824"/>
+          <w:tab w:val="left" w:pos="13740"/>
+          <w:tab w:val="left" w:pos="14656"/>
+        </w:tabs>
+        <w:spacing w:after="0" w:line="240" w:lineRule="auto"/>
+        <w:rPr>
+          <w:rFonts w:ascii="Courier New" w:eastAsia="Times New Roman" w:hAnsi="Courier New" w:cs="Courier New"/>
+          <w:color w:val="000000"/>
+          <w:sz w:val="18"/>
+          <w:szCs w:val="18"/>
+          <w:lang w:eastAsia="es-MX"/>
+        </w:rPr>
+      </w:pPr>
+    </w:p>
+    <w:p>
+      <w:pPr>
+        <w:shd w:val="clear" w:color="auto" w:fill="FFFFFF"/>
+        <w:tabs>
+          <w:tab w:val="left" w:pos="916"/>
+          <w:tab w:val="left" w:pos="1832"/>
+          <w:tab w:val="left" w:pos="2748"/>
+          <w:tab w:val="left" w:pos="3664"/>
+          <w:tab w:val="left" w:pos="4580"/>
+          <w:tab w:val="left" w:pos="5496"/>
+          <w:tab w:val="left" w:pos="6412"/>
+          <w:tab w:val="left" w:pos="7328"/>
+          <w:tab w:val="left" w:pos="8244"/>
+          <w:tab w:val="left" w:pos="9160"/>
+          <w:tab w:val="left" w:pos="10076"/>
+          <w:tab w:val="left" w:pos="10992"/>
+          <w:tab w:val="left" w:pos="11908"/>
+          <w:tab w:val="left" w:pos="12824"/>
+          <w:tab w:val="left" w:pos="13740"/>
+          <w:tab w:val="left" w:pos="14656"/>
+        </w:tabs>
+        <w:spacing w:after="0" w:line="240" w:lineRule="auto"/>
+        <w:rPr>
+          <w:rFonts w:ascii="Courier New" w:eastAsia="Times New Roman" w:hAnsi="Courier New" w:cs="Courier New"/>
+          <w:color w:val="000000"/>
+          <w:sz w:val="18"/>
+          <w:szCs w:val="18"/>
+          <w:lang w:eastAsia="es-MX"/>
+        </w:rPr>
+      </w:pPr>
+      <w:proofErr w:type="spellStart"/>
+      <w:proofErr w:type="gramStart"/>
+      <w:r>
+        <w:rPr>
+          <w:rFonts w:ascii="Courier New" w:eastAsia="Times New Roman" w:hAnsi="Courier New" w:cs="Courier New"/>
+          <w:color w:val="000000"/>
+          <w:sz w:val="18"/>
+          <w:szCs w:val="18"/>
+          <w:shd w:val="clear" w:color="auto" w:fill="D9E6FF"/>
+          <w:lang w:eastAsia="es-MX"/>
+        </w:rPr>
+        <w:t>obtenDatosJournal</w:t>
+      </w:r>
+      <w:proofErr w:type="spellEnd"/>
+      <w:proofErr w:type="gramEnd"/>
+    </w:p>
+    <w:p>
+      <w:pPr>
+        <w:shd w:val="clear" w:color="auto" w:fill="FFFFFF"/>
+        <w:tabs>
+          <w:tab w:val="left" w:pos="916"/>
+          <w:tab w:val="left" w:pos="1832"/>
+          <w:tab w:val="left" w:pos="2748"/>
+          <w:tab w:val="left" w:pos="3664"/>
+          <w:tab w:val="left" w:pos="4580"/>
+          <w:tab w:val="left" w:pos="5496"/>
+          <w:tab w:val="left" w:pos="6412"/>
+          <w:tab w:val="left" w:pos="7328"/>
+          <w:tab w:val="left" w:pos="8244"/>
+          <w:tab w:val="left" w:pos="9160"/>
+          <w:tab w:val="left" w:pos="10076"/>
+          <w:tab w:val="left" w:pos="10992"/>
+          <w:tab w:val="left" w:pos="11908"/>
+          <w:tab w:val="left" w:pos="12824"/>
+          <w:tab w:val="left" w:pos="13740"/>
+          <w:tab w:val="left" w:pos="14656"/>
+        </w:tabs>
+        <w:spacing w:after="0" w:line="240" w:lineRule="auto"/>
+        <w:rPr>
+          <w:rFonts w:ascii="Courier New" w:eastAsia="Times New Roman" w:hAnsi="Courier New" w:cs="Courier New"/>
+          <w:color w:val="000000"/>
+          <w:sz w:val="18"/>
+          <w:szCs w:val="18"/>
+          <w:lang w:eastAsia="es-MX"/>
+        </w:rPr>
+      </w:pPr>
+    </w:p>
+    <w:p>
+      <w:pPr>
+        <w:shd w:val="clear" w:color="auto" w:fill="FFFFFF"/>
+        <w:tabs>
+          <w:tab w:val="left" w:pos="916"/>
+          <w:tab w:val="left" w:pos="1832"/>
+          <w:tab w:val="left" w:pos="2748"/>
+          <w:tab w:val="left" w:pos="3664"/>
+          <w:tab w:val="left" w:pos="4580"/>
+          <w:tab w:val="left" w:pos="5496"/>
+          <w:tab w:val="left" w:pos="6412"/>
+          <w:tab w:val="left" w:pos="7328"/>
+          <w:tab w:val="left" w:pos="8244"/>
+          <w:tab w:val="left" w:pos="9160"/>
+          <w:tab w:val="left" w:pos="10076"/>
+          <w:tab w:val="left" w:pos="10992"/>
+          <w:tab w:val="left" w:pos="11908"/>
+          <w:tab w:val="left" w:pos="12824"/>
+          <w:tab w:val="left" w:pos="13740"/>
+          <w:tab w:val="left" w:pos="14656"/>
+        </w:tabs>
+        <w:spacing w:after="0" w:line="240" w:lineRule="auto"/>
+        <w:rPr>
+          <w:rFonts w:ascii="Courier New" w:eastAsia="Times New Roman" w:hAnsi="Courier New" w:cs="Courier New"/>
+          <w:color w:val="000000"/>
+          <w:sz w:val="18"/>
+          <w:szCs w:val="18"/>
+          <w:lang w:eastAsia="es-MX"/>
+        </w:rPr>
+      </w:pPr>
+      <w:proofErr w:type="spellStart"/>
+      <w:proofErr w:type="gramStart"/>
+      <w:r>
+        <w:rPr>
+          <w:rFonts w:ascii="Courier New" w:eastAsia="Times New Roman" w:hAnsi="Courier New" w:cs="Courier New"/>
+          <w:color w:val="000000"/>
+          <w:sz w:val="18"/>
+          <w:szCs w:val="18"/>
+          <w:shd w:val="clear" w:color="auto" w:fill="D9E6FF"/>
+          <w:lang w:eastAsia="es-MX"/>
+        </w:rPr>
+        <w:t>pDenominacionesBilletes</w:t>
+      </w:r>
+      <w:proofErr w:type="spellEnd"/>
+      <w:proofErr w:type="gramEnd"/>
+    </w:p>
+    <w:p>
+      <w:pPr>
+        <w:shd w:val="clear" w:color="auto" w:fill="FFFFFF"/>
+        <w:tabs>
+          <w:tab w:val="left" w:pos="916"/>
+          <w:tab w:val="left" w:pos="1832"/>
+          <w:tab w:val="left" w:pos="2748"/>
+          <w:tab w:val="left" w:pos="3664"/>
+          <w:tab w:val="left" w:pos="4580"/>
+          <w:tab w:val="left" w:pos="5496"/>
+          <w:tab w:val="left" w:pos="6412"/>
+          <w:tab w:val="left" w:pos="7328"/>
+          <w:tab w:val="left" w:pos="8244"/>
+          <w:tab w:val="left" w:pos="9160"/>
+          <w:tab w:val="left" w:pos="10076"/>
+          <w:tab w:val="left" w:pos="10992"/>
+          <w:tab w:val="left" w:pos="11908"/>
+          <w:tab w:val="left" w:pos="12824"/>
+          <w:tab w:val="left" w:pos="13740"/>
+          <w:tab w:val="left" w:pos="14656"/>
+        </w:tabs>
+        <w:spacing w:after="0" w:line="240" w:lineRule="auto"/>
+        <w:rPr>
+          <w:rFonts w:ascii="Courier New" w:eastAsia="Times New Roman" w:hAnsi="Courier New" w:cs="Courier New"/>
+          <w:color w:val="000000"/>
+          <w:sz w:val="18"/>
+          <w:szCs w:val="18"/>
+          <w:lang w:eastAsia="es-MX"/>
+        </w:rPr>
+      </w:pPr>
+    </w:p>
+    <w:p>
+      <w:pPr>
+        <w:shd w:val="clear" w:color="auto" w:fill="FFFFFF"/>
+        <w:tabs>
+          <w:tab w:val="left" w:pos="916"/>
+          <w:tab w:val="left" w:pos="1832"/>
+          <w:tab w:val="left" w:pos="2748"/>
+          <w:tab w:val="left" w:pos="3664"/>
+          <w:tab w:val="left" w:pos="4580"/>
+          <w:tab w:val="left" w:pos="5496"/>
+          <w:tab w:val="left" w:pos="6412"/>
+          <w:tab w:val="left" w:pos="7328"/>
+          <w:tab w:val="left" w:pos="8244"/>
+          <w:tab w:val="left" w:pos="9160"/>
+          <w:tab w:val="left" w:pos="10076"/>
+          <w:tab w:val="left" w:pos="10992"/>
+          <w:tab w:val="left" w:pos="11908"/>
+          <w:tab w:val="left" w:pos="12824"/>
+          <w:tab w:val="left" w:pos="13740"/>
+          <w:tab w:val="left" w:pos="14656"/>
+        </w:tabs>
+        <w:spacing w:after="0" w:line="240" w:lineRule="auto"/>
+        <w:rPr>
+          <w:rFonts w:eastAsia="Times New Roman" w:cstheme="minorHAnsi"/>
+          <w:b/>
+          <w:color w:val="000000"/>
+          <w:sz w:val="18"/>
+          <w:szCs w:val="18"/>
+          <w:lang w:eastAsia="es-MX"/>
+        </w:rPr>
+      </w:pPr>
+    </w:p>
+    <w:p>
+      <w:pPr>
+        <w:spacing w:after="0" w:line="240" w:lineRule="auto"/>
+        <w:rPr>
+          <w:rFonts w:eastAsia="Times New Roman" w:cstheme="minorHAnsi"/>
+          <w:b/>
+          <w:color w:val="7A7A43"/>
+          <w:sz w:val="24"/>
+          <w:szCs w:val="18"/>
+          <w:lang w:eastAsia="es-MX"/>
+        </w:rPr>
+      </w:pPr>
+    </w:p>
+    <w:p>
+      <w:pPr>
+        <w:spacing w:after="0" w:line="240" w:lineRule="auto"/>
+        <w:rPr>
+          <w:rFonts w:eastAsia="Times New Roman" w:cstheme="minorHAnsi"/>
+          <w:b/>
+          <w:color w:val="7A7A43"/>
+          <w:sz w:val="24"/>
+          <w:szCs w:val="18"/>
+          <w:lang w:eastAsia="es-MX"/>
+        </w:rPr>
+      </w:pPr>
+    </w:p>
+    <w:p>
+      <w:pPr>
+        <w:spacing w:after="0" w:line="240" w:lineRule="auto"/>
+        <w:rPr>
+          <w:rFonts w:eastAsia="Times New Roman" w:cstheme="minorHAnsi"/>
+          <w:b/>
+          <w:color w:val="7A7A43"/>
+          <w:sz w:val="24"/>
+          <w:szCs w:val="18"/>
+          <w:lang w:eastAsia="es-MX"/>
+        </w:rPr>
+      </w:pPr>
+    </w:p>
+    <w:p>
+      <w:pPr>
+        <w:spacing w:after="0" w:line="240" w:lineRule="auto"/>
+        <w:rPr>
+          <w:rFonts w:eastAsia="Times New Roman" w:cstheme="minorHAnsi"/>
+          <w:b/>
+          <w:color w:val="000000" w:themeColor="text1"/>
+          <w:sz w:val="24"/>
+          <w:szCs w:val="18"/>
+          <w:lang w:eastAsia="es-MX"/>
+        </w:rPr>
+      </w:pPr>
+      <w:r>
+        <w:rPr>
+          <w:rFonts w:eastAsia="Times New Roman" w:cstheme="minorHAnsi"/>
+          <w:b/>
+          <w:color w:val="000000" w:themeColor="text1"/>
+          <w:sz w:val="24"/>
+          <w:szCs w:val="18"/>
+          <w:lang w:eastAsia="es-MX"/>
+        </w:rPr>
+        <w:lastRenderedPageBreak/>
+        <w:t>Recuperar la información de las últimas páginas del log después de la última consulta en caso de ser el mismo ATM, las mismas fechas y horas.</w:t>
+      </w:r>
+    </w:p>
+    <w:p>
+      <w:pPr>
+        <w:spacing w:after="0" w:line="240" w:lineRule="auto"/>
+        <w:rPr>
+          <w:rFonts w:cstheme="minorHAnsi"/>
+          <w:sz w:val="24"/>
+          <w:szCs w:val="24"/>
+        </w:rPr>
+      </w:pPr>
+    </w:p>
+    <w:p>
+      <w:pPr>
+        <w:pStyle w:val="Prrafodelista"/>
+        <w:numPr>
+          <w:ilvl w:val="0"/>
+          <w:numId w:val="6"/>
+        </w:numPr>
+        <w:spacing w:after="0" w:line="240" w:lineRule="auto"/>
+        <w:rPr>
+          <w:rFonts w:cstheme="minorHAnsi"/>
+          <w:sz w:val="24"/>
+          <w:szCs w:val="24"/>
+        </w:rPr>
+      </w:pPr>
+      <w:r>
+        <w:rPr>
+          <w:rFonts w:cstheme="minorHAnsi"/>
+          <w:sz w:val="24"/>
+          <w:szCs w:val="24"/>
+        </w:rPr>
+        <w:t>Obtener</w:t>
+      </w:r>
+      <w:r>
+        <w:rPr>
+          <w:rFonts w:cstheme="minorHAnsi"/>
+          <w:sz w:val="24"/>
+          <w:szCs w:val="24"/>
+        </w:rPr>
+        <w:t xml:space="preserve"> el número de páginas y registros.</w:t>
+      </w:r>
+    </w:p>
+    <w:p>
+      <w:pPr>
+        <w:pStyle w:val="Prrafodelista"/>
+        <w:numPr>
+          <w:ilvl w:val="0"/>
+          <w:numId w:val="6"/>
+        </w:numPr>
+        <w:spacing w:after="0" w:line="240" w:lineRule="auto"/>
+        <w:rPr>
+          <w:rFonts w:cstheme="minorHAnsi"/>
+          <w:sz w:val="24"/>
+          <w:szCs w:val="24"/>
+        </w:rPr>
+      </w:pPr>
+      <w:r>
+        <w:rPr>
+          <w:rFonts w:cstheme="minorHAnsi"/>
+          <w:sz w:val="24"/>
+          <w:szCs w:val="24"/>
+        </w:rPr>
+        <w:t>Verificar si las fechas, horas y el atm son los mismos que la consulta anterior, en caso de no ser así, continuar con el paso 3, de lo contrario, continuar con los pasos de este mismo punto.</w:t>
+      </w:r>
+      <w:r>
+        <w:rPr>
+          <w:rFonts w:cstheme="minorHAnsi"/>
+          <w:sz w:val="24"/>
+          <w:szCs w:val="24"/>
+        </w:rPr>
+        <w:t xml:space="preserve"> </w:t>
+      </w:r>
+    </w:p>
+    <w:p>
+      <w:pPr>
+        <w:pStyle w:val="Prrafodelista"/>
+        <w:numPr>
+          <w:ilvl w:val="1"/>
+          <w:numId w:val="6"/>
+        </w:numPr>
+        <w:spacing w:after="0" w:line="240" w:lineRule="auto"/>
+        <w:rPr>
+          <w:rFonts w:cstheme="minorHAnsi"/>
+          <w:sz w:val="24"/>
+          <w:szCs w:val="24"/>
+        </w:rPr>
+      </w:pPr>
+      <w:r>
+        <w:rPr>
+          <w:rFonts w:cstheme="minorHAnsi"/>
+          <w:sz w:val="24"/>
+          <w:szCs w:val="24"/>
+        </w:rPr>
+        <w:t xml:space="preserve">Concatenar la fecha, hora y el atm actual y dejarlos en la variable </w:t>
+      </w:r>
+      <w:proofErr w:type="spellStart"/>
+      <w:r>
+        <w:rPr>
+          <w:rFonts w:cstheme="minorHAnsi"/>
+          <w:i/>
+          <w:color w:val="3B3838" w:themeColor="background2" w:themeShade="40"/>
+          <w:sz w:val="24"/>
+          <w:szCs w:val="24"/>
+        </w:rPr>
+        <w:t>paramsConsultaActual</w:t>
+      </w:r>
+      <w:proofErr w:type="spellEnd"/>
+      <w:r>
+        <w:rPr>
+          <w:rFonts w:cstheme="minorHAnsi"/>
+          <w:sz w:val="24"/>
+          <w:szCs w:val="24"/>
+        </w:rPr>
+        <w:t>.</w:t>
+      </w:r>
+    </w:p>
+    <w:p>
+      <w:pPr>
+        <w:pStyle w:val="Prrafodelista"/>
+        <w:numPr>
+          <w:ilvl w:val="1"/>
+          <w:numId w:val="6"/>
+        </w:numPr>
+        <w:spacing w:after="0" w:line="240" w:lineRule="auto"/>
+        <w:rPr>
+          <w:rFonts w:cstheme="minorHAnsi"/>
+          <w:sz w:val="24"/>
+          <w:szCs w:val="24"/>
+        </w:rPr>
+      </w:pPr>
+      <w:r>
+        <w:rPr>
+          <w:rFonts w:cstheme="minorHAnsi"/>
+          <w:sz w:val="24"/>
+          <w:szCs w:val="24"/>
+        </w:rPr>
+        <w:t xml:space="preserve">Comparar el valor del paso anterior con el valor de la variable </w:t>
+      </w:r>
+      <w:proofErr w:type="spellStart"/>
+      <w:r>
+        <w:rPr>
+          <w:rFonts w:cstheme="minorHAnsi"/>
+          <w:i/>
+          <w:color w:val="3B3838" w:themeColor="background2" w:themeShade="40"/>
+          <w:sz w:val="24"/>
+          <w:szCs w:val="24"/>
+        </w:rPr>
+        <w:t>paramsConsultaA</w:t>
+      </w:r>
+      <w:r>
+        <w:rPr>
+          <w:rFonts w:cstheme="minorHAnsi"/>
+          <w:i/>
+          <w:color w:val="3B3838" w:themeColor="background2" w:themeShade="40"/>
+          <w:sz w:val="24"/>
+          <w:szCs w:val="24"/>
+        </w:rPr>
+        <w:t>nterior</w:t>
+      </w:r>
+      <w:proofErr w:type="spellEnd"/>
+      <w:r>
+        <w:rPr>
+          <w:rFonts w:cstheme="minorHAnsi"/>
+          <w:i/>
+          <w:color w:val="3B3838" w:themeColor="background2" w:themeShade="40"/>
+          <w:sz w:val="24"/>
+          <w:szCs w:val="24"/>
+        </w:rPr>
+        <w:t>.</w:t>
+      </w:r>
+    </w:p>
+    <w:p>
+      <w:pPr>
+        <w:pStyle w:val="Prrafodelista"/>
+        <w:numPr>
+          <w:ilvl w:val="1"/>
+          <w:numId w:val="6"/>
+        </w:numPr>
+        <w:spacing w:after="0" w:line="240" w:lineRule="auto"/>
+        <w:rPr>
+          <w:rFonts w:cstheme="minorHAnsi"/>
+          <w:sz w:val="24"/>
+          <w:szCs w:val="24"/>
+        </w:rPr>
+      </w:pPr>
+      <w:r>
+        <w:rPr>
+          <w:rFonts w:cstheme="minorHAnsi"/>
+          <w:sz w:val="24"/>
+          <w:szCs w:val="24"/>
+        </w:rPr>
+        <w:t xml:space="preserve">Si los datos anteriores son idénticos, se debe de realizar una nueva consulta de los datos del </w:t>
+      </w:r>
+      <w:proofErr w:type="spellStart"/>
+      <w:r>
+        <w:rPr>
+          <w:rFonts w:cstheme="minorHAnsi"/>
+          <w:sz w:val="24"/>
+          <w:szCs w:val="24"/>
+        </w:rPr>
+        <w:t>Journal</w:t>
+      </w:r>
+      <w:proofErr w:type="spellEnd"/>
+      <w:r>
+        <w:rPr>
+          <w:rFonts w:cstheme="minorHAnsi"/>
+          <w:sz w:val="24"/>
+          <w:szCs w:val="24"/>
+        </w:rPr>
+        <w:t xml:space="preserve"> con los mismos parámetros.</w:t>
+      </w:r>
+    </w:p>
+    <w:p>
+      <w:pPr>
+        <w:pStyle w:val="Prrafodelista"/>
+        <w:numPr>
+          <w:ilvl w:val="1"/>
+          <w:numId w:val="6"/>
+        </w:numPr>
+        <w:spacing w:after="0" w:line="240" w:lineRule="auto"/>
+        <w:rPr>
+          <w:rFonts w:cstheme="minorHAnsi"/>
+          <w:sz w:val="24"/>
+          <w:szCs w:val="24"/>
+        </w:rPr>
+      </w:pPr>
+      <w:r>
+        <w:rPr>
+          <w:rFonts w:cstheme="minorHAnsi"/>
+          <w:sz w:val="24"/>
+          <w:szCs w:val="24"/>
+        </w:rPr>
+        <w:t>Si no son iguales, se debe de hacer una consulta con los nuevos parámetros.</w:t>
+      </w:r>
+    </w:p>
+    <w:p>
+      <w:pPr>
+        <w:pStyle w:val="Prrafodelista"/>
+        <w:numPr>
+          <w:ilvl w:val="0"/>
+          <w:numId w:val="6"/>
+        </w:numPr>
+        <w:spacing w:after="0" w:line="240" w:lineRule="auto"/>
+        <w:rPr>
+          <w:rFonts w:cstheme="minorHAnsi"/>
+          <w:sz w:val="24"/>
+          <w:szCs w:val="24"/>
+        </w:rPr>
+      </w:pPr>
+      <w:r>
+        <w:rPr>
+          <w:rFonts w:cstheme="minorHAnsi"/>
+          <w:sz w:val="24"/>
+          <w:szCs w:val="24"/>
+        </w:rPr>
+        <w:t xml:space="preserve">Si los parámetros de la consulta anterior no son iguales, se debe de poner el valor cero a la variable </w:t>
+      </w:r>
+      <w:proofErr w:type="spellStart"/>
+      <w:r>
+        <w:rPr>
+          <w:rFonts w:cstheme="minorHAnsi"/>
+          <w:i/>
+          <w:color w:val="3B3838" w:themeColor="background2" w:themeShade="40"/>
+          <w:sz w:val="24"/>
+          <w:szCs w:val="24"/>
+        </w:rPr>
+        <w:t>gNumPagsConsAnterior</w:t>
+      </w:r>
+      <w:proofErr w:type="spellEnd"/>
+      <w:r>
+        <w:rPr>
+          <w:rFonts w:cstheme="minorHAnsi"/>
+          <w:i/>
+          <w:color w:val="3B3838" w:themeColor="background2" w:themeShade="40"/>
+          <w:sz w:val="24"/>
+          <w:szCs w:val="24"/>
+        </w:rPr>
+        <w:t>.</w:t>
+      </w:r>
+    </w:p>
+    <w:p>
+      <w:pPr>
+        <w:pStyle w:val="Prrafodelista"/>
+        <w:numPr>
+          <w:ilvl w:val="0"/>
+          <w:numId w:val="6"/>
+        </w:numPr>
+        <w:spacing w:after="0" w:line="240" w:lineRule="auto"/>
+        <w:rPr>
+          <w:rFonts w:cstheme="minorHAnsi"/>
+          <w:sz w:val="24"/>
+          <w:szCs w:val="24"/>
+        </w:rPr>
+      </w:pPr>
+      <w:r>
+        <w:rPr>
+          <w:rFonts w:cstheme="minorHAnsi"/>
+          <w:sz w:val="24"/>
+          <w:szCs w:val="24"/>
+        </w:rPr>
+        <w:t xml:space="preserve">Consultar los datos del </w:t>
+      </w:r>
+      <w:proofErr w:type="spellStart"/>
+      <w:r>
+        <w:rPr>
+          <w:rFonts w:cstheme="minorHAnsi"/>
+          <w:sz w:val="24"/>
+          <w:szCs w:val="24"/>
+        </w:rPr>
+        <w:t>Journal</w:t>
+      </w:r>
+      <w:proofErr w:type="spellEnd"/>
+      <w:r>
+        <w:rPr>
+          <w:rFonts w:cstheme="minorHAnsi"/>
+          <w:sz w:val="24"/>
+          <w:szCs w:val="24"/>
+        </w:rPr>
+        <w:t>.</w:t>
+      </w:r>
+    </w:p>
+    <w:p>
+      <w:pPr>
+        <w:pStyle w:val="Prrafodelista"/>
+        <w:numPr>
+          <w:ilvl w:val="1"/>
+          <w:numId w:val="6"/>
+        </w:numPr>
+        <w:spacing w:after="0" w:line="240" w:lineRule="auto"/>
+        <w:rPr>
+          <w:rFonts w:cstheme="minorHAnsi"/>
+          <w:sz w:val="24"/>
+          <w:szCs w:val="24"/>
+        </w:rPr>
+      </w:pPr>
+      <w:r>
+        <w:rPr>
+          <w:rFonts w:cstheme="minorHAnsi"/>
+          <w:sz w:val="24"/>
+          <w:szCs w:val="24"/>
+        </w:rPr>
+        <w:t xml:space="preserve">Realizar la consulta del </w:t>
+      </w:r>
+      <w:proofErr w:type="spellStart"/>
+      <w:r>
+        <w:rPr>
+          <w:rFonts w:cstheme="minorHAnsi"/>
+          <w:sz w:val="24"/>
+          <w:szCs w:val="24"/>
+        </w:rPr>
+        <w:t>Journal</w:t>
+      </w:r>
+      <w:proofErr w:type="spellEnd"/>
+      <w:r>
+        <w:rPr>
+          <w:rFonts w:cstheme="minorHAnsi"/>
+          <w:sz w:val="24"/>
+          <w:szCs w:val="24"/>
+        </w:rPr>
+        <w:t xml:space="preserve"> utilizando como página</w:t>
+      </w:r>
+      <w:r>
+        <w:rPr>
+          <w:rFonts w:cstheme="minorHAnsi"/>
+          <w:sz w:val="24"/>
+          <w:szCs w:val="24"/>
+        </w:rPr>
+        <w:t xml:space="preserve"> inicial, el valor de la variable </w:t>
+      </w:r>
+      <w:proofErr w:type="spellStart"/>
+      <w:r>
+        <w:rPr>
+          <w:rFonts w:cstheme="minorHAnsi"/>
+          <w:i/>
+          <w:color w:val="3B3838" w:themeColor="background2" w:themeShade="40"/>
+          <w:sz w:val="24"/>
+          <w:szCs w:val="24"/>
+        </w:rPr>
+        <w:t>gNumPagsConsAnterior</w:t>
+      </w:r>
+      <w:proofErr w:type="spellEnd"/>
+      <w:r>
+        <w:rPr>
+          <w:rFonts w:cstheme="minorHAnsi"/>
+          <w:i/>
+          <w:color w:val="3B3838" w:themeColor="background2" w:themeShade="40"/>
+          <w:sz w:val="24"/>
+          <w:szCs w:val="24"/>
+        </w:rPr>
+        <w:t>.</w:t>
+      </w:r>
+    </w:p>
+    <w:p>
+      <w:pPr>
+        <w:pStyle w:val="Prrafodelista"/>
+        <w:numPr>
+          <w:ilvl w:val="1"/>
+          <w:numId w:val="6"/>
+        </w:numPr>
+        <w:spacing w:after="0" w:line="240" w:lineRule="auto"/>
+        <w:rPr>
+          <w:rFonts w:cstheme="minorHAnsi"/>
+          <w:sz w:val="24"/>
+          <w:szCs w:val="24"/>
+        </w:rPr>
+      </w:pPr>
+      <w:r>
+        <w:rPr>
+          <w:rFonts w:cstheme="minorHAnsi"/>
+          <w:color w:val="3B3838" w:themeColor="background2" w:themeShade="40"/>
+          <w:sz w:val="24"/>
+          <w:szCs w:val="24"/>
+        </w:rPr>
+        <w:t xml:space="preserve">En el </w:t>
+      </w:r>
+      <w:proofErr w:type="spellStart"/>
+      <w:r>
+        <w:rPr>
+          <w:rFonts w:cstheme="minorHAnsi"/>
+          <w:color w:val="3B3838" w:themeColor="background2" w:themeShade="40"/>
+          <w:sz w:val="24"/>
+          <w:szCs w:val="24"/>
+        </w:rPr>
+        <w:t>for</w:t>
+      </w:r>
+      <w:proofErr w:type="spellEnd"/>
+      <w:r>
+        <w:rPr>
+          <w:rFonts w:cstheme="minorHAnsi"/>
+          <w:color w:val="3B3838" w:themeColor="background2" w:themeShade="40"/>
+          <w:sz w:val="24"/>
+          <w:szCs w:val="24"/>
+        </w:rPr>
+        <w:t xml:space="preserve"> en el que se realiza la consulta del </w:t>
+      </w:r>
+      <w:proofErr w:type="spellStart"/>
+      <w:r>
+        <w:rPr>
+          <w:rFonts w:cstheme="minorHAnsi"/>
+          <w:color w:val="3B3838" w:themeColor="background2" w:themeShade="40"/>
+          <w:sz w:val="24"/>
+          <w:szCs w:val="24"/>
+        </w:rPr>
+        <w:t>Journal</w:t>
+      </w:r>
+      <w:proofErr w:type="spellEnd"/>
+      <w:r>
+        <w:rPr>
+          <w:rFonts w:cstheme="minorHAnsi"/>
+          <w:color w:val="3B3838" w:themeColor="background2" w:themeShade="40"/>
+          <w:sz w:val="24"/>
+          <w:szCs w:val="24"/>
+        </w:rPr>
+        <w:t xml:space="preserve">, si el valor del índice es menor al de la última página, se concatenara el buffer en el arreglo global </w:t>
+      </w:r>
+      <w:proofErr w:type="spellStart"/>
+      <w:r>
+        <w:rPr>
+          <w:rFonts w:cstheme="minorHAnsi"/>
+          <w:i/>
+          <w:color w:val="3B3838" w:themeColor="background2" w:themeShade="40"/>
+          <w:sz w:val="24"/>
+          <w:szCs w:val="24"/>
+        </w:rPr>
+        <w:t>gPaginasCompletasJournal</w:t>
+      </w:r>
+      <w:proofErr w:type="spellEnd"/>
+      <w:r>
+        <w:rPr>
+          <w:rFonts w:cstheme="minorHAnsi"/>
+          <w:color w:val="3B3838" w:themeColor="background2" w:themeShade="40"/>
+          <w:sz w:val="24"/>
+          <w:szCs w:val="24"/>
+        </w:rPr>
+        <w:t xml:space="preserve"> y debe de conservarse para no recuperar la información de estas páginas cuando se trate de los mismos parámetros.</w:t>
+      </w:r>
+      <w:bookmarkStart w:id="0" w:name="_GoBack"/>
+      <w:bookmarkEnd w:id="0"/>
+    </w:p>
+    <w:p>
+      <w:pPr>
+        <w:pStyle w:val="Prrafodelista"/>
+        <w:numPr>
+          <w:ilvl w:val="1"/>
+          <w:numId w:val="6"/>
+        </w:numPr>
+        <w:spacing w:after="0" w:line="240" w:lineRule="auto"/>
+        <w:rPr>
+          <w:rFonts w:cstheme="minorHAnsi"/>
+          <w:sz w:val="24"/>
+          <w:szCs w:val="24"/>
+        </w:rPr>
+      </w:pPr>
+      <w:r>
+        <w:rPr>
+          <w:rFonts w:cstheme="minorHAnsi"/>
+          <w:color w:val="3B3838" w:themeColor="background2" w:themeShade="40"/>
+          <w:sz w:val="24"/>
+          <w:szCs w:val="24"/>
+        </w:rPr>
+        <w:t xml:space="preserve">Si el índice del </w:t>
+      </w:r>
+      <w:proofErr w:type="spellStart"/>
+      <w:r>
+        <w:rPr>
+          <w:rFonts w:cstheme="minorHAnsi"/>
+          <w:color w:val="3B3838" w:themeColor="background2" w:themeShade="40"/>
+          <w:sz w:val="24"/>
+          <w:szCs w:val="24"/>
+        </w:rPr>
+        <w:t>for</w:t>
+      </w:r>
+      <w:proofErr w:type="spellEnd"/>
+      <w:r>
+        <w:rPr>
+          <w:rFonts w:cstheme="minorHAnsi"/>
+          <w:color w:val="3B3838" w:themeColor="background2" w:themeShade="40"/>
+          <w:sz w:val="24"/>
+          <w:szCs w:val="24"/>
+        </w:rPr>
+        <w:t xml:space="preserve"> es igual al del total de las páginas, se guarda el resultado de la consulta en la variable </w:t>
+      </w:r>
+      <w:proofErr w:type="spellStart"/>
+      <w:r>
+        <w:rPr>
+          <w:rFonts w:cstheme="minorHAnsi"/>
+          <w:i/>
+          <w:color w:val="3B3838" w:themeColor="background2" w:themeShade="40"/>
+          <w:sz w:val="24"/>
+          <w:szCs w:val="24"/>
+        </w:rPr>
+        <w:t>gUltimaPaginaJournal</w:t>
+      </w:r>
+      <w:proofErr w:type="spellEnd"/>
+      <w:r>
+        <w:rPr>
+          <w:rFonts w:cstheme="minorHAnsi"/>
+          <w:color w:val="3B3838" w:themeColor="background2" w:themeShade="40"/>
+          <w:sz w:val="24"/>
+          <w:szCs w:val="24"/>
+        </w:rPr>
+        <w:t xml:space="preserve"> y se concatenara al arreglo que contendrá todos los datos a mostrar.</w:t>
+      </w:r>
+    </w:p>
+    <w:p>
+      <w:pPr>
+        <w:pStyle w:val="Prrafodelista"/>
+        <w:numPr>
+          <w:ilvl w:val="1"/>
+          <w:numId w:val="6"/>
+        </w:numPr>
+        <w:spacing w:after="0" w:line="240" w:lineRule="auto"/>
+        <w:rPr>
+          <w:rFonts w:cstheme="minorHAnsi"/>
+          <w:sz w:val="24"/>
+          <w:szCs w:val="24"/>
+        </w:rPr>
+      </w:pPr>
+      <w:r>
+        <w:rPr>
+          <w:rFonts w:cstheme="minorHAnsi"/>
+          <w:color w:val="3B3838" w:themeColor="background2" w:themeShade="40"/>
+          <w:sz w:val="24"/>
+          <w:szCs w:val="24"/>
+        </w:rPr>
+        <w:t xml:space="preserve">Al terminar el </w:t>
+      </w:r>
+      <w:proofErr w:type="spellStart"/>
+      <w:r>
+        <w:rPr>
+          <w:rFonts w:cstheme="minorHAnsi"/>
+          <w:color w:val="3B3838" w:themeColor="background2" w:themeShade="40"/>
+          <w:sz w:val="24"/>
+          <w:szCs w:val="24"/>
+        </w:rPr>
+        <w:t>for</w:t>
+      </w:r>
+      <w:proofErr w:type="spellEnd"/>
+      <w:r>
+        <w:rPr>
+          <w:rFonts w:cstheme="minorHAnsi"/>
+          <w:color w:val="3B3838" w:themeColor="background2" w:themeShade="40"/>
+          <w:sz w:val="24"/>
+          <w:szCs w:val="24"/>
+        </w:rPr>
+        <w:t xml:space="preserve">, concatenara el valor de las variables </w:t>
+      </w:r>
+      <w:proofErr w:type="spellStart"/>
+      <w:r>
+        <w:rPr>
+          <w:rFonts w:cstheme="minorHAnsi"/>
+          <w:i/>
+          <w:color w:val="3B3838" w:themeColor="background2" w:themeShade="40"/>
+          <w:sz w:val="24"/>
+          <w:szCs w:val="24"/>
+        </w:rPr>
+        <w:t>gPaginasCompletasJournal</w:t>
+      </w:r>
+      <w:proofErr w:type="spellEnd"/>
+      <w:r>
+        <w:rPr>
+          <w:rFonts w:cstheme="minorHAnsi"/>
+          <w:i/>
+          <w:color w:val="3B3838" w:themeColor="background2" w:themeShade="40"/>
+          <w:sz w:val="24"/>
+          <w:szCs w:val="24"/>
+        </w:rPr>
+        <w:t xml:space="preserve"> + </w:t>
+      </w:r>
+      <w:proofErr w:type="spellStart"/>
+      <w:r>
+        <w:rPr>
+          <w:rFonts w:cstheme="minorHAnsi"/>
+          <w:i/>
+          <w:color w:val="3B3838" w:themeColor="background2" w:themeShade="40"/>
+          <w:sz w:val="24"/>
+          <w:szCs w:val="24"/>
+        </w:rPr>
+        <w:t>gUltimaPaginaJournal</w:t>
+      </w:r>
+      <w:proofErr w:type="spellEnd"/>
+      <w:r>
+        <w:rPr>
+          <w:rFonts w:cstheme="minorHAnsi"/>
+          <w:i/>
+          <w:color w:val="3B3838" w:themeColor="background2" w:themeShade="40"/>
+          <w:sz w:val="24"/>
+          <w:szCs w:val="24"/>
+        </w:rPr>
+        <w:t xml:space="preserve"> </w:t>
+      </w:r>
+      <w:r>
+        <w:rPr>
+          <w:rFonts w:cstheme="minorHAnsi"/>
+          <w:color w:val="3B3838" w:themeColor="background2" w:themeShade="40"/>
+          <w:sz w:val="24"/>
+          <w:szCs w:val="24"/>
+        </w:rPr>
+        <w:t xml:space="preserve">y las mostrara en el </w:t>
+      </w:r>
+      <w:proofErr w:type="spellStart"/>
+      <w:r>
+        <w:rPr>
+          <w:rFonts w:cstheme="minorHAnsi"/>
+          <w:color w:val="3B3838" w:themeColor="background2" w:themeShade="40"/>
+          <w:sz w:val="24"/>
+          <w:szCs w:val="24"/>
+        </w:rPr>
+        <w:t>grid</w:t>
+      </w:r>
+      <w:proofErr w:type="spellEnd"/>
+      <w:r>
+        <w:rPr>
+          <w:rFonts w:cstheme="minorHAnsi"/>
+          <w:color w:val="3B3838" w:themeColor="background2" w:themeShade="40"/>
+          <w:sz w:val="24"/>
+          <w:szCs w:val="24"/>
+        </w:rPr>
+        <w:t>.</w:t>
+      </w:r>
+    </w:p>
+    <w:p>
+      <w:pPr>
+        <w:pStyle w:val="Prrafodelista"/>
+        <w:numPr>
+          <w:ilvl w:val="0"/>
+          <w:numId w:val="6"/>
+        </w:numPr>
+        <w:spacing w:after="0" w:line="240" w:lineRule="auto"/>
+        <w:rPr>
+          <w:rFonts w:cstheme="minorHAnsi"/>
+          <w:sz w:val="24"/>
+          <w:szCs w:val="24"/>
+        </w:rPr>
+      </w:pPr>
+      <w:r>
+        <w:rPr>
+          <w:rFonts w:cstheme="minorHAnsi"/>
+          <w:sz w:val="24"/>
+          <w:szCs w:val="24"/>
+        </w:rPr>
+        <w:t xml:space="preserve">Guardar en la variable </w:t>
+      </w:r>
+      <w:proofErr w:type="spellStart"/>
+      <w:r>
+        <w:rPr>
+          <w:rFonts w:cstheme="minorHAnsi"/>
+          <w:i/>
+          <w:color w:val="3B3838" w:themeColor="background2" w:themeShade="40"/>
+          <w:sz w:val="24"/>
+          <w:szCs w:val="24"/>
+        </w:rPr>
+        <w:t>gNumPagsConsAnterior</w:t>
+      </w:r>
+      <w:proofErr w:type="spellEnd"/>
+      <w:r>
+        <w:rPr>
+          <w:rFonts w:cstheme="minorHAnsi"/>
+          <w:sz w:val="24"/>
+          <w:szCs w:val="24"/>
+        </w:rPr>
+        <w:t xml:space="preserve"> el total de páginas.</w:t>
+      </w:r>
+    </w:p>
+    <w:p>
+      <w:pPr>
+        <w:pStyle w:val="Prrafodelista"/>
+        <w:numPr>
+          <w:ilvl w:val="0"/>
+          <w:numId w:val="6"/>
+        </w:numPr>
+        <w:spacing w:after="0" w:line="240" w:lineRule="auto"/>
+        <w:rPr>
+          <w:rFonts w:cstheme="minorHAnsi"/>
+          <w:sz w:val="24"/>
+          <w:szCs w:val="24"/>
+        </w:rPr>
+      </w:pPr>
+    </w:p>
+    <w:p>
+      <w:pPr>
+        <w:pStyle w:val="Prrafodelista"/>
+        <w:numPr>
+          <w:ilvl w:val="0"/>
+          <w:numId w:val="6"/>
+        </w:numPr>
         <w:spacing w:after="0" w:line="240" w:lineRule="auto"/>
         <w:rPr>
           <w:rFonts w:cstheme="minorHAnsi"/>
@@ -5638,6 +8014,186 @@
     </w:lvl>
   </w:abstractNum>
   <w:abstractNum w:abstractNumId="1" w15:restartNumberingAfterBreak="0">
+    <w:nsid w:val="0F375644"/>
+    <w:multiLevelType w:val="hybridMultilevel"/>
+    <w:tmpl w:val="1C54371A"/>
+    <w:lvl w:ilvl="0" w:tplc="080A0011">
+      <w:start w:val="1"/>
+      <w:numFmt w:val="decimal"/>
+      <w:lvlText w:val="%1)"/>
+      <w:lvlJc w:val="left"/>
+      <w:pPr>
+        <w:ind w:left="720" w:hanging="360"/>
+      </w:pPr>
+      <w:rPr>
+        <w:rFonts w:hint="default"/>
+      </w:rPr>
+    </w:lvl>
+    <w:lvl w:ilvl="1" w:tplc="080A0019">
+      <w:start w:val="1"/>
+      <w:numFmt w:val="lowerLetter"/>
+      <w:lvlText w:val="%2."/>
+      <w:lvlJc w:val="left"/>
+      <w:pPr>
+        <w:ind w:left="1440" w:hanging="360"/>
+      </w:pPr>
+    </w:lvl>
+    <w:lvl w:ilvl="2" w:tplc="080A001B" w:tentative="1">
+      <w:start w:val="1"/>
+      <w:numFmt w:val="lowerRoman"/>
+      <w:lvlText w:val="%3."/>
+      <w:lvlJc w:val="right"/>
+      <w:pPr>
+        <w:ind w:left="2160" w:hanging="180"/>
+      </w:pPr>
+    </w:lvl>
+    <w:lvl w:ilvl="3" w:tplc="080A000F" w:tentative="1">
+      <w:start w:val="1"/>
+      <w:numFmt w:val="decimal"/>
+      <w:lvlText w:val="%4."/>
+      <w:lvlJc w:val="left"/>
+      <w:pPr>
+        <w:ind w:left="2880" w:hanging="360"/>
+      </w:pPr>
+    </w:lvl>
+    <w:lvl w:ilvl="4" w:tplc="080A0019" w:tentative="1">
+      <w:start w:val="1"/>
+      <w:numFmt w:val="lowerLetter"/>
+      <w:lvlText w:val="%5."/>
+      <w:lvlJc w:val="left"/>
+      <w:pPr>
+        <w:ind w:left="3600" w:hanging="360"/>
+      </w:pPr>
+    </w:lvl>
+    <w:lvl w:ilvl="5" w:tplc="080A001B" w:tentative="1">
+      <w:start w:val="1"/>
+      <w:numFmt w:val="lowerRoman"/>
+      <w:lvlText w:val="%6."/>
+      <w:lvlJc w:val="right"/>
+      <w:pPr>
+        <w:ind w:left="4320" w:hanging="180"/>
+      </w:pPr>
+    </w:lvl>
+    <w:lvl w:ilvl="6" w:tplc="080A000F" w:tentative="1">
+      <w:start w:val="1"/>
+      <w:numFmt w:val="decimal"/>
+      <w:lvlText w:val="%7."/>
+      <w:lvlJc w:val="left"/>
+      <w:pPr>
+        <w:ind w:left="5040" w:hanging="360"/>
+      </w:pPr>
+    </w:lvl>
+    <w:lvl w:ilvl="7" w:tplc="080A0019" w:tentative="1">
+      <w:start w:val="1"/>
+      <w:numFmt w:val="lowerLetter"/>
+      <w:lvlText w:val="%8."/>
+      <w:lvlJc w:val="left"/>
+      <w:pPr>
+        <w:ind w:left="5760" w:hanging="360"/>
+      </w:pPr>
+    </w:lvl>
+    <w:lvl w:ilvl="8" w:tplc="080A001B" w:tentative="1">
+      <w:start w:val="1"/>
+      <w:numFmt w:val="lowerRoman"/>
+      <w:lvlText w:val="%9."/>
+      <w:lvlJc w:val="right"/>
+      <w:pPr>
+        <w:ind w:left="6480" w:hanging="180"/>
+      </w:pPr>
+    </w:lvl>
+  </w:abstractNum>
+  <w:abstractNum w:abstractNumId="2" w15:restartNumberingAfterBreak="0">
+    <w:nsid w:val="1E4855F5"/>
+    <w:multiLevelType w:val="hybridMultilevel"/>
+    <w:tmpl w:val="95BA7E70"/>
+    <w:lvl w:ilvl="0" w:tplc="162860F8">
+      <w:start w:val="1"/>
+      <w:numFmt w:val="decimal"/>
+      <w:lvlText w:val="%1)"/>
+      <w:lvlJc w:val="left"/>
+      <w:pPr>
+        <w:ind w:left="720" w:hanging="360"/>
+      </w:pPr>
+      <w:rPr>
+        <w:rFonts w:ascii="Courier New" w:eastAsia="Times New Roman" w:hAnsi="Courier New" w:cs="Courier New" w:hint="default"/>
+        <w:color w:val="000000" w:themeColor="text1"/>
+        <w:sz w:val="18"/>
+      </w:rPr>
+    </w:lvl>
+    <w:lvl w:ilvl="1" w:tplc="080A0019" w:tentative="1">
+      <w:start w:val="1"/>
+      <w:numFmt w:val="lowerLetter"/>
+      <w:lvlText w:val="%2."/>
+      <w:lvlJc w:val="left"/>
+      <w:pPr>
+        <w:ind w:left="1440" w:hanging="360"/>
+      </w:pPr>
+    </w:lvl>
+    <w:lvl w:ilvl="2" w:tplc="080A001B" w:tentative="1">
+      <w:start w:val="1"/>
+      <w:numFmt w:val="lowerRoman"/>
+      <w:lvlText w:val="%3."/>
+      <w:lvlJc w:val="right"/>
+      <w:pPr>
+        <w:ind w:left="2160" w:hanging="180"/>
+      </w:pPr>
+    </w:lvl>
+    <w:lvl w:ilvl="3" w:tplc="080A000F" w:tentative="1">
+      <w:start w:val="1"/>
+      <w:numFmt w:val="decimal"/>
+      <w:lvlText w:val="%4."/>
+      <w:lvlJc w:val="left"/>
+      <w:pPr>
+        <w:ind w:left="2880" w:hanging="360"/>
+      </w:pPr>
+    </w:lvl>
+    <w:lvl w:ilvl="4" w:tplc="080A0019" w:tentative="1">
+      <w:start w:val="1"/>
+      <w:numFmt w:val="lowerLetter"/>
+      <w:lvlText w:val="%5."/>
+      <w:lvlJc w:val="left"/>
+      <w:pPr>
+        <w:ind w:left="3600" w:hanging="360"/>
+      </w:pPr>
+    </w:lvl>
+    <w:lvl w:ilvl="5" w:tplc="080A001B" w:tentative="1">
+      <w:start w:val="1"/>
+      <w:numFmt w:val="lowerRoman"/>
+      <w:lvlText w:val="%6."/>
+      <w:lvlJc w:val="right"/>
+      <w:pPr>
+        <w:ind w:left="4320" w:hanging="180"/>
+      </w:pPr>
+    </w:lvl>
+    <w:lvl w:ilvl="6" w:tplc="080A000F" w:tentative="1">
+      <w:start w:val="1"/>
+      <w:numFmt w:val="decimal"/>
+      <w:lvlText w:val="%7."/>
+      <w:lvlJc w:val="left"/>
+      <w:pPr>
+        <w:ind w:left="5040" w:hanging="360"/>
+      </w:pPr>
+    </w:lvl>
+    <w:lvl w:ilvl="7" w:tplc="080A0019" w:tentative="1">
+      <w:start w:val="1"/>
+      <w:numFmt w:val="lowerLetter"/>
+      <w:lvlText w:val="%8."/>
+      <w:lvlJc w:val="left"/>
+      <w:pPr>
+        <w:ind w:left="5760" w:hanging="360"/>
+      </w:pPr>
+    </w:lvl>
+    <w:lvl w:ilvl="8" w:tplc="080A001B" w:tentative="1">
+      <w:start w:val="1"/>
+      <w:numFmt w:val="lowerRoman"/>
+      <w:lvlText w:val="%9."/>
+      <w:lvlJc w:val="right"/>
+      <w:pPr>
+        <w:ind w:left="6480" w:hanging="180"/>
+      </w:pPr>
+    </w:lvl>
+  </w:abstractNum>
+  <w:abstractNum w:abstractNumId="3" w15:restartNumberingAfterBreak="0">
     <w:nsid w:val="35455139"/>
     <w:multiLevelType w:val="hybridMultilevel"/>
     <w:tmpl w:val="4EBE61CC"/>
@@ -5726,7 +8282,7 @@
       </w:pPr>
     </w:lvl>
   </w:abstractNum>
-  <w:abstractNum w:abstractNumId="2" w15:restartNumberingAfterBreak="0">
+  <w:abstractNum w:abstractNumId="4" w15:restartNumberingAfterBreak="0">
     <w:nsid w:val="64A605D0"/>
     <w:multiLevelType w:val="hybridMultilevel"/>
     <w:tmpl w:val="CFAEDD90"/>
@@ -5815,7 +8371,7 @@
       </w:pPr>
     </w:lvl>
   </w:abstractNum>
-  <w:abstractNum w:abstractNumId="3" w15:restartNumberingAfterBreak="0">
+  <w:abstractNum w:abstractNumId="5" w15:restartNumberingAfterBreak="0">
     <w:nsid w:val="66661361"/>
     <w:multiLevelType w:val="hybridMultilevel"/>
     <w:tmpl w:val="0D141E84"/>
@@ -5905,16 +8461,22 @@
     </w:lvl>
   </w:abstractNum>
   <w:num w:numId="1">
-    <w:abstractNumId w:val="2"/>
+    <w:abstractNumId w:val="4"/>
   </w:num>
   <w:num w:numId="2">
-    <w:abstractNumId w:val="1"/>
+    <w:abstractNumId w:val="3"/>
   </w:num>
   <w:num w:numId="3">
     <w:abstractNumId w:val="0"/>
   </w:num>
   <w:num w:numId="4">
-    <w:abstractNumId w:val="3"/>
+    <w:abstractNumId w:val="5"/>
+  </w:num>
+  <w:num w:numId="5">
+    <w:abstractNumId w:val="2"/>
+  </w:num>
+  <w:num w:numId="6">
+    <w:abstractNumId w:val="1"/>
   </w:num>
 </w:numbering>
 </file>

</xml_diff>

<commit_message>
Pruebas de Billetes Rechazados.
</commit_message>
<xml_diff>
--- a/documentation/app/Notas sobre el proyecto.docx
+++ b/documentation/app/Notas sobre el proyecto.docx
@@ -2131,10 +2131,258 @@
     </w:p>
     <w:p>
       <w:pPr>
+        <w:pBdr>
+          <w:bottom w:val="single" w:sz="6" w:space="1" w:color="auto"/>
+        </w:pBdr>
         <w:spacing w:after="0" w:line="240" w:lineRule="auto"/>
         <w:rPr>
           <w:rFonts w:cstheme="minorHAnsi"/>
           <w:i/>
+          <w:sz w:val="24"/>
+          <w:szCs w:val="24"/>
+        </w:rPr>
+      </w:pPr>
+    </w:p>
+    <w:p>
+      <w:pPr>
+        <w:rPr>
+          <w:rFonts w:cstheme="minorHAnsi"/>
+          <w:sz w:val="24"/>
+          <w:szCs w:val="24"/>
+        </w:rPr>
+      </w:pPr>
+    </w:p>
+    <w:p>
+      <w:pPr>
+        <w:spacing w:after="0" w:line="240" w:lineRule="auto"/>
+        <w:rPr>
+          <w:rFonts w:cstheme="minorHAnsi"/>
+          <w:b/>
+          <w:sz w:val="32"/>
+          <w:szCs w:val="24"/>
+        </w:rPr>
+      </w:pPr>
+      <w:r>
+        <w:rPr>
+          <w:rFonts w:cstheme="minorHAnsi"/>
+          <w:b/>
+          <w:sz w:val="32"/>
+          <w:szCs w:val="24"/>
+        </w:rPr>
+        <w:t>Servidor lite-server</w:t>
+      </w:r>
+    </w:p>
+    <w:p>
+      <w:pPr>
+        <w:spacing w:after="0" w:line="240" w:lineRule="auto"/>
+        <w:rPr>
+          <w:rFonts w:cstheme="minorHAnsi"/>
+          <w:sz w:val="24"/>
+          <w:szCs w:val="24"/>
+        </w:rPr>
+      </w:pPr>
+    </w:p>
+    <w:p>
+      <w:pPr>
+        <w:spacing w:after="0" w:line="240" w:lineRule="auto"/>
+        <w:rPr>
+          <w:rFonts w:cstheme="minorHAnsi"/>
+          <w:sz w:val="24"/>
+          <w:szCs w:val="24"/>
+        </w:rPr>
+      </w:pPr>
+    </w:p>
+    <w:p>
+      <w:pPr>
+        <w:pStyle w:val="Prrafodelista"/>
+        <w:numPr>
+          <w:ilvl w:val="0"/>
+          <w:numId w:val="7"/>
+        </w:numPr>
+        <w:spacing w:after="0" w:line="240" w:lineRule="auto"/>
+        <w:rPr>
+          <w:rFonts w:cstheme="minorHAnsi"/>
+          <w:sz w:val="24"/>
+          <w:szCs w:val="24"/>
+        </w:rPr>
+      </w:pPr>
+      <w:r>
+        <w:rPr>
+          <w:rFonts w:cstheme="minorHAnsi"/>
+          <w:sz w:val="24"/>
+          <w:szCs w:val="24"/>
+        </w:rPr>
+        <w:t>Instalar lite-server (global)</w:t>
+      </w:r>
+    </w:p>
+    <w:p>
+      <w:pPr>
+        <w:spacing w:after="0" w:line="240" w:lineRule="auto"/>
+        <w:rPr>
+          <w:rFonts w:cstheme="minorHAnsi"/>
+          <w:sz w:val="24"/>
+          <w:szCs w:val="24"/>
+        </w:rPr>
+      </w:pPr>
+    </w:p>
+    <w:p>
+      <w:pPr>
+        <w:spacing w:after="0" w:line="240" w:lineRule="auto"/>
+        <w:ind w:left="1416"/>
+        <w:rPr>
+          <w:rFonts w:ascii="Courier New" w:hAnsi="Courier New" w:cs="Courier New"/>
+          <w:b/>
+          <w:sz w:val="20"/>
+          <w:szCs w:val="20"/>
+          <w:highlight w:val="yellow"/>
+        </w:rPr>
+      </w:pPr>
+      <w:proofErr w:type="spellStart"/>
+      <w:proofErr w:type="gramStart"/>
+      <w:r>
+        <w:rPr>
+          <w:rFonts w:ascii="Courier New" w:hAnsi="Courier New" w:cs="Courier New"/>
+          <w:b/>
+          <w:sz w:val="20"/>
+          <w:szCs w:val="20"/>
+          <w:highlight w:val="yellow"/>
+        </w:rPr>
+        <w:t>npm</w:t>
+      </w:r>
+      <w:proofErr w:type="spellEnd"/>
+      <w:proofErr w:type="gramEnd"/>
+      <w:r>
+        <w:rPr>
+          <w:rFonts w:ascii="Courier New" w:hAnsi="Courier New" w:cs="Courier New"/>
+          <w:b/>
+          <w:sz w:val="20"/>
+          <w:szCs w:val="20"/>
+          <w:highlight w:val="yellow"/>
+        </w:rPr>
+        <w:t xml:space="preserve"> </w:t>
+      </w:r>
+      <w:proofErr w:type="spellStart"/>
+      <w:r>
+        <w:rPr>
+          <w:rFonts w:ascii="Courier New" w:hAnsi="Courier New" w:cs="Courier New"/>
+          <w:b/>
+          <w:sz w:val="20"/>
+          <w:szCs w:val="20"/>
+          <w:highlight w:val="yellow"/>
+        </w:rPr>
+        <w:t>install</w:t>
+      </w:r>
+      <w:proofErr w:type="spellEnd"/>
+      <w:r>
+        <w:rPr>
+          <w:rFonts w:ascii="Courier New" w:hAnsi="Courier New" w:cs="Courier New"/>
+          <w:b/>
+          <w:sz w:val="20"/>
+          <w:szCs w:val="20"/>
+          <w:highlight w:val="yellow"/>
+        </w:rPr>
+        <w:t xml:space="preserve"> -g lite-server</w:t>
+      </w:r>
+    </w:p>
+    <w:p>
+      <w:pPr>
+        <w:spacing w:after="0" w:line="240" w:lineRule="auto"/>
+      </w:pPr>
+    </w:p>
+    <w:p>
+      <w:pPr>
+        <w:pStyle w:val="Prrafodelista"/>
+        <w:numPr>
+          <w:ilvl w:val="0"/>
+          <w:numId w:val="7"/>
+        </w:numPr>
+        <w:spacing w:after="0" w:line="240" w:lineRule="auto"/>
+        <w:rPr>
+          <w:rFonts w:cstheme="minorHAnsi"/>
+          <w:sz w:val="24"/>
+          <w:szCs w:val="24"/>
+        </w:rPr>
+      </w:pPr>
+      <w:r>
+        <w:rPr>
+          <w:rFonts w:cstheme="minorHAnsi"/>
+          <w:sz w:val="24"/>
+          <w:szCs w:val="24"/>
+        </w:rPr>
+        <w:t>Instalar http-proxy-middleware (global)</w:t>
+      </w:r>
+    </w:p>
+    <w:p>
+      <w:pPr>
+        <w:spacing w:after="0" w:line="240" w:lineRule="auto"/>
+      </w:pPr>
+    </w:p>
+    <w:p>
+      <w:pPr>
+        <w:spacing w:after="0" w:line="240" w:lineRule="auto"/>
+        <w:ind w:left="1416"/>
+        <w:rPr>
+          <w:rFonts w:ascii="Courier New" w:hAnsi="Courier New" w:cs="Courier New"/>
+          <w:b/>
+          <w:sz w:val="20"/>
+          <w:szCs w:val="20"/>
+          <w:highlight w:val="yellow"/>
+        </w:rPr>
+      </w:pPr>
+      <w:proofErr w:type="spellStart"/>
+      <w:proofErr w:type="gramStart"/>
+      <w:r>
+        <w:rPr>
+          <w:rFonts w:ascii="Courier New" w:hAnsi="Courier New" w:cs="Courier New"/>
+          <w:b/>
+          <w:sz w:val="20"/>
+          <w:szCs w:val="20"/>
+          <w:highlight w:val="yellow"/>
+        </w:rPr>
+        <w:t>npm</w:t>
+      </w:r>
+      <w:proofErr w:type="spellEnd"/>
+      <w:proofErr w:type="gramEnd"/>
+      <w:r>
+        <w:rPr>
+          <w:rFonts w:ascii="Courier New" w:hAnsi="Courier New" w:cs="Courier New"/>
+          <w:b/>
+          <w:sz w:val="20"/>
+          <w:szCs w:val="20"/>
+          <w:highlight w:val="yellow"/>
+        </w:rPr>
+        <w:t xml:space="preserve"> </w:t>
+      </w:r>
+      <w:proofErr w:type="spellStart"/>
+      <w:r>
+        <w:rPr>
+          <w:rFonts w:ascii="Courier New" w:hAnsi="Courier New" w:cs="Courier New"/>
+          <w:b/>
+          <w:sz w:val="20"/>
+          <w:szCs w:val="20"/>
+          <w:highlight w:val="yellow"/>
+        </w:rPr>
+        <w:t>install</w:t>
+      </w:r>
+      <w:proofErr w:type="spellEnd"/>
+      <w:r>
+        <w:rPr>
+          <w:rFonts w:ascii="Courier New" w:hAnsi="Courier New" w:cs="Courier New"/>
+          <w:b/>
+          <w:sz w:val="20"/>
+          <w:szCs w:val="20"/>
+          <w:highlight w:val="yellow"/>
+        </w:rPr>
+        <w:t xml:space="preserve"> g http-proxy-middleware</w:t>
+      </w:r>
+    </w:p>
+    <w:p>
+      <w:pPr>
+        <w:pBdr>
+          <w:bottom w:val="single" w:sz="6" w:space="1" w:color="auto"/>
+        </w:pBdr>
+        <w:rPr>
+          <w:rFonts w:cstheme="minorHAnsi"/>
           <w:sz w:val="24"/>
           <w:szCs w:val="24"/>
         </w:rPr>
@@ -2232,9 +2480,58 @@
     <w:p>
       <w:pPr>
         <w:spacing w:after="0" w:line="240" w:lineRule="auto"/>
+        <w:rPr>
+          <w:rFonts w:cstheme="minorHAnsi"/>
+        </w:rPr>
+      </w:pPr>
+    </w:p>
+    <w:p>
+      <w:pPr>
+        <w:spacing w:after="0" w:line="240" w:lineRule="auto"/>
+        <w:rPr>
+          <w:rFonts w:cstheme="minorHAnsi"/>
+        </w:rPr>
+      </w:pPr>
+    </w:p>
+    <w:p>
+      <w:pPr>
+        <w:spacing w:after="0" w:line="240" w:lineRule="auto"/>
         <w:ind w:left="708"/>
         <w:rPr>
           <w:rFonts w:cstheme="minorHAnsi"/>
+          <w:b/>
+        </w:rPr>
+      </w:pPr>
+      <w:r>
+        <w:rPr>
+          <w:rFonts w:cstheme="minorHAnsi"/>
+          <w:b/>
+        </w:rPr>
+        <w:t>V</w:t>
+      </w:r>
+      <w:r>
+        <w:rPr>
+          <w:rFonts w:cstheme="minorHAnsi"/>
+          <w:b/>
+        </w:rPr>
+        <w:t xml:space="preserve">ersión </w:t>
+      </w:r>
+      <w:r>
+        <w:rPr>
+          <w:rFonts w:cstheme="minorHAnsi"/>
+          <w:b/>
+        </w:rPr>
+        <w:t>5.2.1</w:t>
+      </w:r>
+      <w:bookmarkStart w:id="0" w:name="_GoBack"/>
+      <w:bookmarkEnd w:id="0"/>
+    </w:p>
+    <w:p>
+      <w:pPr>
+        <w:spacing w:after="0" w:line="240" w:lineRule="auto"/>
+        <w:ind w:left="708"/>
+        <w:rPr>
+          <w:rFonts w:cstheme="minorHAnsi"/>
         </w:rPr>
       </w:pPr>
       <w:proofErr w:type="spellStart"/>
@@ -2265,6 +2562,100 @@
         <w:rPr>
           <w:rFonts w:cstheme="minorHAnsi"/>
         </w:rPr>
+        <w:t xml:space="preserve"> @angular/animations@5.2.1 @angular/common@5.2.1 @angular/compiler@5.2.1 @angular/compiler-cli@5.2.1 @angular/core@5.2.1 @angular/forms@5.2.1 @angular/http@5.2.1 @angular/platform-browser@5.2.1 @angular/platform-browser-dynamic@5.2.1 @angular/platform-server@5.2.1 @angular/router@5.2.1 @angular/language-service@5.2.1 typescript@2.4.2 </w:t>
+      </w:r>
+      <w:proofErr w:type="spellStart"/>
+      <w:r>
+        <w:rPr>
+          <w:rFonts w:cstheme="minorHAnsi"/>
+        </w:rPr>
+        <w:t>rxjs</w:t>
+      </w:r>
+      <w:proofErr w:type="spellEnd"/>
+      <w:r>
+        <w:rPr>
+          <w:rFonts w:cstheme="minorHAnsi"/>
+        </w:rPr>
+        <w:t>@^5.5.3</w:t>
+      </w:r>
+    </w:p>
+    <w:p>
+      <w:pPr>
+        <w:spacing w:after="0" w:line="240" w:lineRule="auto"/>
+        <w:rPr>
+          <w:rFonts w:cstheme="minorHAnsi"/>
+        </w:rPr>
+      </w:pPr>
+    </w:p>
+    <w:p>
+      <w:pPr>
+        <w:spacing w:after="0" w:line="240" w:lineRule="auto"/>
+        <w:ind w:left="708"/>
+        <w:rPr>
+          <w:rFonts w:cstheme="minorHAnsi"/>
+          <w:b/>
+        </w:rPr>
+      </w:pPr>
+      <w:r>
+        <w:rPr>
+          <w:rFonts w:cstheme="minorHAnsi"/>
+          <w:b/>
+        </w:rPr>
+        <w:t xml:space="preserve">Última versión (6 </w:t>
+      </w:r>
+      <w:proofErr w:type="gramStart"/>
+      <w:r>
+        <w:rPr>
+          <w:rFonts w:cstheme="minorHAnsi"/>
+          <w:b/>
+        </w:rPr>
+        <w:t>beta</w:t>
+      </w:r>
+      <w:proofErr w:type="gramEnd"/>
+      <w:r>
+        <w:rPr>
+          <w:rFonts w:cstheme="minorHAnsi"/>
+          <w:b/>
+        </w:rPr>
+        <w:t>)</w:t>
+      </w:r>
+    </w:p>
+    <w:p>
+      <w:pPr>
+        <w:spacing w:after="0" w:line="240" w:lineRule="auto"/>
+        <w:ind w:left="708"/>
+        <w:rPr>
+          <w:rFonts w:cstheme="minorHAnsi"/>
+        </w:rPr>
+      </w:pPr>
+      <w:proofErr w:type="spellStart"/>
+      <w:proofErr w:type="gramStart"/>
+      <w:r>
+        <w:rPr>
+          <w:rFonts w:cstheme="minorHAnsi"/>
+        </w:rPr>
+        <w:t>npm</w:t>
+      </w:r>
+      <w:proofErr w:type="spellEnd"/>
+      <w:proofErr w:type="gramEnd"/>
+      <w:r>
+        <w:rPr>
+          <w:rFonts w:cstheme="minorHAnsi"/>
+        </w:rPr>
+        <w:t xml:space="preserve"> </w:t>
+      </w:r>
+      <w:proofErr w:type="spellStart"/>
+      <w:r>
+        <w:rPr>
+          <w:rFonts w:cstheme="minorHAnsi"/>
+        </w:rPr>
+        <w:t>install</w:t>
+      </w:r>
+      <w:proofErr w:type="spellEnd"/>
+      <w:r>
+        <w:rPr>
+          <w:rFonts w:cstheme="minorHAnsi"/>
+        </w:rPr>
         <w:t xml:space="preserve"> @angular/</w:t>
       </w:r>
       <w:proofErr w:type="spellStart"/>
@@ -2363,7 +2754,14 @@
         <w:rPr>
           <w:rFonts w:cstheme="minorHAnsi"/>
         </w:rPr>
-        <w:t xml:space="preserve"> @angular/</w:t>
+        <w:t xml:space="preserve"> </w:t>
+      </w:r>
+      <w:r>
+        <w:rPr>
+          <w:rFonts w:cstheme="minorHAnsi"/>
+        </w:rPr>
+        <w:lastRenderedPageBreak/>
+        <w:t>@angular/</w:t>
       </w:r>
       <w:proofErr w:type="spellStart"/>
       <w:r>
@@ -4448,7 +4846,6 @@
           <w:sz w:val="32"/>
           <w:szCs w:val="24"/>
         </w:rPr>
-        <w:lastRenderedPageBreak/>
         <w:t xml:space="preserve">Agrega imagen con </w:t>
       </w:r>
       <w:proofErr w:type="spellStart"/>
@@ -6526,7 +6923,6 @@
           <w:sz w:val="18"/>
           <w:szCs w:val="18"/>
         </w:rPr>
-        <w:lastRenderedPageBreak/>
         <w:tab/>
       </w:r>
       <w:proofErr w:type="spellStart"/>
@@ -7506,6 +7902,7 @@
           <w:szCs w:val="18"/>
           <w:lang w:eastAsia="es-MX"/>
         </w:rPr>
+        <w:lastRenderedPageBreak/>
         <w:t>Recuperar la información de las últimas páginas del log después de la última consulta en caso de ser el mismo ATM, las mismas fechas y horas.</w:t>
       </w:r>
     </w:p>
@@ -8071,7 +8468,6 @@
           <w:sz w:val="24"/>
           <w:szCs w:val="24"/>
         </w:rPr>
-        <w:lastRenderedPageBreak/>
         <w:t xml:space="preserve">Al terminar el </w:t>
       </w:r>
       <w:proofErr w:type="spellStart"/>
@@ -13753,8 +14149,6 @@
           <w:szCs w:val="24"/>
         </w:rPr>
       </w:pPr>
-      <w:bookmarkStart w:id="0" w:name="_GoBack"/>
-      <w:bookmarkEnd w:id="0"/>
     </w:p>
     <w:sectPr>
       <w:pgSz w:w="12240" w:h="15840"/>
@@ -14304,6 +14698,95 @@
       </w:pPr>
     </w:lvl>
   </w:abstractNum>
+  <w:abstractNum w:abstractNumId="6" w15:restartNumberingAfterBreak="0">
+    <w:nsid w:val="787B66CA"/>
+    <w:multiLevelType w:val="hybridMultilevel"/>
+    <w:tmpl w:val="9824323C"/>
+    <w:lvl w:ilvl="0" w:tplc="080A0011">
+      <w:start w:val="1"/>
+      <w:numFmt w:val="decimal"/>
+      <w:lvlText w:val="%1)"/>
+      <w:lvlJc w:val="left"/>
+      <w:pPr>
+        <w:ind w:left="720" w:hanging="360"/>
+      </w:pPr>
+      <w:rPr>
+        <w:rFonts w:hint="default"/>
+      </w:rPr>
+    </w:lvl>
+    <w:lvl w:ilvl="1" w:tplc="080A0019" w:tentative="1">
+      <w:start w:val="1"/>
+      <w:numFmt w:val="lowerLetter"/>
+      <w:lvlText w:val="%2."/>
+      <w:lvlJc w:val="left"/>
+      <w:pPr>
+        <w:ind w:left="1440" w:hanging="360"/>
+      </w:pPr>
+    </w:lvl>
+    <w:lvl w:ilvl="2" w:tplc="080A001B" w:tentative="1">
+      <w:start w:val="1"/>
+      <w:numFmt w:val="lowerRoman"/>
+      <w:lvlText w:val="%3."/>
+      <w:lvlJc w:val="right"/>
+      <w:pPr>
+        <w:ind w:left="2160" w:hanging="180"/>
+      </w:pPr>
+    </w:lvl>
+    <w:lvl w:ilvl="3" w:tplc="080A000F" w:tentative="1">
+      <w:start w:val="1"/>
+      <w:numFmt w:val="decimal"/>
+      <w:lvlText w:val="%4."/>
+      <w:lvlJc w:val="left"/>
+      <w:pPr>
+        <w:ind w:left="2880" w:hanging="360"/>
+      </w:pPr>
+    </w:lvl>
+    <w:lvl w:ilvl="4" w:tplc="080A0019" w:tentative="1">
+      <w:start w:val="1"/>
+      <w:numFmt w:val="lowerLetter"/>
+      <w:lvlText w:val="%5."/>
+      <w:lvlJc w:val="left"/>
+      <w:pPr>
+        <w:ind w:left="3600" w:hanging="360"/>
+      </w:pPr>
+    </w:lvl>
+    <w:lvl w:ilvl="5" w:tplc="080A001B" w:tentative="1">
+      <w:start w:val="1"/>
+      <w:numFmt w:val="lowerRoman"/>
+      <w:lvlText w:val="%6."/>
+      <w:lvlJc w:val="right"/>
+      <w:pPr>
+        <w:ind w:left="4320" w:hanging="180"/>
+      </w:pPr>
+    </w:lvl>
+    <w:lvl w:ilvl="6" w:tplc="080A000F" w:tentative="1">
+      <w:start w:val="1"/>
+      <w:numFmt w:val="decimal"/>
+      <w:lvlText w:val="%7."/>
+      <w:lvlJc w:val="left"/>
+      <w:pPr>
+        <w:ind w:left="5040" w:hanging="360"/>
+      </w:pPr>
+    </w:lvl>
+    <w:lvl w:ilvl="7" w:tplc="080A0019" w:tentative="1">
+      <w:start w:val="1"/>
+      <w:numFmt w:val="lowerLetter"/>
+      <w:lvlText w:val="%8."/>
+      <w:lvlJc w:val="left"/>
+      <w:pPr>
+        <w:ind w:left="5760" w:hanging="360"/>
+      </w:pPr>
+    </w:lvl>
+    <w:lvl w:ilvl="8" w:tplc="080A001B" w:tentative="1">
+      <w:start w:val="1"/>
+      <w:numFmt w:val="lowerRoman"/>
+      <w:lvlText w:val="%9."/>
+      <w:lvlJc w:val="right"/>
+      <w:pPr>
+        <w:ind w:left="6480" w:hanging="180"/>
+      </w:pPr>
+    </w:lvl>
+  </w:abstractNum>
   <w:num w:numId="1">
     <w:abstractNumId w:val="4"/>
   </w:num>
@@ -14321,6 +14804,9 @@
   </w:num>
   <w:num w:numId="6">
     <w:abstractNumId w:val="1"/>
+  </w:num>
+  <w:num w:numId="7">
+    <w:abstractNumId w:val="6"/>
   </w:num>
 </w:numbering>
 </file>

</xml_diff>

<commit_message>
Implementando el Acumulado de Comisiones de un rango de fechas de todos los cajeros de un grupo con el datatable ngx-datatable.
</commit_message>
<xml_diff>
--- a/documentation/app/Notas sobre el proyecto.docx
+++ b/documentation/app/Notas sobre el proyecto.docx
@@ -2131,258 +2131,10 @@
     </w:p>
     <w:p>
       <w:pPr>
-        <w:pBdr>
-          <w:bottom w:val="single" w:sz="6" w:space="1" w:color="auto"/>
-        </w:pBdr>
         <w:spacing w:after="0" w:line="240" w:lineRule="auto"/>
         <w:rPr>
           <w:rFonts w:cstheme="minorHAnsi"/>
           <w:i/>
-          <w:sz w:val="24"/>
-          <w:szCs w:val="24"/>
-        </w:rPr>
-      </w:pPr>
-    </w:p>
-    <w:p>
-      <w:pPr>
-        <w:rPr>
-          <w:rFonts w:cstheme="minorHAnsi"/>
-          <w:sz w:val="24"/>
-          <w:szCs w:val="24"/>
-        </w:rPr>
-      </w:pPr>
-    </w:p>
-    <w:p>
-      <w:pPr>
-        <w:spacing w:after="0" w:line="240" w:lineRule="auto"/>
-        <w:rPr>
-          <w:rFonts w:cstheme="minorHAnsi"/>
-          <w:b/>
-          <w:sz w:val="32"/>
-          <w:szCs w:val="24"/>
-        </w:rPr>
-      </w:pPr>
-      <w:r>
-        <w:rPr>
-          <w:rFonts w:cstheme="minorHAnsi"/>
-          <w:b/>
-          <w:sz w:val="32"/>
-          <w:szCs w:val="24"/>
-        </w:rPr>
-        <w:t>Servidor lite-server</w:t>
-      </w:r>
-    </w:p>
-    <w:p>
-      <w:pPr>
-        <w:spacing w:after="0" w:line="240" w:lineRule="auto"/>
-        <w:rPr>
-          <w:rFonts w:cstheme="minorHAnsi"/>
-          <w:sz w:val="24"/>
-          <w:szCs w:val="24"/>
-        </w:rPr>
-      </w:pPr>
-    </w:p>
-    <w:p>
-      <w:pPr>
-        <w:spacing w:after="0" w:line="240" w:lineRule="auto"/>
-        <w:rPr>
-          <w:rFonts w:cstheme="minorHAnsi"/>
-          <w:sz w:val="24"/>
-          <w:szCs w:val="24"/>
-        </w:rPr>
-      </w:pPr>
-    </w:p>
-    <w:p>
-      <w:pPr>
-        <w:pStyle w:val="Prrafodelista"/>
-        <w:numPr>
-          <w:ilvl w:val="0"/>
-          <w:numId w:val="7"/>
-        </w:numPr>
-        <w:spacing w:after="0" w:line="240" w:lineRule="auto"/>
-        <w:rPr>
-          <w:rFonts w:cstheme="minorHAnsi"/>
-          <w:sz w:val="24"/>
-          <w:szCs w:val="24"/>
-        </w:rPr>
-      </w:pPr>
-      <w:r>
-        <w:rPr>
-          <w:rFonts w:cstheme="minorHAnsi"/>
-          <w:sz w:val="24"/>
-          <w:szCs w:val="24"/>
-        </w:rPr>
-        <w:t>Instalar lite-server (global)</w:t>
-      </w:r>
-    </w:p>
-    <w:p>
-      <w:pPr>
-        <w:spacing w:after="0" w:line="240" w:lineRule="auto"/>
-        <w:rPr>
-          <w:rFonts w:cstheme="minorHAnsi"/>
-          <w:sz w:val="24"/>
-          <w:szCs w:val="24"/>
-        </w:rPr>
-      </w:pPr>
-    </w:p>
-    <w:p>
-      <w:pPr>
-        <w:spacing w:after="0" w:line="240" w:lineRule="auto"/>
-        <w:ind w:left="1416"/>
-        <w:rPr>
-          <w:rFonts w:ascii="Courier New" w:hAnsi="Courier New" w:cs="Courier New"/>
-          <w:b/>
-          <w:sz w:val="20"/>
-          <w:szCs w:val="20"/>
-          <w:highlight w:val="yellow"/>
-        </w:rPr>
-      </w:pPr>
-      <w:proofErr w:type="spellStart"/>
-      <w:proofErr w:type="gramStart"/>
-      <w:r>
-        <w:rPr>
-          <w:rFonts w:ascii="Courier New" w:hAnsi="Courier New" w:cs="Courier New"/>
-          <w:b/>
-          <w:sz w:val="20"/>
-          <w:szCs w:val="20"/>
-          <w:highlight w:val="yellow"/>
-        </w:rPr>
-        <w:t>npm</w:t>
-      </w:r>
-      <w:proofErr w:type="spellEnd"/>
-      <w:proofErr w:type="gramEnd"/>
-      <w:r>
-        <w:rPr>
-          <w:rFonts w:ascii="Courier New" w:hAnsi="Courier New" w:cs="Courier New"/>
-          <w:b/>
-          <w:sz w:val="20"/>
-          <w:szCs w:val="20"/>
-          <w:highlight w:val="yellow"/>
-        </w:rPr>
-        <w:t xml:space="preserve"> </w:t>
-      </w:r>
-      <w:proofErr w:type="spellStart"/>
-      <w:r>
-        <w:rPr>
-          <w:rFonts w:ascii="Courier New" w:hAnsi="Courier New" w:cs="Courier New"/>
-          <w:b/>
-          <w:sz w:val="20"/>
-          <w:szCs w:val="20"/>
-          <w:highlight w:val="yellow"/>
-        </w:rPr>
-        <w:t>install</w:t>
-      </w:r>
-      <w:proofErr w:type="spellEnd"/>
-      <w:r>
-        <w:rPr>
-          <w:rFonts w:ascii="Courier New" w:hAnsi="Courier New" w:cs="Courier New"/>
-          <w:b/>
-          <w:sz w:val="20"/>
-          <w:szCs w:val="20"/>
-          <w:highlight w:val="yellow"/>
-        </w:rPr>
-        <w:t xml:space="preserve"> -g lite-server</w:t>
-      </w:r>
-    </w:p>
-    <w:p>
-      <w:pPr>
-        <w:spacing w:after="0" w:line="240" w:lineRule="auto"/>
-      </w:pPr>
-    </w:p>
-    <w:p>
-      <w:pPr>
-        <w:pStyle w:val="Prrafodelista"/>
-        <w:numPr>
-          <w:ilvl w:val="0"/>
-          <w:numId w:val="7"/>
-        </w:numPr>
-        <w:spacing w:after="0" w:line="240" w:lineRule="auto"/>
-        <w:rPr>
-          <w:rFonts w:cstheme="minorHAnsi"/>
-          <w:sz w:val="24"/>
-          <w:szCs w:val="24"/>
-        </w:rPr>
-      </w:pPr>
-      <w:r>
-        <w:rPr>
-          <w:rFonts w:cstheme="minorHAnsi"/>
-          <w:sz w:val="24"/>
-          <w:szCs w:val="24"/>
-        </w:rPr>
-        <w:t>Instalar http-proxy-middleware (global)</w:t>
-      </w:r>
-    </w:p>
-    <w:p>
-      <w:pPr>
-        <w:spacing w:after="0" w:line="240" w:lineRule="auto"/>
-      </w:pPr>
-    </w:p>
-    <w:p>
-      <w:pPr>
-        <w:spacing w:after="0" w:line="240" w:lineRule="auto"/>
-        <w:ind w:left="1416"/>
-        <w:rPr>
-          <w:rFonts w:ascii="Courier New" w:hAnsi="Courier New" w:cs="Courier New"/>
-          <w:b/>
-          <w:sz w:val="20"/>
-          <w:szCs w:val="20"/>
-          <w:highlight w:val="yellow"/>
-        </w:rPr>
-      </w:pPr>
-      <w:proofErr w:type="spellStart"/>
-      <w:proofErr w:type="gramStart"/>
-      <w:r>
-        <w:rPr>
-          <w:rFonts w:ascii="Courier New" w:hAnsi="Courier New" w:cs="Courier New"/>
-          <w:b/>
-          <w:sz w:val="20"/>
-          <w:szCs w:val="20"/>
-          <w:highlight w:val="yellow"/>
-        </w:rPr>
-        <w:t>npm</w:t>
-      </w:r>
-      <w:proofErr w:type="spellEnd"/>
-      <w:proofErr w:type="gramEnd"/>
-      <w:r>
-        <w:rPr>
-          <w:rFonts w:ascii="Courier New" w:hAnsi="Courier New" w:cs="Courier New"/>
-          <w:b/>
-          <w:sz w:val="20"/>
-          <w:szCs w:val="20"/>
-          <w:highlight w:val="yellow"/>
-        </w:rPr>
-        <w:t xml:space="preserve"> </w:t>
-      </w:r>
-      <w:proofErr w:type="spellStart"/>
-      <w:r>
-        <w:rPr>
-          <w:rFonts w:ascii="Courier New" w:hAnsi="Courier New" w:cs="Courier New"/>
-          <w:b/>
-          <w:sz w:val="20"/>
-          <w:szCs w:val="20"/>
-          <w:highlight w:val="yellow"/>
-        </w:rPr>
-        <w:t>install</w:t>
-      </w:r>
-      <w:proofErr w:type="spellEnd"/>
-      <w:r>
-        <w:rPr>
-          <w:rFonts w:ascii="Courier New" w:hAnsi="Courier New" w:cs="Courier New"/>
-          <w:b/>
-          <w:sz w:val="20"/>
-          <w:szCs w:val="20"/>
-          <w:highlight w:val="yellow"/>
-        </w:rPr>
-        <w:t xml:space="preserve"> g http-proxy-middleware</w:t>
-      </w:r>
-    </w:p>
-    <w:p>
-      <w:pPr>
-        <w:pBdr>
-          <w:bottom w:val="single" w:sz="6" w:space="1" w:color="auto"/>
-        </w:pBdr>
-        <w:rPr>
-          <w:rFonts w:cstheme="minorHAnsi"/>
           <w:sz w:val="24"/>
           <w:szCs w:val="24"/>
         </w:rPr>
@@ -2480,58 +2232,9 @@
     <w:p>
       <w:pPr>
         <w:spacing w:after="0" w:line="240" w:lineRule="auto"/>
-        <w:rPr>
-          <w:rFonts w:cstheme="minorHAnsi"/>
-        </w:rPr>
-      </w:pPr>
-    </w:p>
-    <w:p>
-      <w:pPr>
-        <w:spacing w:after="0" w:line="240" w:lineRule="auto"/>
-        <w:rPr>
-          <w:rFonts w:cstheme="minorHAnsi"/>
-        </w:rPr>
-      </w:pPr>
-    </w:p>
-    <w:p>
-      <w:pPr>
-        <w:spacing w:after="0" w:line="240" w:lineRule="auto"/>
         <w:ind w:left="708"/>
         <w:rPr>
           <w:rFonts w:cstheme="minorHAnsi"/>
-          <w:b/>
-        </w:rPr>
-      </w:pPr>
-      <w:r>
-        <w:rPr>
-          <w:rFonts w:cstheme="minorHAnsi"/>
-          <w:b/>
-        </w:rPr>
-        <w:t>V</w:t>
-      </w:r>
-      <w:r>
-        <w:rPr>
-          <w:rFonts w:cstheme="minorHAnsi"/>
-          <w:b/>
-        </w:rPr>
-        <w:t xml:space="preserve">ersión </w:t>
-      </w:r>
-      <w:r>
-        <w:rPr>
-          <w:rFonts w:cstheme="minorHAnsi"/>
-          <w:b/>
-        </w:rPr>
-        <w:t>5.2.1</w:t>
-      </w:r>
-      <w:bookmarkStart w:id="0" w:name="_GoBack"/>
-      <w:bookmarkEnd w:id="0"/>
-    </w:p>
-    <w:p>
-      <w:pPr>
-        <w:spacing w:after="0" w:line="240" w:lineRule="auto"/>
-        <w:ind w:left="708"/>
-        <w:rPr>
-          <w:rFonts w:cstheme="minorHAnsi"/>
         </w:rPr>
       </w:pPr>
       <w:proofErr w:type="spellStart"/>
@@ -2562,100 +2265,6 @@
         <w:rPr>
           <w:rFonts w:cstheme="minorHAnsi"/>
         </w:rPr>
-        <w:t xml:space="preserve"> @angular/animations@5.2.1 @angular/common@5.2.1 @angular/compiler@5.2.1 @angular/compiler-cli@5.2.1 @angular/core@5.2.1 @angular/forms@5.2.1 @angular/http@5.2.1 @angular/platform-browser@5.2.1 @angular/platform-browser-dynamic@5.2.1 @angular/platform-server@5.2.1 @angular/router@5.2.1 @angular/language-service@5.2.1 typescript@2.4.2 </w:t>
-      </w:r>
-      <w:proofErr w:type="spellStart"/>
-      <w:r>
-        <w:rPr>
-          <w:rFonts w:cstheme="minorHAnsi"/>
-        </w:rPr>
-        <w:t>rxjs</w:t>
-      </w:r>
-      <w:proofErr w:type="spellEnd"/>
-      <w:r>
-        <w:rPr>
-          <w:rFonts w:cstheme="minorHAnsi"/>
-        </w:rPr>
-        <w:t>@^5.5.3</w:t>
-      </w:r>
-    </w:p>
-    <w:p>
-      <w:pPr>
-        <w:spacing w:after="0" w:line="240" w:lineRule="auto"/>
-        <w:rPr>
-          <w:rFonts w:cstheme="minorHAnsi"/>
-        </w:rPr>
-      </w:pPr>
-    </w:p>
-    <w:p>
-      <w:pPr>
-        <w:spacing w:after="0" w:line="240" w:lineRule="auto"/>
-        <w:ind w:left="708"/>
-        <w:rPr>
-          <w:rFonts w:cstheme="minorHAnsi"/>
-          <w:b/>
-        </w:rPr>
-      </w:pPr>
-      <w:r>
-        <w:rPr>
-          <w:rFonts w:cstheme="minorHAnsi"/>
-          <w:b/>
-        </w:rPr>
-        <w:t xml:space="preserve">Última versión (6 </w:t>
-      </w:r>
-      <w:proofErr w:type="gramStart"/>
-      <w:r>
-        <w:rPr>
-          <w:rFonts w:cstheme="minorHAnsi"/>
-          <w:b/>
-        </w:rPr>
-        <w:t>beta</w:t>
-      </w:r>
-      <w:proofErr w:type="gramEnd"/>
-      <w:r>
-        <w:rPr>
-          <w:rFonts w:cstheme="minorHAnsi"/>
-          <w:b/>
-        </w:rPr>
-        <w:t>)</w:t>
-      </w:r>
-    </w:p>
-    <w:p>
-      <w:pPr>
-        <w:spacing w:after="0" w:line="240" w:lineRule="auto"/>
-        <w:ind w:left="708"/>
-        <w:rPr>
-          <w:rFonts w:cstheme="minorHAnsi"/>
-        </w:rPr>
-      </w:pPr>
-      <w:proofErr w:type="spellStart"/>
-      <w:proofErr w:type="gramStart"/>
-      <w:r>
-        <w:rPr>
-          <w:rFonts w:cstheme="minorHAnsi"/>
-        </w:rPr>
-        <w:t>npm</w:t>
-      </w:r>
-      <w:proofErr w:type="spellEnd"/>
-      <w:proofErr w:type="gramEnd"/>
-      <w:r>
-        <w:rPr>
-          <w:rFonts w:cstheme="minorHAnsi"/>
-        </w:rPr>
-        <w:t xml:space="preserve"> </w:t>
-      </w:r>
-      <w:proofErr w:type="spellStart"/>
-      <w:r>
-        <w:rPr>
-          <w:rFonts w:cstheme="minorHAnsi"/>
-        </w:rPr>
-        <w:t>install</w:t>
-      </w:r>
-      <w:proofErr w:type="spellEnd"/>
-      <w:r>
-        <w:rPr>
-          <w:rFonts w:cstheme="minorHAnsi"/>
-        </w:rPr>
         <w:t xml:space="preserve"> @angular/</w:t>
       </w:r>
       <w:proofErr w:type="spellStart"/>
@@ -2754,14 +2363,7 @@
         <w:rPr>
           <w:rFonts w:cstheme="minorHAnsi"/>
         </w:rPr>
-        <w:t xml:space="preserve"> </w:t>
-      </w:r>
-      <w:r>
-        <w:rPr>
-          <w:rFonts w:cstheme="minorHAnsi"/>
-        </w:rPr>
-        <w:lastRenderedPageBreak/>
-        <w:t>@angular/</w:t>
+        <w:t xml:space="preserve"> @angular/</w:t>
       </w:r>
       <w:proofErr w:type="spellStart"/>
       <w:r>
@@ -4846,6 +4448,7 @@
           <w:sz w:val="32"/>
           <w:szCs w:val="24"/>
         </w:rPr>
+        <w:lastRenderedPageBreak/>
         <w:t xml:space="preserve">Agrega imagen con </w:t>
       </w:r>
       <w:proofErr w:type="spellStart"/>
@@ -6923,6 +6526,7 @@
           <w:sz w:val="18"/>
           <w:szCs w:val="18"/>
         </w:rPr>
+        <w:lastRenderedPageBreak/>
         <w:tab/>
       </w:r>
       <w:proofErr w:type="spellStart"/>
@@ -7902,7 +7506,6 @@
           <w:szCs w:val="18"/>
           <w:lang w:eastAsia="es-MX"/>
         </w:rPr>
-        <w:lastRenderedPageBreak/>
         <w:t>Recuperar la información de las últimas páginas del log después de la última consulta en caso de ser el mismo ATM, las mismas fechas y horas.</w:t>
       </w:r>
     </w:p>
@@ -8468,6 +8071,7 @@
           <w:sz w:val="24"/>
           <w:szCs w:val="24"/>
         </w:rPr>
+        <w:lastRenderedPageBreak/>
         <w:t xml:space="preserve">Al terminar el </w:t>
       </w:r>
       <w:proofErr w:type="spellStart"/>
@@ -14149,6 +13753,8 @@
           <w:szCs w:val="24"/>
         </w:rPr>
       </w:pPr>
+      <w:bookmarkStart w:id="0" w:name="_GoBack"/>
+      <w:bookmarkEnd w:id="0"/>
     </w:p>
     <w:sectPr>
       <w:pgSz w:w="12240" w:h="15840"/>
@@ -14698,95 +14304,6 @@
       </w:pPr>
     </w:lvl>
   </w:abstractNum>
-  <w:abstractNum w:abstractNumId="6" w15:restartNumberingAfterBreak="0">
-    <w:nsid w:val="787B66CA"/>
-    <w:multiLevelType w:val="hybridMultilevel"/>
-    <w:tmpl w:val="9824323C"/>
-    <w:lvl w:ilvl="0" w:tplc="080A0011">
-      <w:start w:val="1"/>
-      <w:numFmt w:val="decimal"/>
-      <w:lvlText w:val="%1)"/>
-      <w:lvlJc w:val="left"/>
-      <w:pPr>
-        <w:ind w:left="720" w:hanging="360"/>
-      </w:pPr>
-      <w:rPr>
-        <w:rFonts w:hint="default"/>
-      </w:rPr>
-    </w:lvl>
-    <w:lvl w:ilvl="1" w:tplc="080A0019" w:tentative="1">
-      <w:start w:val="1"/>
-      <w:numFmt w:val="lowerLetter"/>
-      <w:lvlText w:val="%2."/>
-      <w:lvlJc w:val="left"/>
-      <w:pPr>
-        <w:ind w:left="1440" w:hanging="360"/>
-      </w:pPr>
-    </w:lvl>
-    <w:lvl w:ilvl="2" w:tplc="080A001B" w:tentative="1">
-      <w:start w:val="1"/>
-      <w:numFmt w:val="lowerRoman"/>
-      <w:lvlText w:val="%3."/>
-      <w:lvlJc w:val="right"/>
-      <w:pPr>
-        <w:ind w:left="2160" w:hanging="180"/>
-      </w:pPr>
-    </w:lvl>
-    <w:lvl w:ilvl="3" w:tplc="080A000F" w:tentative="1">
-      <w:start w:val="1"/>
-      <w:numFmt w:val="decimal"/>
-      <w:lvlText w:val="%4."/>
-      <w:lvlJc w:val="left"/>
-      <w:pPr>
-        <w:ind w:left="2880" w:hanging="360"/>
-      </w:pPr>
-    </w:lvl>
-    <w:lvl w:ilvl="4" w:tplc="080A0019" w:tentative="1">
-      <w:start w:val="1"/>
-      <w:numFmt w:val="lowerLetter"/>
-      <w:lvlText w:val="%5."/>
-      <w:lvlJc w:val="left"/>
-      <w:pPr>
-        <w:ind w:left="3600" w:hanging="360"/>
-      </w:pPr>
-    </w:lvl>
-    <w:lvl w:ilvl="5" w:tplc="080A001B" w:tentative="1">
-      <w:start w:val="1"/>
-      <w:numFmt w:val="lowerRoman"/>
-      <w:lvlText w:val="%6."/>
-      <w:lvlJc w:val="right"/>
-      <w:pPr>
-        <w:ind w:left="4320" w:hanging="180"/>
-      </w:pPr>
-    </w:lvl>
-    <w:lvl w:ilvl="6" w:tplc="080A000F" w:tentative="1">
-      <w:start w:val="1"/>
-      <w:numFmt w:val="decimal"/>
-      <w:lvlText w:val="%7."/>
-      <w:lvlJc w:val="left"/>
-      <w:pPr>
-        <w:ind w:left="5040" w:hanging="360"/>
-      </w:pPr>
-    </w:lvl>
-    <w:lvl w:ilvl="7" w:tplc="080A0019" w:tentative="1">
-      <w:start w:val="1"/>
-      <w:numFmt w:val="lowerLetter"/>
-      <w:lvlText w:val="%8."/>
-      <w:lvlJc w:val="left"/>
-      <w:pPr>
-        <w:ind w:left="5760" w:hanging="360"/>
-      </w:pPr>
-    </w:lvl>
-    <w:lvl w:ilvl="8" w:tplc="080A001B" w:tentative="1">
-      <w:start w:val="1"/>
-      <w:numFmt w:val="lowerRoman"/>
-      <w:lvlText w:val="%9."/>
-      <w:lvlJc w:val="right"/>
-      <w:pPr>
-        <w:ind w:left="6480" w:hanging="180"/>
-      </w:pPr>
-    </w:lvl>
-  </w:abstractNum>
   <w:num w:numId="1">
     <w:abstractNumId w:val="4"/>
   </w:num>
@@ -14804,9 +14321,6 @@
   </w:num>
   <w:num w:numId="6">
     <w:abstractNumId w:val="1"/>
-  </w:num>
-  <w:num w:numId="7">
-    <w:abstractNumId w:val="6"/>
   </w:num>
 </w:numbering>
 </file>

</xml_diff>

<commit_message>
Contiene el reporte de Efectivo Disponible por Grupo de Cajeros.
</commit_message>
<xml_diff>
--- a/documentation/app/Notas sobre el proyecto.docx
+++ b/documentation/app/Notas sobre el proyecto.docx
@@ -2131,258 +2131,10 @@
     </w:p>
     <w:p>
       <w:pPr>
-        <w:pBdr>
-          <w:bottom w:val="single" w:sz="6" w:space="1" w:color="auto"/>
-        </w:pBdr>
         <w:spacing w:after="0" w:line="240" w:lineRule="auto"/>
         <w:rPr>
           <w:rFonts w:cstheme="minorHAnsi"/>
           <w:i/>
-          <w:sz w:val="24"/>
-          <w:szCs w:val="24"/>
-        </w:rPr>
-      </w:pPr>
-    </w:p>
-    <w:p>
-      <w:pPr>
-        <w:rPr>
-          <w:rFonts w:cstheme="minorHAnsi"/>
-          <w:sz w:val="24"/>
-          <w:szCs w:val="24"/>
-        </w:rPr>
-      </w:pPr>
-    </w:p>
-    <w:p>
-      <w:pPr>
-        <w:spacing w:after="0" w:line="240" w:lineRule="auto"/>
-        <w:rPr>
-          <w:rFonts w:cstheme="minorHAnsi"/>
-          <w:b/>
-          <w:sz w:val="32"/>
-          <w:szCs w:val="24"/>
-        </w:rPr>
-      </w:pPr>
-      <w:r>
-        <w:rPr>
-          <w:rFonts w:cstheme="minorHAnsi"/>
-          <w:b/>
-          <w:sz w:val="32"/>
-          <w:szCs w:val="24"/>
-        </w:rPr>
-        <w:t>Servidor lite-server</w:t>
-      </w:r>
-    </w:p>
-    <w:p>
-      <w:pPr>
-        <w:spacing w:after="0" w:line="240" w:lineRule="auto"/>
-        <w:rPr>
-          <w:rFonts w:cstheme="minorHAnsi"/>
-          <w:sz w:val="24"/>
-          <w:szCs w:val="24"/>
-        </w:rPr>
-      </w:pPr>
-    </w:p>
-    <w:p>
-      <w:pPr>
-        <w:spacing w:after="0" w:line="240" w:lineRule="auto"/>
-        <w:rPr>
-          <w:rFonts w:cstheme="minorHAnsi"/>
-          <w:sz w:val="24"/>
-          <w:szCs w:val="24"/>
-        </w:rPr>
-      </w:pPr>
-    </w:p>
-    <w:p>
-      <w:pPr>
-        <w:pStyle w:val="Prrafodelista"/>
-        <w:numPr>
-          <w:ilvl w:val="0"/>
-          <w:numId w:val="7"/>
-        </w:numPr>
-        <w:spacing w:after="0" w:line="240" w:lineRule="auto"/>
-        <w:rPr>
-          <w:rFonts w:cstheme="minorHAnsi"/>
-          <w:sz w:val="24"/>
-          <w:szCs w:val="24"/>
-        </w:rPr>
-      </w:pPr>
-      <w:r>
-        <w:rPr>
-          <w:rFonts w:cstheme="minorHAnsi"/>
-          <w:sz w:val="24"/>
-          <w:szCs w:val="24"/>
-        </w:rPr>
-        <w:t>Instalar lite-server (global)</w:t>
-      </w:r>
-    </w:p>
-    <w:p>
-      <w:pPr>
-        <w:spacing w:after="0" w:line="240" w:lineRule="auto"/>
-        <w:rPr>
-          <w:rFonts w:cstheme="minorHAnsi"/>
-          <w:sz w:val="24"/>
-          <w:szCs w:val="24"/>
-        </w:rPr>
-      </w:pPr>
-    </w:p>
-    <w:p>
-      <w:pPr>
-        <w:spacing w:after="0" w:line="240" w:lineRule="auto"/>
-        <w:ind w:left="1416"/>
-        <w:rPr>
-          <w:rFonts w:ascii="Courier New" w:hAnsi="Courier New" w:cs="Courier New"/>
-          <w:b/>
-          <w:sz w:val="20"/>
-          <w:szCs w:val="20"/>
-          <w:highlight w:val="yellow"/>
-        </w:rPr>
-      </w:pPr>
-      <w:proofErr w:type="spellStart"/>
-      <w:proofErr w:type="gramStart"/>
-      <w:r>
-        <w:rPr>
-          <w:rFonts w:ascii="Courier New" w:hAnsi="Courier New" w:cs="Courier New"/>
-          <w:b/>
-          <w:sz w:val="20"/>
-          <w:szCs w:val="20"/>
-          <w:highlight w:val="yellow"/>
-        </w:rPr>
-        <w:t>npm</w:t>
-      </w:r>
-      <w:proofErr w:type="spellEnd"/>
-      <w:proofErr w:type="gramEnd"/>
-      <w:r>
-        <w:rPr>
-          <w:rFonts w:ascii="Courier New" w:hAnsi="Courier New" w:cs="Courier New"/>
-          <w:b/>
-          <w:sz w:val="20"/>
-          <w:szCs w:val="20"/>
-          <w:highlight w:val="yellow"/>
-        </w:rPr>
-        <w:t xml:space="preserve"> </w:t>
-      </w:r>
-      <w:proofErr w:type="spellStart"/>
-      <w:r>
-        <w:rPr>
-          <w:rFonts w:ascii="Courier New" w:hAnsi="Courier New" w:cs="Courier New"/>
-          <w:b/>
-          <w:sz w:val="20"/>
-          <w:szCs w:val="20"/>
-          <w:highlight w:val="yellow"/>
-        </w:rPr>
-        <w:t>install</w:t>
-      </w:r>
-      <w:proofErr w:type="spellEnd"/>
-      <w:r>
-        <w:rPr>
-          <w:rFonts w:ascii="Courier New" w:hAnsi="Courier New" w:cs="Courier New"/>
-          <w:b/>
-          <w:sz w:val="20"/>
-          <w:szCs w:val="20"/>
-          <w:highlight w:val="yellow"/>
-        </w:rPr>
-        <w:t xml:space="preserve"> -g lite-server</w:t>
-      </w:r>
-    </w:p>
-    <w:p>
-      <w:pPr>
-        <w:spacing w:after="0" w:line="240" w:lineRule="auto"/>
-      </w:pPr>
-    </w:p>
-    <w:p>
-      <w:pPr>
-        <w:pStyle w:val="Prrafodelista"/>
-        <w:numPr>
-          <w:ilvl w:val="0"/>
-          <w:numId w:val="7"/>
-        </w:numPr>
-        <w:spacing w:after="0" w:line="240" w:lineRule="auto"/>
-        <w:rPr>
-          <w:rFonts w:cstheme="minorHAnsi"/>
-          <w:sz w:val="24"/>
-          <w:szCs w:val="24"/>
-        </w:rPr>
-      </w:pPr>
-      <w:r>
-        <w:rPr>
-          <w:rFonts w:cstheme="minorHAnsi"/>
-          <w:sz w:val="24"/>
-          <w:szCs w:val="24"/>
-        </w:rPr>
-        <w:t>Instalar http-proxy-middleware (global)</w:t>
-      </w:r>
-    </w:p>
-    <w:p>
-      <w:pPr>
-        <w:spacing w:after="0" w:line="240" w:lineRule="auto"/>
-      </w:pPr>
-    </w:p>
-    <w:p>
-      <w:pPr>
-        <w:spacing w:after="0" w:line="240" w:lineRule="auto"/>
-        <w:ind w:left="1416"/>
-        <w:rPr>
-          <w:rFonts w:ascii="Courier New" w:hAnsi="Courier New" w:cs="Courier New"/>
-          <w:b/>
-          <w:sz w:val="20"/>
-          <w:szCs w:val="20"/>
-          <w:highlight w:val="yellow"/>
-        </w:rPr>
-      </w:pPr>
-      <w:proofErr w:type="spellStart"/>
-      <w:proofErr w:type="gramStart"/>
-      <w:r>
-        <w:rPr>
-          <w:rFonts w:ascii="Courier New" w:hAnsi="Courier New" w:cs="Courier New"/>
-          <w:b/>
-          <w:sz w:val="20"/>
-          <w:szCs w:val="20"/>
-          <w:highlight w:val="yellow"/>
-        </w:rPr>
-        <w:t>npm</w:t>
-      </w:r>
-      <w:proofErr w:type="spellEnd"/>
-      <w:proofErr w:type="gramEnd"/>
-      <w:r>
-        <w:rPr>
-          <w:rFonts w:ascii="Courier New" w:hAnsi="Courier New" w:cs="Courier New"/>
-          <w:b/>
-          <w:sz w:val="20"/>
-          <w:szCs w:val="20"/>
-          <w:highlight w:val="yellow"/>
-        </w:rPr>
-        <w:t xml:space="preserve"> </w:t>
-      </w:r>
-      <w:proofErr w:type="spellStart"/>
-      <w:r>
-        <w:rPr>
-          <w:rFonts w:ascii="Courier New" w:hAnsi="Courier New" w:cs="Courier New"/>
-          <w:b/>
-          <w:sz w:val="20"/>
-          <w:szCs w:val="20"/>
-          <w:highlight w:val="yellow"/>
-        </w:rPr>
-        <w:t>install</w:t>
-      </w:r>
-      <w:proofErr w:type="spellEnd"/>
-      <w:r>
-        <w:rPr>
-          <w:rFonts w:ascii="Courier New" w:hAnsi="Courier New" w:cs="Courier New"/>
-          <w:b/>
-          <w:sz w:val="20"/>
-          <w:szCs w:val="20"/>
-          <w:highlight w:val="yellow"/>
-        </w:rPr>
-        <w:t xml:space="preserve"> g http-proxy-middleware</w:t>
-      </w:r>
-    </w:p>
-    <w:p>
-      <w:pPr>
-        <w:pBdr>
-          <w:bottom w:val="single" w:sz="6" w:space="1" w:color="auto"/>
-        </w:pBdr>
-        <w:rPr>
-          <w:rFonts w:cstheme="minorHAnsi"/>
           <w:sz w:val="24"/>
           <w:szCs w:val="24"/>
         </w:rPr>
@@ -2480,58 +2232,9 @@
     <w:p>
       <w:pPr>
         <w:spacing w:after="0" w:line="240" w:lineRule="auto"/>
-        <w:rPr>
-          <w:rFonts w:cstheme="minorHAnsi"/>
-        </w:rPr>
-      </w:pPr>
-    </w:p>
-    <w:p>
-      <w:pPr>
-        <w:spacing w:after="0" w:line="240" w:lineRule="auto"/>
-        <w:rPr>
-          <w:rFonts w:cstheme="minorHAnsi"/>
-        </w:rPr>
-      </w:pPr>
-    </w:p>
-    <w:p>
-      <w:pPr>
-        <w:spacing w:after="0" w:line="240" w:lineRule="auto"/>
         <w:ind w:left="708"/>
         <w:rPr>
           <w:rFonts w:cstheme="minorHAnsi"/>
-          <w:b/>
-        </w:rPr>
-      </w:pPr>
-      <w:r>
-        <w:rPr>
-          <w:rFonts w:cstheme="minorHAnsi"/>
-          <w:b/>
-        </w:rPr>
-        <w:t>V</w:t>
-      </w:r>
-      <w:r>
-        <w:rPr>
-          <w:rFonts w:cstheme="minorHAnsi"/>
-          <w:b/>
-        </w:rPr>
-        <w:t xml:space="preserve">ersión </w:t>
-      </w:r>
-      <w:r>
-        <w:rPr>
-          <w:rFonts w:cstheme="minorHAnsi"/>
-          <w:b/>
-        </w:rPr>
-        <w:t>5.2.1</w:t>
-      </w:r>
-      <w:bookmarkStart w:id="0" w:name="_GoBack"/>
-      <w:bookmarkEnd w:id="0"/>
-    </w:p>
-    <w:p>
-      <w:pPr>
-        <w:spacing w:after="0" w:line="240" w:lineRule="auto"/>
-        <w:ind w:left="708"/>
-        <w:rPr>
-          <w:rFonts w:cstheme="minorHAnsi"/>
         </w:rPr>
       </w:pPr>
       <w:proofErr w:type="spellStart"/>
@@ -2562,100 +2265,6 @@
         <w:rPr>
           <w:rFonts w:cstheme="minorHAnsi"/>
         </w:rPr>
-        <w:t xml:space="preserve"> @angular/animations@5.2.1 @angular/common@5.2.1 @angular/compiler@5.2.1 @angular/compiler-cli@5.2.1 @angular/core@5.2.1 @angular/forms@5.2.1 @angular/http@5.2.1 @angular/platform-browser@5.2.1 @angular/platform-browser-dynamic@5.2.1 @angular/platform-server@5.2.1 @angular/router@5.2.1 @angular/language-service@5.2.1 typescript@2.4.2 </w:t>
-      </w:r>
-      <w:proofErr w:type="spellStart"/>
-      <w:r>
-        <w:rPr>
-          <w:rFonts w:cstheme="minorHAnsi"/>
-        </w:rPr>
-        <w:t>rxjs</w:t>
-      </w:r>
-      <w:proofErr w:type="spellEnd"/>
-      <w:r>
-        <w:rPr>
-          <w:rFonts w:cstheme="minorHAnsi"/>
-        </w:rPr>
-        <w:t>@^5.5.3</w:t>
-      </w:r>
-    </w:p>
-    <w:p>
-      <w:pPr>
-        <w:spacing w:after="0" w:line="240" w:lineRule="auto"/>
-        <w:rPr>
-          <w:rFonts w:cstheme="minorHAnsi"/>
-        </w:rPr>
-      </w:pPr>
-    </w:p>
-    <w:p>
-      <w:pPr>
-        <w:spacing w:after="0" w:line="240" w:lineRule="auto"/>
-        <w:ind w:left="708"/>
-        <w:rPr>
-          <w:rFonts w:cstheme="minorHAnsi"/>
-          <w:b/>
-        </w:rPr>
-      </w:pPr>
-      <w:r>
-        <w:rPr>
-          <w:rFonts w:cstheme="minorHAnsi"/>
-          <w:b/>
-        </w:rPr>
-        <w:t xml:space="preserve">Última versión (6 </w:t>
-      </w:r>
-      <w:proofErr w:type="gramStart"/>
-      <w:r>
-        <w:rPr>
-          <w:rFonts w:cstheme="minorHAnsi"/>
-          <w:b/>
-        </w:rPr>
-        <w:t>beta</w:t>
-      </w:r>
-      <w:proofErr w:type="gramEnd"/>
-      <w:r>
-        <w:rPr>
-          <w:rFonts w:cstheme="minorHAnsi"/>
-          <w:b/>
-        </w:rPr>
-        <w:t>)</w:t>
-      </w:r>
-    </w:p>
-    <w:p>
-      <w:pPr>
-        <w:spacing w:after="0" w:line="240" w:lineRule="auto"/>
-        <w:ind w:left="708"/>
-        <w:rPr>
-          <w:rFonts w:cstheme="minorHAnsi"/>
-        </w:rPr>
-      </w:pPr>
-      <w:proofErr w:type="spellStart"/>
-      <w:proofErr w:type="gramStart"/>
-      <w:r>
-        <w:rPr>
-          <w:rFonts w:cstheme="minorHAnsi"/>
-        </w:rPr>
-        <w:t>npm</w:t>
-      </w:r>
-      <w:proofErr w:type="spellEnd"/>
-      <w:proofErr w:type="gramEnd"/>
-      <w:r>
-        <w:rPr>
-          <w:rFonts w:cstheme="minorHAnsi"/>
-        </w:rPr>
-        <w:t xml:space="preserve"> </w:t>
-      </w:r>
-      <w:proofErr w:type="spellStart"/>
-      <w:r>
-        <w:rPr>
-          <w:rFonts w:cstheme="minorHAnsi"/>
-        </w:rPr>
-        <w:t>install</w:t>
-      </w:r>
-      <w:proofErr w:type="spellEnd"/>
-      <w:r>
-        <w:rPr>
-          <w:rFonts w:cstheme="minorHAnsi"/>
-        </w:rPr>
         <w:t xml:space="preserve"> @angular/</w:t>
       </w:r>
       <w:proofErr w:type="spellStart"/>
@@ -2754,14 +2363,7 @@
         <w:rPr>
           <w:rFonts w:cstheme="minorHAnsi"/>
         </w:rPr>
-        <w:t xml:space="preserve"> </w:t>
-      </w:r>
-      <w:r>
-        <w:rPr>
-          <w:rFonts w:cstheme="minorHAnsi"/>
-        </w:rPr>
-        <w:lastRenderedPageBreak/>
-        <w:t>@angular/</w:t>
+        <w:t xml:space="preserve"> @angular/</w:t>
       </w:r>
       <w:proofErr w:type="spellStart"/>
       <w:r>
@@ -4846,6 +4448,7 @@
           <w:sz w:val="32"/>
           <w:szCs w:val="24"/>
         </w:rPr>
+        <w:lastRenderedPageBreak/>
         <w:t xml:space="preserve">Agrega imagen con </w:t>
       </w:r>
       <w:proofErr w:type="spellStart"/>
@@ -6923,6 +6526,7 @@
           <w:sz w:val="18"/>
           <w:szCs w:val="18"/>
         </w:rPr>
+        <w:lastRenderedPageBreak/>
         <w:tab/>
       </w:r>
       <w:proofErr w:type="spellStart"/>
@@ -7902,7 +7506,6 @@
           <w:szCs w:val="18"/>
           <w:lang w:eastAsia="es-MX"/>
         </w:rPr>
-        <w:lastRenderedPageBreak/>
         <w:t>Recuperar la información de las últimas páginas del log después de la última consulta en caso de ser el mismo ATM, las mismas fechas y horas.</w:t>
       </w:r>
     </w:p>
@@ -8468,6 +8071,7 @@
           <w:sz w:val="24"/>
           <w:szCs w:val="24"/>
         </w:rPr>
+        <w:lastRenderedPageBreak/>
         <w:t xml:space="preserve">Al terminar el </w:t>
       </w:r>
       <w:proofErr w:type="spellStart"/>
@@ -14149,6 +13753,8 @@
           <w:szCs w:val="24"/>
         </w:rPr>
       </w:pPr>
+      <w:bookmarkStart w:id="0" w:name="_GoBack"/>
+      <w:bookmarkEnd w:id="0"/>
     </w:p>
     <w:sectPr>
       <w:pgSz w:w="12240" w:h="15840"/>
@@ -14698,95 +14304,6 @@
       </w:pPr>
     </w:lvl>
   </w:abstractNum>
-  <w:abstractNum w:abstractNumId="6" w15:restartNumberingAfterBreak="0">
-    <w:nsid w:val="787B66CA"/>
-    <w:multiLevelType w:val="hybridMultilevel"/>
-    <w:tmpl w:val="9824323C"/>
-    <w:lvl w:ilvl="0" w:tplc="080A0011">
-      <w:start w:val="1"/>
-      <w:numFmt w:val="decimal"/>
-      <w:lvlText w:val="%1)"/>
-      <w:lvlJc w:val="left"/>
-      <w:pPr>
-        <w:ind w:left="720" w:hanging="360"/>
-      </w:pPr>
-      <w:rPr>
-        <w:rFonts w:hint="default"/>
-      </w:rPr>
-    </w:lvl>
-    <w:lvl w:ilvl="1" w:tplc="080A0019" w:tentative="1">
-      <w:start w:val="1"/>
-      <w:numFmt w:val="lowerLetter"/>
-      <w:lvlText w:val="%2."/>
-      <w:lvlJc w:val="left"/>
-      <w:pPr>
-        <w:ind w:left="1440" w:hanging="360"/>
-      </w:pPr>
-    </w:lvl>
-    <w:lvl w:ilvl="2" w:tplc="080A001B" w:tentative="1">
-      <w:start w:val="1"/>
-      <w:numFmt w:val="lowerRoman"/>
-      <w:lvlText w:val="%3."/>
-      <w:lvlJc w:val="right"/>
-      <w:pPr>
-        <w:ind w:left="2160" w:hanging="180"/>
-      </w:pPr>
-    </w:lvl>
-    <w:lvl w:ilvl="3" w:tplc="080A000F" w:tentative="1">
-      <w:start w:val="1"/>
-      <w:numFmt w:val="decimal"/>
-      <w:lvlText w:val="%4."/>
-      <w:lvlJc w:val="left"/>
-      <w:pPr>
-        <w:ind w:left="2880" w:hanging="360"/>
-      </w:pPr>
-    </w:lvl>
-    <w:lvl w:ilvl="4" w:tplc="080A0019" w:tentative="1">
-      <w:start w:val="1"/>
-      <w:numFmt w:val="lowerLetter"/>
-      <w:lvlText w:val="%5."/>
-      <w:lvlJc w:val="left"/>
-      <w:pPr>
-        <w:ind w:left="3600" w:hanging="360"/>
-      </w:pPr>
-    </w:lvl>
-    <w:lvl w:ilvl="5" w:tplc="080A001B" w:tentative="1">
-      <w:start w:val="1"/>
-      <w:numFmt w:val="lowerRoman"/>
-      <w:lvlText w:val="%6."/>
-      <w:lvlJc w:val="right"/>
-      <w:pPr>
-        <w:ind w:left="4320" w:hanging="180"/>
-      </w:pPr>
-    </w:lvl>
-    <w:lvl w:ilvl="6" w:tplc="080A000F" w:tentative="1">
-      <w:start w:val="1"/>
-      <w:numFmt w:val="decimal"/>
-      <w:lvlText w:val="%7."/>
-      <w:lvlJc w:val="left"/>
-      <w:pPr>
-        <w:ind w:left="5040" w:hanging="360"/>
-      </w:pPr>
-    </w:lvl>
-    <w:lvl w:ilvl="7" w:tplc="080A0019" w:tentative="1">
-      <w:start w:val="1"/>
-      <w:numFmt w:val="lowerLetter"/>
-      <w:lvlText w:val="%8."/>
-      <w:lvlJc w:val="left"/>
-      <w:pPr>
-        <w:ind w:left="5760" w:hanging="360"/>
-      </w:pPr>
-    </w:lvl>
-    <w:lvl w:ilvl="8" w:tplc="080A001B" w:tentative="1">
-      <w:start w:val="1"/>
-      <w:numFmt w:val="lowerRoman"/>
-      <w:lvlText w:val="%9."/>
-      <w:lvlJc w:val="right"/>
-      <w:pPr>
-        <w:ind w:left="6480" w:hanging="180"/>
-      </w:pPr>
-    </w:lvl>
-  </w:abstractNum>
   <w:num w:numId="1">
     <w:abstractNumId w:val="4"/>
   </w:num>
@@ -14804,9 +14321,6 @@
   </w:num>
   <w:num w:numId="6">
     <w:abstractNumId w:val="1"/>
-  </w:num>
-  <w:num w:numId="7">
-    <w:abstractNumId w:val="6"/>
   </w:num>
 </w:numbering>
 </file>

</xml_diff>